<commit_message>
Empiezo con la propuesta formal, agrego docs importantes
</commit_message>
<xml_diff>
--- a/Propuesta Formal/Propuesta Formal - Bonomi.docx
+++ b/Propuesta Formal/Propuesta Formal - Bonomi.docx
@@ -110,19 +110,7 @@
           <w:szCs w:val="48"/>
           <w:lang w:val="es-ES"/>
         </w:rPr>
-        <w:t>Detector de Sonidos de Automotores</w:t>
-      </w:r>
-      <w:r>
-        <w:rPr>
-          <w:b/>
-          <w:bCs/>
-          <w:i/>
-          <w:iCs/>
-          <w:sz w:val="48"/>
-          <w:szCs w:val="48"/>
-          <w:lang w:val="es-ES"/>
-        </w:rPr>
-        <w:t>”</w:t>
+        <w:t>Detector de Sonidos de Automotores”</w:t>
       </w:r>
     </w:p>
     <w:p>
@@ -826,12 +814,16 @@
     <w:p>
       <w:pPr>
         <w:pStyle w:val="Ttulo1"/>
+        <w:rPr>
+          <w:sz w:val="32"/>
+          <w:szCs w:val="32"/>
+        </w:rPr>
       </w:pPr>
       <w:r>
         <w:fldChar w:fldCharType="begin"/>
       </w:r>
       <w:r>
-        <w:instrText xml:space="preserve"> HYPERLINK  \l "Objetivo0" </w:instrText>
+        <w:instrText xml:space="preserve"> HYPERLINK "file:///C:\\Users\\bonom\\OneDrive\\Escritorio\\Facultad\\5to%20Año\\ProyectoFinalIngenieria\\Propuesta%20Preliminar\\Propuesta%20preliminar%20-%20Bonomi.docx" \l "Objetivo0" </w:instrText>
       </w:r>
       <w:r>
         <w:fldChar w:fldCharType="separate"/>
@@ -839,23 +831,8 @@
       <w:r>
         <w:rPr>
           <w:rStyle w:val="Hipervnculo"/>
-          <w:lang w:val="es-AR"/>
-        </w:rPr>
-        <w:t>Obje</w:t>
-      </w:r>
-      <w:r>
-        <w:rPr>
-          <w:rStyle w:val="Hipervnculo"/>
-          <w:lang w:val="es-AR"/>
-        </w:rPr>
-        <w:t>t</w:t>
-      </w:r>
-      <w:r>
-        <w:rPr>
-          <w:rStyle w:val="Hipervnculo"/>
-          <w:lang w:val="es-AR"/>
-        </w:rPr>
-        <w:t>ivo</w:t>
+        </w:rPr>
+        <w:t>Objetivo</w:t>
       </w:r>
       <w:bookmarkEnd w:id="1"/>
       <w:r>
@@ -905,19 +882,7 @@
         <w:rPr>
           <w:lang w:val="es-ES"/>
         </w:rPr>
-        <w:t>Todos conocemos ese típico “Ruido” que empiezan a aparecer con el uso cotidiano</w:t>
-      </w:r>
-      <w:r>
-        <w:rPr>
-          <w:lang w:val="es-ES"/>
-        </w:rPr>
-        <w:t>,</w:t>
-      </w:r>
-      <w:r>
-        <w:rPr>
-          <w:lang w:val="es-ES"/>
-        </w:rPr>
-        <w:t xml:space="preserve"> los</w:t>
+        <w:t>Todos conocemos ese típico “Ruido” que empiezan a aparecer con el uso cotidiano, los</w:t>
       </w:r>
     </w:p>
     <w:p>
@@ -962,19 +927,7 @@
         <w:rPr>
           <w:lang w:val="es-ES"/>
         </w:rPr>
-        <w:t>Mi objetivo es poder llevarle a las personas que</w:t>
-      </w:r>
-      <w:r>
-        <w:rPr>
-          <w:lang w:val="es-ES"/>
-        </w:rPr>
-        <w:t>,</w:t>
-      </w:r>
-      <w:r>
-        <w:rPr>
-          <w:lang w:val="es-ES"/>
-        </w:rPr>
-        <w:t xml:space="preserve"> como la gran mayoría no tienen un</w:t>
+        <w:t>Mi objetivo es poder llevarle a las personas que, como la gran mayoría no tienen un</w:t>
       </w:r>
     </w:p>
     <w:p>
@@ -989,19 +942,7 @@
         <w:rPr>
           <w:lang w:val="es-ES"/>
         </w:rPr>
-        <w:t>entendimiento profundo de los automóviles</w:t>
-      </w:r>
-      <w:r>
-        <w:rPr>
-          <w:lang w:val="es-ES"/>
-        </w:rPr>
-        <w:t>,</w:t>
-      </w:r>
-      <w:r>
-        <w:rPr>
-          <w:lang w:val="es-ES"/>
-        </w:rPr>
-        <w:t xml:space="preserve"> una forma fácil de saber que le está pasando</w:t>
+        <w:t>entendimiento profundo de los automóviles, una forma fácil de saber que le está pasando</w:t>
       </w:r>
     </w:p>
     <w:p>
@@ -1016,13 +957,7 @@
         <w:rPr>
           <w:lang w:val="es-ES"/>
         </w:rPr>
-        <w:t>su</w:t>
-      </w:r>
-      <w:r>
-        <w:rPr>
-          <w:lang w:val="es-ES"/>
-        </w:rPr>
-        <w:t xml:space="preserve"> auto, porque existe este ruido, nivel de emergencia y sus posibles soluciones.</w:t>
+        <w:t>su auto, porque existe este ruido, nivel de emergencia y sus posibles soluciones.</w:t>
       </w:r>
     </w:p>
     <w:p>
@@ -1092,10 +1027,10 @@
           <w:noProof/>
         </w:rPr>
         <w:drawing>
-          <wp:inline distT="0" distB="0" distL="0" distR="0" wp14:anchorId="04DE26D7" wp14:editId="5984B755">
-            <wp:extent cx="3596640" cy="1887403"/>
-            <wp:effectExtent l="0" t="0" r="0" b="0"/>
-            <wp:docPr id="1" name="Imagen 1"/>
+          <wp:inline distT="0" distB="0" distL="0" distR="0" wp14:anchorId="11F93776" wp14:editId="0C381D0A">
+            <wp:extent cx="3590925" cy="1885950"/>
+            <wp:effectExtent l="0" t="0" r="9525" b="0"/>
+            <wp:docPr id="3" name="Imagen 3"/>
             <wp:cNvGraphicFramePr>
               <a:graphicFrameLocks xmlns:a="http://schemas.openxmlformats.org/drawingml/2006/main" noChangeAspect="1"/>
             </wp:cNvGraphicFramePr>
@@ -1103,23 +1038,36 @@
               <a:graphicData uri="http://schemas.openxmlformats.org/drawingml/2006/picture">
                 <pic:pic xmlns:pic="http://schemas.openxmlformats.org/drawingml/2006/picture">
                   <pic:nvPicPr>
-                    <pic:cNvPr id="1" name=""/>
-                    <pic:cNvPicPr/>
+                    <pic:cNvPr id="0" name="Imagen 1"/>
+                    <pic:cNvPicPr>
+                      <a:picLocks noChangeAspect="1" noChangeArrowheads="1"/>
+                    </pic:cNvPicPr>
                   </pic:nvPicPr>
                   <pic:blipFill>
-                    <a:blip r:embed="rId5"/>
+                    <a:blip r:embed="rId5">
+                      <a:extLst>
+                        <a:ext uri="{28A0092B-C50C-407E-A947-70E740481C1C}">
+                          <a14:useLocalDpi xmlns:a14="http://schemas.microsoft.com/office/drawing/2010/main" val="0"/>
+                        </a:ext>
+                      </a:extLst>
+                    </a:blip>
+                    <a:srcRect/>
                     <a:stretch>
                       <a:fillRect/>
                     </a:stretch>
                   </pic:blipFill>
-                  <pic:spPr>
+                  <pic:spPr bwMode="auto">
                     <a:xfrm>
                       <a:off x="0" y="0"/>
-                      <a:ext cx="3605938" cy="1892282"/>
+                      <a:ext cx="3590925" cy="1885950"/>
                     </a:xfrm>
                     <a:prstGeom prst="rect">
                       <a:avLst/>
                     </a:prstGeom>
+                    <a:noFill/>
+                    <a:ln>
+                      <a:noFill/>
+                    </a:ln>
                   </pic:spPr>
                 </pic:pic>
               </a:graphicData>
@@ -1174,19 +1122,7 @@
         <w:rPr>
           <w:lang w:val="es-ES"/>
         </w:rPr>
-        <w:t>Y</w:t>
-      </w:r>
-      <w:r>
-        <w:rPr>
-          <w:lang w:val="es-ES"/>
-        </w:rPr>
-        <w:t xml:space="preserve"> como funcionalidad extra</w:t>
-      </w:r>
-      <w:r>
-        <w:rPr>
-          <w:lang w:val="es-ES"/>
-        </w:rPr>
-        <w:t>, un lector de imágenes para que las personas, a través de fotos que le puedan</w:t>
+        <w:t>Y como funcionalidad extra, un lector de imágenes para que las personas, a través de fotos que le puedan</w:t>
       </w:r>
     </w:p>
     <w:p>
@@ -1276,79 +1212,245 @@
         <w:rPr>
           <w:lang w:val="es-ES"/>
         </w:rPr>
-        <w:t>sobre estas luces</w:t>
-      </w:r>
-      <w:r>
-        <w:rPr>
-          <w:lang w:val="es-ES"/>
-        </w:rPr>
-        <w:t xml:space="preserve"> sencillamente</w:t>
-      </w:r>
-      <w:r>
-        <w:rPr>
-          <w:lang w:val="es-ES"/>
-        </w:rPr>
-        <w:t xml:space="preserve"> a través de una fotografía.</w:t>
-      </w:r>
-    </w:p>
-    <w:p>
-      <w:pPr>
-        <w:jc w:val="center"/>
+        <w:t>sobre estas luces sencillamente a través de una fotografía.</w:t>
+      </w:r>
+    </w:p>
+    <w:p>
+      <w:pPr>
+        <w:spacing w:line="480" w:lineRule="auto"/>
+        <w:jc w:val="both"/>
+        <w:rPr>
+          <w:lang w:val="es-ES"/>
+        </w:rPr>
+      </w:pPr>
+      <w:r>
+        <w:rPr>
+          <w:lang w:val="es-ES"/>
+        </w:rPr>
+        <w:t>Principalmente el detector de sonidos comenzara reconociendo aquellos sonidos que produzcan un sonido particular, entre los cuales podrían ser:</w:t>
+      </w:r>
+    </w:p>
+    <w:p>
+      <w:pPr>
+        <w:spacing w:line="480" w:lineRule="auto"/>
+        <w:jc w:val="both"/>
+        <w:rPr>
+          <w:lang w:val="es-AR"/>
+        </w:rPr>
+      </w:pPr>
+      <w:r>
+        <w:rPr>
+          <w:lang w:val="es-ES"/>
+        </w:rPr>
+        <w:t>- Fuga en el caño de escape</w:t>
+      </w:r>
+    </w:p>
+    <w:p>
+      <w:pPr>
+        <w:spacing w:line="480" w:lineRule="auto"/>
+        <w:jc w:val="both"/>
+        <w:rPr>
+          <w:lang w:val="es-ES"/>
+        </w:rPr>
+      </w:pPr>
+      <w:r>
+        <w:rPr>
+          <w:lang w:val="es-ES"/>
+        </w:rPr>
+        <w:t>- Pastillas de freno gastadas</w:t>
+      </w:r>
+    </w:p>
+    <w:p>
+      <w:pPr>
+        <w:spacing w:line="480" w:lineRule="auto"/>
+        <w:jc w:val="both"/>
+        <w:rPr>
+          <w:lang w:val="es-ES"/>
+        </w:rPr>
+      </w:pPr>
+      <w:r>
+        <w:rPr>
+          <w:lang w:val="es-ES"/>
+        </w:rPr>
+        <w:t>- Problemas con la batería</w:t>
+      </w:r>
+    </w:p>
+    <w:p>
+      <w:pPr>
+        <w:spacing w:line="480" w:lineRule="auto"/>
+        <w:jc w:val="both"/>
+        <w:rPr>
+          <w:lang w:val="es-ES"/>
+        </w:rPr>
+      </w:pPr>
+      <w:r>
+        <w:rPr>
+          <w:lang w:val="es-ES"/>
+        </w:rPr>
+        <w:t>- Problema con la correa</w:t>
+      </w:r>
+    </w:p>
+    <w:p>
+      <w:pPr>
+        <w:spacing w:line="480" w:lineRule="auto"/>
+        <w:jc w:val="both"/>
+        <w:rPr>
+          <w:lang w:val="es-ES"/>
+        </w:rPr>
+      </w:pPr>
+      <w:r>
+        <w:rPr>
+          <w:lang w:val="es-ES"/>
+        </w:rPr>
+        <w:t>Esto debido a que más adelante en las barreras veremos que algunos sonidos producidos pueden ser muy similares y representar muchos problemas diferentes, o bien un único problema que produzca una inmensa variedad de sonidos diferentes entre ellos.</w:t>
+      </w:r>
+    </w:p>
+    <w:p>
+      <w:pPr>
+        <w:rPr>
+          <w:lang w:val="es-ES"/>
+        </w:rPr>
+      </w:pPr>
+    </w:p>
+    <w:p>
+      <w:pPr>
+        <w:rPr>
+          <w:lang w:val="es-ES"/>
+        </w:rPr>
+      </w:pPr>
+    </w:p>
+    <w:p>
+      <w:pPr>
+        <w:rPr>
+          <w:lang w:val="es-ES"/>
+        </w:rPr>
+      </w:pPr>
+    </w:p>
+    <w:p>
+      <w:pPr>
+        <w:rPr>
+          <w:lang w:val="es-ES"/>
+        </w:rPr>
+      </w:pPr>
+    </w:p>
+    <w:p>
+      <w:pPr>
+        <w:rPr>
+          <w:lang w:val="es-ES"/>
+        </w:rPr>
+      </w:pPr>
+    </w:p>
+    <w:p>
+      <w:pPr>
+        <w:rPr>
+          <w:lang w:val="es-ES"/>
+        </w:rPr>
+      </w:pPr>
+    </w:p>
+    <w:p>
+      <w:pPr>
+        <w:rPr>
+          <w:lang w:val="es-ES"/>
+        </w:rPr>
+      </w:pPr>
+    </w:p>
+    <w:p>
+      <w:pPr>
+        <w:rPr>
+          <w:lang w:val="es-ES"/>
+        </w:rPr>
+      </w:pPr>
+    </w:p>
+    <w:p>
+      <w:pPr>
+        <w:rPr>
+          <w:lang w:val="es-ES"/>
+        </w:rPr>
+      </w:pPr>
+    </w:p>
+    <w:bookmarkStart w:id="3" w:name="_Toc36735887"/>
+    <w:bookmarkStart w:id="4" w:name="Barrera1"/>
+    <w:p>
+      <w:pPr>
+        <w:pStyle w:val="Ttulo1"/>
+      </w:pPr>
+      <w:r>
+        <w:lastRenderedPageBreak/>
+        <w:fldChar w:fldCharType="begin"/>
+      </w:r>
+      <w:r>
+        <w:instrText xml:space="preserve"> HYPERLINK "file:///C:\\Users\\bonom\\OneDrive\\Escritorio\\Facultad\\5to%20Año\\ProyectoFinalIngenieria\\Propuesta%20Preliminar\\Propuesta%20preliminar%20-%20Bonomi.docx" \l "Barreras0" </w:instrText>
+      </w:r>
+      <w:r>
+        <w:fldChar w:fldCharType="separate"/>
+      </w:r>
+      <w:r>
+        <w:rPr>
+          <w:rStyle w:val="Hipervnculo"/>
+        </w:rPr>
+        <w:t>Barreras</w:t>
+      </w:r>
+      <w:bookmarkEnd w:id="3"/>
+      <w:r>
+        <w:fldChar w:fldCharType="end"/>
+      </w:r>
+    </w:p>
+    <w:bookmarkEnd w:id="4"/>
+    <w:p>
+      <w:pPr>
+        <w:spacing w:line="480" w:lineRule="auto"/>
+        <w:jc w:val="both"/>
+        <w:rPr>
+          <w:lang w:val="es-ES"/>
+        </w:rPr>
+      </w:pPr>
+      <w:r>
         <w:rPr>
           <w:b/>
           <w:bCs/>
           <w:lang w:val="es-ES"/>
         </w:rPr>
-      </w:pPr>
-    </w:p>
-    <w:p>
-      <w:pPr>
-        <w:jc w:val="center"/>
-        <w:rPr>
-          <w:sz w:val="36"/>
-          <w:szCs w:val="36"/>
-          <w:lang w:val="es-ES"/>
-        </w:rPr>
-      </w:pPr>
-    </w:p>
-    <w:p>
-      <w:pPr>
-        <w:rPr>
-          <w:lang w:val="es-ES"/>
-        </w:rPr>
-      </w:pPr>
-    </w:p>
-    <w:bookmarkStart w:id="3" w:name="_Toc36735887"/>
-    <w:bookmarkStart w:id="4" w:name="Barrera1"/>
-    <w:p>
-      <w:pPr>
-        <w:pStyle w:val="Ttulo1"/>
-      </w:pPr>
-      <w:r>
-        <w:fldChar w:fldCharType="begin"/>
-      </w:r>
-      <w:r>
-        <w:instrText xml:space="preserve"> HYPERLINK  \l "Barreras0" </w:instrText>
-      </w:r>
-      <w:r>
-        <w:fldChar w:fldCharType="separate"/>
-      </w:r>
-      <w:r>
-        <w:rPr>
-          <w:rStyle w:val="Hipervnculo"/>
-        </w:rPr>
-        <w:t>Barreras</w:t>
-      </w:r>
-      <w:bookmarkEnd w:id="3"/>
-      <w:r>
-        <w:fldChar w:fldCharType="end"/>
-      </w:r>
-    </w:p>
-    <w:bookmarkEnd w:id="4"/>
+        <w:t>Barrera Cultural</w:t>
+      </w:r>
+      <w:r>
+        <w:rPr>
+          <w:lang w:val="es-ES"/>
+        </w:rPr>
+        <w:t>: Se desconoce si las empresas automovilísticas querrán adaptar un software ajeno que apunte específicamente a los problemas del automotor, debido a que muchas agencias poseen personal especializado y herramientas especializadas para detectar estos problemas.</w:t>
+      </w:r>
+    </w:p>
     <w:p>
       <w:pPr>
         <w:spacing w:line="480" w:lineRule="auto"/>
         <w:jc w:val="both"/>
+        <w:rPr>
+          <w:lang w:val="es-ES"/>
+        </w:rPr>
+      </w:pPr>
+      <w:r>
+        <w:rPr>
+          <w:lang w:val="es-ES"/>
+        </w:rPr>
+        <w:t xml:space="preserve">Al existir la posibilidad de que las personas conozcan lo que le </w:t>
+      </w:r>
+      <w:proofErr w:type="spellStart"/>
+      <w:r>
+        <w:rPr>
+          <w:lang w:val="es-ES"/>
+        </w:rPr>
+        <w:t>esta</w:t>
+      </w:r>
+      <w:proofErr w:type="spellEnd"/>
+      <w:r>
+        <w:rPr>
+          <w:lang w:val="es-ES"/>
+        </w:rPr>
+        <w:t xml:space="preserve"> sucediendo a su automóvil sin llevarlo a los lugares recomendados por el manual lo más probable es que estos intentarían solucionarlo por sus propios medios (Ya sea por comodidad o por temas económicos), perdiendo así garantía o la seguridad de arreglar los autos en los talleres oficiales.</w:t>
+      </w:r>
+    </w:p>
+    <w:p>
+      <w:pPr>
+        <w:spacing w:line="480" w:lineRule="auto"/>
         <w:rPr>
           <w:lang w:val="es-ES"/>
         </w:rPr>
@@ -1359,43 +1461,22 @@
           <w:bCs/>
           <w:lang w:val="es-ES"/>
         </w:rPr>
-        <w:t>Barrera Cultural</w:t>
-      </w:r>
-      <w:r>
-        <w:rPr>
-          <w:lang w:val="es-ES"/>
-        </w:rPr>
-        <w:t>: Se desconoce si las empresas automovilísticas querrán adaptar un software ajeno que apunte específicamente a los problemas del automotor, debido a que muchas agencias poseen personal especializado y herramientas especializadas para detectar estos problemas.</w:t>
-      </w:r>
-    </w:p>
-    <w:p>
-      <w:pPr>
-        <w:spacing w:line="480" w:lineRule="auto"/>
-        <w:jc w:val="both"/>
-        <w:rPr>
-          <w:lang w:val="es-ES"/>
-        </w:rPr>
-      </w:pPr>
-      <w:r>
-        <w:rPr>
-          <w:lang w:val="es-ES"/>
-        </w:rPr>
-        <w:t xml:space="preserve">Al existir la posibilidad de que las personas conozcan lo que le </w:t>
-      </w:r>
-      <w:proofErr w:type="spellStart"/>
-      <w:r>
-        <w:rPr>
-          <w:lang w:val="es-ES"/>
-        </w:rPr>
-        <w:t>esta</w:t>
-      </w:r>
-      <w:proofErr w:type="spellEnd"/>
-      <w:r>
-        <w:rPr>
-          <w:lang w:val="es-ES"/>
-        </w:rPr>
-        <w:t xml:space="preserve"> sucediendo a su automóvil sin llevarlo a los lugares recomendados por el manual lo más probable es que estos intentarían solucionarlo por sus propios medios (Ya sea por comodidad o por temas económicos), perdiendo así garantía o la seguridad de arreglar los autos en los talleres oficiales.</w:t>
-      </w:r>
+        <w:t>Barrera de Espacio</w:t>
+      </w:r>
+      <w:r>
+        <w:rPr>
+          <w:lang w:val="es-ES"/>
+        </w:rPr>
+        <w:t>: Véase como espacio al almacenamiento necesario para todos los sonidos que tienen los automóviles, sin contar que cada modelo o marca tiene su propio sonido en cuanto a problemas.</w:t>
+      </w:r>
+    </w:p>
+    <w:p>
+      <w:pPr>
+        <w:spacing w:line="480" w:lineRule="auto"/>
+        <w:rPr>
+          <w:lang w:val="es-ES"/>
+        </w:rPr>
+      </w:pPr>
     </w:p>
     <w:p>
       <w:pPr>
@@ -1410,59 +1491,78 @@
           <w:bCs/>
           <w:lang w:val="es-ES"/>
         </w:rPr>
-        <w:t>Barrera de</w:t>
-      </w:r>
+        <w:t>Barrera de Tiempo</w:t>
+      </w:r>
+      <w:r>
+        <w:rPr>
+          <w:lang w:val="es-ES"/>
+        </w:rPr>
+        <w:t>: Esta barrera va de la mano con la anterior, la inmensidad de autos que existen hoy en día da como resultado un tiempo en la carga, de todos los sonidos que estos pueden hacer, muy grande, además del espacio que las bases de datos requerirán.</w:t>
+      </w:r>
+    </w:p>
+    <w:p>
+      <w:pPr>
+        <w:spacing w:line="480" w:lineRule="auto"/>
+        <w:rPr>
+          <w:lang w:val="es-ES"/>
+        </w:rPr>
+      </w:pPr>
+    </w:p>
+    <w:p>
+      <w:pPr>
+        <w:spacing w:line="480" w:lineRule="auto"/>
+        <w:rPr>
+          <w:lang w:val="es-ES"/>
+        </w:rPr>
+      </w:pPr>
       <w:r>
         <w:rPr>
           <w:b/>
           <w:bCs/>
           <w:lang w:val="es-ES"/>
         </w:rPr>
-        <w:t xml:space="preserve"> Espacio</w:t>
-      </w:r>
-      <w:r>
-        <w:rPr>
-          <w:lang w:val="es-ES"/>
-        </w:rPr>
-        <w:t>: Véase como espacio al almacenamiento necesario para todos los sonidos que tienen los automóviles, sin contar que cada modelo o marca tiene su propio sonido en cuanto a problemas.</w:t>
-      </w:r>
-    </w:p>
-    <w:p>
-      <w:pPr>
-        <w:spacing w:line="480" w:lineRule="auto"/>
-        <w:rPr>
-          <w:lang w:val="es-ES"/>
-        </w:rPr>
-      </w:pPr>
-    </w:p>
-    <w:p>
-      <w:pPr>
-        <w:spacing w:line="480" w:lineRule="auto"/>
-        <w:rPr>
-          <w:lang w:val="es-ES"/>
-        </w:rPr>
-      </w:pPr>
-      <w:r>
-        <w:rPr>
-          <w:b/>
-          <w:bCs/>
-          <w:lang w:val="es-ES"/>
-        </w:rPr>
-        <w:t>Barrera de Tiempo</w:t>
-      </w:r>
-      <w:r>
-        <w:rPr>
-          <w:lang w:val="es-ES"/>
-        </w:rPr>
-        <w:t>: Esta barrera va de la mano con la anterior, la inmensidad de autos que existen hoy en día da como resultado un tiempo en la carga, de todos los sonidos que estos pueden hacer, muy grande, además del espacio que las bases de datos requerirán.</w:t>
-      </w:r>
-    </w:p>
-    <w:p>
-      <w:pPr>
-        <w:jc w:val="center"/>
-        <w:rPr>
-          <w:sz w:val="36"/>
-          <w:szCs w:val="36"/>
+        <w:t>Barrera Técnica</w:t>
+      </w:r>
+      <w:r>
+        <w:rPr>
+          <w:lang w:val="es-ES"/>
+        </w:rPr>
+        <w:t>: La tecnología utilizada hoy en día para reconocer sonidos es escasa y más en el área del automovilismo donde algunos sonidos de un mismo problema pueden escucharse de maneras muy distintas, por lo cual una barrera importante será la del reconocimiento como tal de ciertos sonidos los cuales no son demasiados característicos, como un sonido metálico o de chapa.</w:t>
+      </w:r>
+    </w:p>
+    <w:p>
+      <w:pPr>
+        <w:spacing w:line="480" w:lineRule="auto"/>
+        <w:rPr>
+          <w:lang w:val="es-ES"/>
+        </w:rPr>
+      </w:pPr>
+      <w:r>
+        <w:rPr>
+          <w:lang w:val="es-ES"/>
+        </w:rPr>
+        <w:t xml:space="preserve">Además, muchos problemas que poseen los autos no tienen ningún ruido hasta que el auto se descompone por completo, como podría ser la perdida de agua refrigerante y la subida de </w:t>
+      </w:r>
+      <w:r>
+        <w:rPr>
+          <w:lang w:val="es-ES"/>
+        </w:rPr>
+        <w:lastRenderedPageBreak/>
+        <w:t>temperatura del automóvil. Estos problemas pasaran desapercibidos por la aplicación debido a que no producen ruidos significativos, hasta que el auto se rompe.</w:t>
+      </w:r>
+    </w:p>
+    <w:p>
+      <w:pPr>
+        <w:spacing w:line="480" w:lineRule="auto"/>
+        <w:rPr>
+          <w:lang w:val="es-ES"/>
+        </w:rPr>
+      </w:pPr>
+    </w:p>
+    <w:p>
+      <w:pPr>
+        <w:spacing w:line="480" w:lineRule="auto"/>
+        <w:rPr>
           <w:lang w:val="es-ES"/>
         </w:rPr>
       </w:pPr>
@@ -1485,7 +1585,7 @@
         <w:fldChar w:fldCharType="begin"/>
       </w:r>
       <w:r>
-        <w:instrText xml:space="preserve"> HYPERLINK  \l "RelevanciaDelProyecto0" </w:instrText>
+        <w:instrText xml:space="preserve"> HYPERLINK "file:///C:\\Users\\bonom\\OneDrive\\Escritorio\\Facultad\\5to%20Año\\ProyectoFinalIngenieria\\Propuesta%20Preliminar\\Propuesta%20preliminar%20-%20Bonomi.docx" \l "RelevanciaDelProyecto0" </w:instrText>
       </w:r>
       <w:r>
         <w:fldChar w:fldCharType="separate"/>
@@ -1531,175 +1631,70 @@
         <w:rPr>
           <w:lang w:val="es-ES"/>
         </w:rPr>
-        <w:t xml:space="preserve"> grande de las personas con los automóviles, facilitando de manera importante el entendimiento de problemas de estos.  En una era de digitalización la adaptación del Software va a ser inmediata y este mismo software se podrá presentar a grandes compañías automovilísticas para una posible adaptación a los autos que salen a la venta.</w:t>
-      </w:r>
-    </w:p>
-    <w:p>
-      <w:pPr>
-        <w:jc w:val="center"/>
-        <w:rPr>
-          <w:sz w:val="36"/>
-          <w:szCs w:val="36"/>
-          <w:lang w:val="es-ES"/>
-        </w:rPr>
-      </w:pPr>
-    </w:p>
-    <w:p>
-      <w:pPr>
-        <w:jc w:val="center"/>
-        <w:rPr>
-          <w:sz w:val="36"/>
-          <w:szCs w:val="36"/>
-          <w:lang w:val="es-ES"/>
-        </w:rPr>
-      </w:pPr>
-    </w:p>
-    <w:p>
-      <w:pPr>
-        <w:jc w:val="center"/>
-        <w:rPr>
-          <w:sz w:val="36"/>
-          <w:szCs w:val="36"/>
-          <w:lang w:val="es-ES"/>
-        </w:rPr>
-      </w:pPr>
-    </w:p>
-    <w:p>
-      <w:pPr>
-        <w:jc w:val="center"/>
-        <w:rPr>
-          <w:sz w:val="36"/>
-          <w:szCs w:val="36"/>
-          <w:lang w:val="es-ES"/>
-        </w:rPr>
-      </w:pPr>
-    </w:p>
-    <w:p>
-      <w:pPr>
-        <w:jc w:val="center"/>
-        <w:rPr>
-          <w:sz w:val="36"/>
-          <w:szCs w:val="36"/>
-          <w:lang w:val="es-ES"/>
-        </w:rPr>
-      </w:pPr>
-    </w:p>
-    <w:p>
-      <w:pPr>
-        <w:jc w:val="center"/>
-        <w:rPr>
-          <w:sz w:val="36"/>
-          <w:szCs w:val="36"/>
-          <w:lang w:val="es-ES"/>
-        </w:rPr>
-      </w:pPr>
-    </w:p>
-    <w:p>
-      <w:pPr>
-        <w:jc w:val="center"/>
-        <w:rPr>
-          <w:sz w:val="36"/>
-          <w:szCs w:val="36"/>
-          <w:lang w:val="es-ES"/>
-        </w:rPr>
-      </w:pPr>
-    </w:p>
-    <w:p>
-      <w:pPr>
-        <w:jc w:val="center"/>
-        <w:rPr>
-          <w:sz w:val="36"/>
-          <w:szCs w:val="36"/>
-          <w:lang w:val="es-ES"/>
-        </w:rPr>
-      </w:pPr>
-    </w:p>
-    <w:p>
-      <w:pPr>
-        <w:jc w:val="center"/>
-        <w:rPr>
-          <w:sz w:val="36"/>
-          <w:szCs w:val="36"/>
-          <w:lang w:val="es-ES"/>
-        </w:rPr>
-      </w:pPr>
-    </w:p>
-    <w:p>
-      <w:pPr>
-        <w:jc w:val="center"/>
-        <w:rPr>
-          <w:sz w:val="36"/>
-          <w:szCs w:val="36"/>
-          <w:lang w:val="es-ES"/>
-        </w:rPr>
-      </w:pPr>
-    </w:p>
-    <w:p>
-      <w:pPr>
-        <w:jc w:val="center"/>
-        <w:rPr>
-          <w:sz w:val="36"/>
-          <w:szCs w:val="36"/>
-          <w:lang w:val="es-ES"/>
-        </w:rPr>
-      </w:pPr>
-    </w:p>
-    <w:p>
-      <w:pPr>
-        <w:jc w:val="center"/>
-        <w:rPr>
-          <w:sz w:val="36"/>
-          <w:szCs w:val="36"/>
-          <w:lang w:val="es-ES"/>
-        </w:rPr>
-      </w:pPr>
-    </w:p>
-    <w:p>
-      <w:pPr>
-        <w:jc w:val="center"/>
-        <w:rPr>
-          <w:sz w:val="36"/>
-          <w:szCs w:val="36"/>
-          <w:lang w:val="es-ES"/>
-        </w:rPr>
-      </w:pPr>
-    </w:p>
-    <w:p>
-      <w:pPr>
-        <w:jc w:val="center"/>
-        <w:rPr>
-          <w:sz w:val="36"/>
-          <w:szCs w:val="36"/>
-          <w:lang w:val="es-ES"/>
-        </w:rPr>
-      </w:pPr>
-    </w:p>
-    <w:p>
-      <w:pPr>
-        <w:jc w:val="center"/>
-        <w:rPr>
-          <w:sz w:val="36"/>
-          <w:szCs w:val="36"/>
-          <w:lang w:val="es-ES"/>
-        </w:rPr>
-      </w:pPr>
-    </w:p>
-    <w:p>
-      <w:pPr>
-        <w:jc w:val="center"/>
-        <w:rPr>
-          <w:sz w:val="36"/>
-          <w:szCs w:val="36"/>
-          <w:lang w:val="es-ES"/>
-        </w:rPr>
-      </w:pPr>
-    </w:p>
-    <w:p>
-      <w:pPr>
-        <w:rPr>
-          <w:sz w:val="36"/>
-          <w:szCs w:val="36"/>
-          <w:lang w:val="es-ES"/>
+        <w:t xml:space="preserve"> grande de las personas con los automóviles, facilitando de manera importante el entendimiento de problemas de estos.  En una era de digitalización la adaptación del Software va a ser inmediata y evitara miles de complicaciones a largo plazo.</w:t>
+      </w:r>
+    </w:p>
+    <w:p>
+      <w:pPr>
+        <w:numPr>
+          <w:ilvl w:val="12"/>
+          <w:numId w:val="0"/>
+        </w:numPr>
+        <w:spacing w:line="480" w:lineRule="auto"/>
+        <w:rPr>
+          <w:lang w:val="es-ES"/>
+        </w:rPr>
+      </w:pPr>
+      <w:r>
+        <w:rPr>
+          <w:lang w:val="es-ES"/>
+        </w:rPr>
+        <w:t>El estudio de los sonidos y la recolección de datos se tendrá que hacer de una manera única, debido a la complejidad de estos sonidos, lo cual agregará una relevancia importante al proyecto. En el enfoque veremos que el sistema contara de dos fases importantes y la conexión entre estas.</w:t>
+      </w:r>
+    </w:p>
+    <w:p>
+      <w:pPr>
+        <w:numPr>
+          <w:ilvl w:val="12"/>
+          <w:numId w:val="0"/>
+        </w:numPr>
+        <w:spacing w:line="480" w:lineRule="auto"/>
+        <w:rPr>
+          <w:lang w:val="es-ES"/>
+        </w:rPr>
+      </w:pPr>
+      <w:r>
+        <w:rPr>
+          <w:lang w:val="es-ES"/>
+        </w:rPr>
+        <w:t>Si bien se utilizara como guía algunos softwares existentes, lo que se plantea en el proyecto llevara toda esta tecnología un paso más adelante, no solo comparando un único sonido, sino detectando miles de variantes de este mismo, ya que un mismo problema puede tener muchas variantes a la hora de ser detectados.</w:t>
+      </w:r>
+    </w:p>
+    <w:p>
+      <w:pPr>
+        <w:numPr>
+          <w:ilvl w:val="12"/>
+          <w:numId w:val="0"/>
+        </w:numPr>
+        <w:spacing w:line="480" w:lineRule="auto"/>
+        <w:rPr>
+          <w:lang w:val="es-AR"/>
+        </w:rPr>
+      </w:pPr>
+      <w:r>
+        <w:rPr>
+          <w:lang w:val="es-ES"/>
+        </w:rPr>
+        <w:t>Hoy en día los automóviles de alta gama vienen con un sistema incorporado de detección de problemas, pero en Argentina, aproximadamente el 22% de la población puede acceder a estos vehículos. El otro 78% tiene autos de gama media o baja, por lo cual el proyecto adquiere una relevancia enorme para todo este gran sector de la sociedad.</w:t>
+      </w:r>
+    </w:p>
+    <w:p>
+      <w:pPr>
+        <w:jc w:val="center"/>
+        <w:rPr>
+          <w:sz w:val="36"/>
+          <w:szCs w:val="36"/>
+          <w:lang w:val="es-AR"/>
         </w:rPr>
       </w:pPr>
     </w:p>
@@ -1733,6 +1728,7 @@
       </w:pPr>
       <w:bookmarkStart w:id="7" w:name="_Toc66716421"/>
       <w:r>
+        <w:lastRenderedPageBreak/>
         <w:t>Capítulo 2. Metodología y procedimientos</w:t>
       </w:r>
       <w:bookmarkEnd w:id="7"/>
@@ -1965,11 +1961,154 @@
     </w:p>
     <w:p>
       <w:pPr>
-        <w:jc w:val="center"/>
-        <w:rPr>
-          <w:sz w:val="36"/>
-          <w:szCs w:val="36"/>
-          <w:lang w:val="es-ES"/>
+        <w:rPr>
+          <w:sz w:val="36"/>
+          <w:szCs w:val="36"/>
+          <w:lang w:val="es-ES"/>
+        </w:rPr>
+      </w:pPr>
+    </w:p>
+    <w:p>
+      <w:pPr>
+        <w:rPr>
+          <w:lang w:val="es-AR"/>
+        </w:rPr>
+      </w:pPr>
+      <w:r>
+        <w:rPr>
+          <w:lang w:val="es-ES"/>
+        </w:rPr>
+        <w:t>Área</w:t>
+      </w:r>
+      <w:r>
+        <w:rPr>
+          <w:lang w:val="es-ES"/>
+        </w:rPr>
+        <w:t xml:space="preserve"> temática: </w:t>
+      </w:r>
+      <w:r>
+        <w:rPr>
+          <w:lang w:val="es-ES"/>
+        </w:rPr>
+        <w:t xml:space="preserve">El área temática son los problemas de los vehículos los cuales producen un sonido particular, esto acompañado con la tecnología de detección de audio para poder dar una explicación </w:t>
+      </w:r>
+      <w:r>
+        <w:rPr>
+          <w:lang w:val="es-ES"/>
+        </w:rPr>
+        <w:t>a estos ruidos que producen los problemas de los autos.</w:t>
+      </w:r>
+    </w:p>
+    <w:p>
+      <w:pPr>
+        <w:rPr>
+          <w:sz w:val="36"/>
+          <w:szCs w:val="36"/>
+          <w:lang w:val="es-ES"/>
+        </w:rPr>
+      </w:pPr>
+    </w:p>
+    <w:p>
+      <w:pPr>
+        <w:rPr>
+          <w:lang w:val="es-AR"/>
+        </w:rPr>
+      </w:pPr>
+      <w:r>
+        <w:rPr>
+          <w:lang w:val="es-ES"/>
+        </w:rPr>
+        <w:t>Planteamiento del problema</w:t>
+      </w:r>
+      <w:r>
+        <w:rPr>
+          <w:lang w:val="es-ES"/>
+        </w:rPr>
+        <w:t xml:space="preserve">: </w:t>
+      </w:r>
+      <w:r>
+        <w:rPr>
+          <w:lang w:val="es-ES"/>
+        </w:rPr>
+        <w:t xml:space="preserve">El problema a tratar </w:t>
+      </w:r>
+      <w:r>
+        <w:rPr>
+          <w:lang w:val="es-ES"/>
+        </w:rPr>
+        <w:t>esta enfocado en aquellas personas, mas bien jóvenes, que poseen autos usados o antiguos los cuales luego de un tiempo empiezan a tener fallas notorias, fallas las cuales produzcan un sonido particular.</w:t>
+      </w:r>
+      <w:r>
+        <w:rPr>
+          <w:lang w:val="es-ES"/>
+        </w:rPr>
+        <w:t xml:space="preserve"> </w:t>
+      </w:r>
+    </w:p>
+    <w:p>
+      <w:pPr>
+        <w:rPr>
+          <w:sz w:val="36"/>
+          <w:szCs w:val="36"/>
+          <w:lang w:val="es-AR"/>
+        </w:rPr>
+      </w:pPr>
+    </w:p>
+    <w:p>
+      <w:pPr>
+        <w:rPr>
+          <w:lang w:val="es-AR"/>
+        </w:rPr>
+      </w:pPr>
+      <w:r>
+        <w:rPr>
+          <w:lang w:val="es-ES"/>
+        </w:rPr>
+        <w:t>Delimitación de la investigación</w:t>
+      </w:r>
+      <w:r>
+        <w:rPr>
+          <w:lang w:val="es-ES"/>
+        </w:rPr>
+        <w:t xml:space="preserve">: </w:t>
+      </w:r>
+      <w:r>
+        <w:rPr>
+          <w:lang w:val="es-ES"/>
+        </w:rPr>
+        <w:t xml:space="preserve">El problema a tratar </w:t>
+      </w:r>
+      <w:r>
+        <w:rPr>
+          <w:lang w:val="es-ES"/>
+        </w:rPr>
+        <w:t>está</w:t>
+      </w:r>
+      <w:r>
+        <w:rPr>
+          <w:lang w:val="es-ES"/>
+        </w:rPr>
+        <w:t xml:space="preserve"> enfocado en aquellas personas, </w:t>
+      </w:r>
+      <w:r>
+        <w:rPr>
+          <w:lang w:val="es-ES"/>
+        </w:rPr>
+        <w:t>más</w:t>
+      </w:r>
+      <w:r>
+        <w:rPr>
+          <w:lang w:val="es-ES"/>
+        </w:rPr>
+        <w:t xml:space="preserve"> bien jóvenes, que poseen autos usados o antiguos los cuales luego de un tiempo empiezan a tener fallas notorias, fallas las cuales produzcan un sonido particular. </w:t>
+      </w:r>
+    </w:p>
+    <w:p>
+      <w:pPr>
+        <w:rPr>
+          <w:sz w:val="36"/>
+          <w:szCs w:val="36"/>
+          <w:lang w:val="es-AR"/>
         </w:rPr>
       </w:pPr>
     </w:p>
@@ -2003,7 +2142,7 @@
           <w:szCs w:val="36"/>
           <w:lang w:val="es-ES"/>
         </w:rPr>
-        <w:t>area</w:t>
+        <w:t>delimitacion</w:t>
       </w:r>
       <w:proofErr w:type="spellEnd"/>
       <w:r>
@@ -2012,7 +2151,7 @@
           <w:szCs w:val="36"/>
           <w:lang w:val="es-ES"/>
         </w:rPr>
-        <w:t xml:space="preserve"> </w:t>
+        <w:t xml:space="preserve">: vamos a desarrollar una </w:t>
       </w:r>
       <w:proofErr w:type="spellStart"/>
       <w:r>
@@ -2021,7 +2160,7 @@
           <w:szCs w:val="36"/>
           <w:lang w:val="es-ES"/>
         </w:rPr>
-        <w:t>tematica</w:t>
+        <w:t>solucion</w:t>
       </w:r>
       <w:proofErr w:type="spellEnd"/>
       <w:r>
@@ -2030,7 +2169,7 @@
           <w:szCs w:val="36"/>
           <w:lang w:val="es-ES"/>
         </w:rPr>
-        <w:t xml:space="preserve">: el campo en el que nos situamos es el de la inseguridad, violencia de </w:t>
+        <w:t xml:space="preserve"> para poder comunicar zonas de riesgo para las mujeres en el </w:t>
       </w:r>
       <w:proofErr w:type="spellStart"/>
       <w:r>
@@ -2039,7 +2178,7 @@
           <w:szCs w:val="36"/>
           <w:lang w:val="es-ES"/>
         </w:rPr>
-        <w:t>genero</w:t>
+        <w:t>ambito</w:t>
       </w:r>
       <w:proofErr w:type="spellEnd"/>
       <w:r>
@@ -2048,25 +2187,7 @@
           <w:szCs w:val="36"/>
           <w:lang w:val="es-ES"/>
         </w:rPr>
-        <w:t xml:space="preserve"> y machine </w:t>
-      </w:r>
-      <w:proofErr w:type="spellStart"/>
-      <w:r>
-        <w:rPr>
-          <w:sz w:val="36"/>
-          <w:szCs w:val="36"/>
-          <w:lang w:val="es-ES"/>
-        </w:rPr>
-        <w:t>learning</w:t>
-      </w:r>
-      <w:proofErr w:type="spellEnd"/>
-      <w:r>
-        <w:rPr>
-          <w:sz w:val="36"/>
-          <w:szCs w:val="36"/>
-          <w:lang w:val="es-ES"/>
-        </w:rPr>
-        <w:t xml:space="preserve"> </w:t>
+        <w:t xml:space="preserve"> de... </w:t>
       </w:r>
     </w:p>
     <w:p>
@@ -2086,130 +2207,20 @@
           <w:ilvl w:val="0"/>
           <w:numId w:val="1"/>
         </w:numPr>
-        <w:rPr>
-          <w:sz w:val="36"/>
-          <w:szCs w:val="36"/>
-          <w:lang w:val="es-ES"/>
-        </w:rPr>
-      </w:pPr>
-      <w:r>
-        <w:rPr>
-          <w:sz w:val="36"/>
-          <w:szCs w:val="36"/>
-          <w:lang w:val="es-ES"/>
-        </w:rPr>
-        <w:t>planteamiento del problema</w:t>
-      </w:r>
-    </w:p>
-    <w:p>
-      <w:pPr>
-        <w:jc w:val="center"/>
-        <w:rPr>
-          <w:sz w:val="36"/>
-          <w:szCs w:val="36"/>
-          <w:lang w:val="es-ES"/>
-        </w:rPr>
-      </w:pPr>
-    </w:p>
-    <w:p>
-      <w:pPr>
-        <w:pStyle w:val="Prrafodelista"/>
-        <w:numPr>
-          <w:ilvl w:val="0"/>
-          <w:numId w:val="1"/>
-        </w:numPr>
-        <w:jc w:val="center"/>
-        <w:rPr>
-          <w:sz w:val="36"/>
-          <w:szCs w:val="36"/>
-          <w:lang w:val="es-ES"/>
-        </w:rPr>
-      </w:pPr>
-      <w:proofErr w:type="spellStart"/>
-      <w:r>
-        <w:rPr>
-          <w:sz w:val="36"/>
-          <w:szCs w:val="36"/>
-          <w:lang w:val="es-ES"/>
-        </w:rPr>
-        <w:t>delimitacion</w:t>
-      </w:r>
-      <w:proofErr w:type="spellEnd"/>
-      <w:r>
-        <w:rPr>
-          <w:sz w:val="36"/>
-          <w:szCs w:val="36"/>
-          <w:lang w:val="es-ES"/>
-        </w:rPr>
-        <w:t xml:space="preserve">: vamos a desarrollar una </w:t>
-      </w:r>
-      <w:proofErr w:type="spellStart"/>
-      <w:r>
-        <w:rPr>
-          <w:sz w:val="36"/>
-          <w:szCs w:val="36"/>
-          <w:lang w:val="es-ES"/>
-        </w:rPr>
-        <w:t>solucion</w:t>
-      </w:r>
-      <w:proofErr w:type="spellEnd"/>
-      <w:r>
-        <w:rPr>
-          <w:sz w:val="36"/>
-          <w:szCs w:val="36"/>
-          <w:lang w:val="es-ES"/>
-        </w:rPr>
-        <w:t xml:space="preserve"> para poder comunicar zonas de riesgo para las mujeres en el </w:t>
-      </w:r>
-      <w:proofErr w:type="spellStart"/>
-      <w:r>
-        <w:rPr>
-          <w:sz w:val="36"/>
-          <w:szCs w:val="36"/>
-          <w:lang w:val="es-ES"/>
-        </w:rPr>
-        <w:t>ambito</w:t>
-      </w:r>
-      <w:proofErr w:type="spellEnd"/>
-      <w:r>
-        <w:rPr>
-          <w:sz w:val="36"/>
-          <w:szCs w:val="36"/>
-          <w:lang w:val="es-ES"/>
-        </w:rPr>
-        <w:t xml:space="preserve"> de... </w:t>
-      </w:r>
-    </w:p>
-    <w:p>
-      <w:pPr>
-        <w:jc w:val="center"/>
-        <w:rPr>
-          <w:sz w:val="36"/>
-          <w:szCs w:val="36"/>
-          <w:lang w:val="es-ES"/>
-        </w:rPr>
-      </w:pPr>
-    </w:p>
-    <w:p>
-      <w:pPr>
-        <w:pStyle w:val="Prrafodelista"/>
-        <w:numPr>
-          <w:ilvl w:val="0"/>
-          <w:numId w:val="1"/>
-        </w:numPr>
-        <w:jc w:val="center"/>
-        <w:rPr>
-          <w:sz w:val="36"/>
-          <w:szCs w:val="36"/>
-          <w:lang w:val="es-ES"/>
-        </w:rPr>
-      </w:pPr>
-      <w:r>
-        <w:rPr>
-          <w:sz w:val="36"/>
-          <w:szCs w:val="36"/>
-          <w:lang w:val="es-ES"/>
-        </w:rPr>
+        <w:jc w:val="center"/>
+        <w:rPr>
+          <w:sz w:val="36"/>
+          <w:szCs w:val="36"/>
+          <w:lang w:val="es-ES"/>
+        </w:rPr>
+      </w:pPr>
+      <w:r>
+        <w:rPr>
+          <w:sz w:val="36"/>
+          <w:szCs w:val="36"/>
+          <w:lang w:val="es-ES"/>
+        </w:rPr>
+        <w:lastRenderedPageBreak/>
         <w:t xml:space="preserve">Marco </w:t>
       </w:r>
       <w:proofErr w:type="spellStart"/>

</xml_diff>

<commit_message>
Termino Cap 1 y Cap 2 de la PF
</commit_message>
<xml_diff>
--- a/Propuesta Formal/Propuesta Formal - Bonomi.docx
+++ b/Propuesta Formal/Propuesta Formal - Bonomi.docx
@@ -110,7 +110,31 @@
           <w:szCs w:val="48"/>
           <w:lang w:val="es-ES"/>
         </w:rPr>
-        <w:t>Detector de Sonidos de Automotores”</w:t>
+        <w:t xml:space="preserve">Detector de Sonidos de </w:t>
+      </w:r>
+      <w:r>
+        <w:rPr>
+          <w:b/>
+          <w:bCs/>
+          <w:i/>
+          <w:iCs/>
+          <w:sz w:val="48"/>
+          <w:szCs w:val="48"/>
+          <w:lang w:val="es-ES"/>
+        </w:rPr>
+        <w:t>Fallas Automotrices</w:t>
+      </w:r>
+      <w:r>
+        <w:rPr>
+          <w:b/>
+          <w:bCs/>
+          <w:i/>
+          <w:iCs/>
+          <w:sz w:val="48"/>
+          <w:szCs w:val="48"/>
+          <w:lang w:val="es-ES"/>
+        </w:rPr>
+        <w:t>”</w:t>
       </w:r>
     </w:p>
     <w:p>
@@ -321,36 +345,15 @@
     </w:p>
     <w:p>
       <w:pPr>
-        <w:jc w:val="center"/>
-        <w:rPr>
-          <w:sz w:val="36"/>
-          <w:szCs w:val="36"/>
-          <w:lang w:val="es-ES"/>
-        </w:rPr>
-      </w:pPr>
-    </w:p>
-    <w:p>
-      <w:pPr>
-        <w:jc w:val="center"/>
-        <w:rPr>
-          <w:sz w:val="36"/>
-          <w:szCs w:val="36"/>
-          <w:lang w:val="es-ES"/>
-        </w:rPr>
-      </w:pPr>
-    </w:p>
-    <w:p>
-      <w:pPr>
-        <w:rPr>
-          <w:sz w:val="36"/>
-          <w:szCs w:val="36"/>
-          <w:lang w:val="es-ES"/>
-        </w:rPr>
-      </w:pPr>
-    </w:p>
-    <w:p>
-      <w:pPr>
-        <w:jc w:val="center"/>
+        <w:rPr>
+          <w:sz w:val="36"/>
+          <w:szCs w:val="36"/>
+          <w:lang w:val="es-ES"/>
+        </w:rPr>
+      </w:pPr>
+    </w:p>
+    <w:p>
+      <w:pPr>
         <w:rPr>
           <w:sz w:val="36"/>
           <w:szCs w:val="36"/>
@@ -454,392 +457,44 @@
       <w:pPr>
         <w:jc w:val="center"/>
         <w:rPr>
+          <w:lang w:val="es-ES"/>
+        </w:rPr>
+      </w:pPr>
+      <w:r>
+        <w:rPr>
           <w:sz w:val="28"/>
           <w:szCs w:val="28"/>
           <w:lang w:val="es-ES"/>
         </w:rPr>
-      </w:pPr>
-      <w:r>
-        <w:rPr>
-          <w:sz w:val="28"/>
-          <w:szCs w:val="28"/>
-          <w:lang w:val="es-ES"/>
-        </w:rPr>
         <w:t>Proyecto final de Ingeniería Informática</w:t>
       </w:r>
-    </w:p>
-    <w:p>
-      <w:pPr>
-        <w:jc w:val="center"/>
-        <w:rPr>
-          <w:b/>
-          <w:bCs/>
-          <w:lang w:val="es-ES"/>
-        </w:rPr>
-      </w:pPr>
-      <w:r>
-        <w:rPr>
-          <w:b/>
-          <w:bCs/>
-          <w:lang w:val="es-ES"/>
+      <w:bookmarkStart w:id="0" w:name="_Toc66716420"/>
+    </w:p>
+    <w:p>
+      <w:pPr>
+        <w:pStyle w:val="Ttulo1"/>
+      </w:pPr>
+      <w:r>
+        <w:rPr>
+          <w:lang w:val="es-AR"/>
         </w:rPr>
         <w:lastRenderedPageBreak/>
-        <w:t>Abstract</w:t>
-      </w:r>
-    </w:p>
-    <w:p>
-      <w:pPr>
-        <w:numPr>
-          <w:ilvl w:val="12"/>
-          <w:numId w:val="0"/>
-        </w:numPr>
-        <w:spacing w:line="480" w:lineRule="auto"/>
-        <w:rPr>
-          <w:lang w:val="es-ES"/>
-        </w:rPr>
-      </w:pPr>
-    </w:p>
-    <w:p>
-      <w:pPr>
-        <w:numPr>
-          <w:ilvl w:val="12"/>
-          <w:numId w:val="0"/>
-        </w:numPr>
-        <w:spacing w:line="480" w:lineRule="auto"/>
-        <w:rPr>
-          <w:lang w:val="es-ES"/>
-        </w:rPr>
-      </w:pPr>
-      <w:r>
-        <w:rPr>
-          <w:lang w:val="es-ES"/>
-        </w:rPr>
-        <w:t>Completar al final de la elaboración de este documento con un breve resumen que represente de manera objetiva y precisa el contenido del documento.</w:t>
-      </w:r>
-    </w:p>
-    <w:p>
-      <w:pPr>
-        <w:jc w:val="center"/>
-        <w:rPr>
-          <w:b/>
-          <w:bCs/>
-          <w:lang w:val="es-ES"/>
-        </w:rPr>
-      </w:pPr>
-    </w:p>
-    <w:p>
-      <w:pPr>
-        <w:pStyle w:val="Ttulo1"/>
-      </w:pPr>
-      <w:bookmarkStart w:id="0" w:name="_Toc66716420"/>
-    </w:p>
-    <w:p>
-      <w:pPr>
-        <w:rPr>
-          <w:lang w:val="es-ES"/>
-        </w:rPr>
-      </w:pPr>
-    </w:p>
-    <w:p>
-      <w:pPr>
-        <w:rPr>
-          <w:lang w:val="es-ES"/>
-        </w:rPr>
-      </w:pPr>
-    </w:p>
-    <w:p>
-      <w:pPr>
-        <w:rPr>
-          <w:lang w:val="es-ES"/>
-        </w:rPr>
-      </w:pPr>
-    </w:p>
-    <w:p>
-      <w:pPr>
-        <w:rPr>
-          <w:lang w:val="es-ES"/>
-        </w:rPr>
-      </w:pPr>
-    </w:p>
-    <w:p>
-      <w:pPr>
-        <w:rPr>
-          <w:lang w:val="es-ES"/>
-        </w:rPr>
-      </w:pPr>
-    </w:p>
-    <w:p>
-      <w:pPr>
-        <w:rPr>
-          <w:lang w:val="es-ES"/>
-        </w:rPr>
-      </w:pPr>
-    </w:p>
-    <w:p>
-      <w:pPr>
-        <w:rPr>
-          <w:lang w:val="es-ES"/>
-        </w:rPr>
-      </w:pPr>
-    </w:p>
-    <w:p>
-      <w:pPr>
-        <w:rPr>
-          <w:lang w:val="es-ES"/>
-        </w:rPr>
-      </w:pPr>
-    </w:p>
-    <w:p>
-      <w:pPr>
-        <w:rPr>
-          <w:lang w:val="es-ES"/>
-        </w:rPr>
-      </w:pPr>
-    </w:p>
-    <w:p>
-      <w:pPr>
-        <w:rPr>
-          <w:lang w:val="es-ES"/>
-        </w:rPr>
-      </w:pPr>
-    </w:p>
-    <w:p>
-      <w:pPr>
-        <w:rPr>
-          <w:lang w:val="es-ES"/>
-        </w:rPr>
-      </w:pPr>
-    </w:p>
-    <w:p>
-      <w:pPr>
-        <w:rPr>
-          <w:lang w:val="es-ES"/>
-        </w:rPr>
-      </w:pPr>
-    </w:p>
-    <w:p>
-      <w:pPr>
-        <w:rPr>
-          <w:lang w:val="es-ES"/>
-        </w:rPr>
-      </w:pPr>
-    </w:p>
-    <w:p>
-      <w:pPr>
-        <w:rPr>
-          <w:lang w:val="es-ES"/>
-        </w:rPr>
-      </w:pPr>
-    </w:p>
-    <w:p>
-      <w:pPr>
-        <w:rPr>
-          <w:lang w:val="es-ES"/>
-        </w:rPr>
-      </w:pPr>
-    </w:p>
-    <w:p>
-      <w:pPr>
-        <w:rPr>
-          <w:lang w:val="es-ES"/>
-        </w:rPr>
-      </w:pPr>
-    </w:p>
-    <w:p>
-      <w:pPr>
-        <w:rPr>
-          <w:lang w:val="es-ES"/>
-        </w:rPr>
-      </w:pPr>
-    </w:p>
-    <w:p>
-      <w:pPr>
-        <w:rPr>
-          <w:lang w:val="es-ES"/>
-        </w:rPr>
-      </w:pPr>
-    </w:p>
-    <w:p>
-      <w:pPr>
-        <w:rPr>
-          <w:lang w:val="es-ES"/>
-        </w:rPr>
-      </w:pPr>
-    </w:p>
-    <w:p>
-      <w:pPr>
-        <w:rPr>
-          <w:lang w:val="es-ES"/>
-        </w:rPr>
-      </w:pPr>
-    </w:p>
-    <w:p>
-      <w:pPr>
-        <w:rPr>
-          <w:lang w:val="es-ES"/>
-        </w:rPr>
-      </w:pPr>
-    </w:p>
-    <w:p>
-      <w:pPr>
-        <w:rPr>
-          <w:lang w:val="es-ES"/>
-        </w:rPr>
-      </w:pPr>
-    </w:p>
-    <w:p>
-      <w:pPr>
-        <w:rPr>
-          <w:lang w:val="es-ES"/>
-        </w:rPr>
-      </w:pPr>
-    </w:p>
-    <w:p>
-      <w:pPr>
-        <w:rPr>
-          <w:lang w:val="es-ES"/>
-        </w:rPr>
-      </w:pPr>
-    </w:p>
-    <w:p>
-      <w:pPr>
-        <w:rPr>
-          <w:lang w:val="es-ES"/>
-        </w:rPr>
-      </w:pPr>
-    </w:p>
-    <w:p>
-      <w:pPr>
-        <w:rPr>
-          <w:lang w:val="es-ES"/>
-        </w:rPr>
-      </w:pPr>
-    </w:p>
-    <w:p>
-      <w:pPr>
-        <w:rPr>
-          <w:lang w:val="es-ES"/>
-        </w:rPr>
-      </w:pPr>
-    </w:p>
-    <w:p>
-      <w:pPr>
-        <w:rPr>
-          <w:lang w:val="es-ES"/>
-        </w:rPr>
-      </w:pPr>
-    </w:p>
-    <w:p>
-      <w:pPr>
-        <w:rPr>
-          <w:lang w:val="es-ES"/>
-        </w:rPr>
-      </w:pPr>
-    </w:p>
-    <w:p>
-      <w:pPr>
-        <w:rPr>
-          <w:lang w:val="es-ES"/>
-        </w:rPr>
-      </w:pPr>
-    </w:p>
-    <w:p>
-      <w:pPr>
-        <w:rPr>
-          <w:lang w:val="es-ES"/>
-        </w:rPr>
-      </w:pPr>
-    </w:p>
-    <w:p>
-      <w:pPr>
-        <w:rPr>
-          <w:lang w:val="es-ES"/>
-        </w:rPr>
-      </w:pPr>
-    </w:p>
-    <w:p>
-      <w:pPr>
-        <w:rPr>
-          <w:lang w:val="es-ES"/>
-        </w:rPr>
-      </w:pPr>
-    </w:p>
-    <w:p>
-      <w:pPr>
-        <w:rPr>
-          <w:lang w:val="es-ES"/>
-        </w:rPr>
-      </w:pPr>
-    </w:p>
-    <w:p>
-      <w:pPr>
-        <w:rPr>
-          <w:lang w:val="es-ES"/>
-        </w:rPr>
-      </w:pPr>
-    </w:p>
-    <w:p>
-      <w:pPr>
-        <w:rPr>
-          <w:lang w:val="es-ES"/>
-        </w:rPr>
-      </w:pPr>
-    </w:p>
-    <w:p>
-      <w:pPr>
-        <w:rPr>
-          <w:lang w:val="es-ES"/>
-        </w:rPr>
-      </w:pPr>
-    </w:p>
-    <w:p>
-      <w:pPr>
-        <w:rPr>
-          <w:lang w:val="es-ES"/>
-        </w:rPr>
-      </w:pPr>
-    </w:p>
-    <w:p>
-      <w:pPr>
-        <w:pStyle w:val="Ttulo1"/>
-      </w:pPr>
-      <w:r>
-        <w:lastRenderedPageBreak/>
-        <w:t>Capítulo 1. Introducción</w:t>
+        <w:t xml:space="preserve">Capítulo 1. </w:t>
+      </w:r>
+      <w:r>
+        <w:t>Introducción</w:t>
       </w:r>
       <w:bookmarkEnd w:id="0"/>
     </w:p>
-    <w:bookmarkStart w:id="1" w:name="_Toc36735886"/>
-    <w:bookmarkStart w:id="2" w:name="Objetivo1"/>
-    <w:p>
-      <w:pPr>
-        <w:pStyle w:val="Ttulo1"/>
-        <w:rPr>
-          <w:sz w:val="32"/>
-          <w:szCs w:val="32"/>
-        </w:rPr>
-      </w:pPr>
-      <w:r>
-        <w:fldChar w:fldCharType="begin"/>
-      </w:r>
-      <w:r>
-        <w:instrText xml:space="preserve"> HYPERLINK "file:///C:\\Users\\bonom\\OneDrive\\Escritorio\\Facultad\\5to%20Año\\ProyectoFinalIngenieria\\Propuesta%20Preliminar\\Propuesta%20preliminar%20-%20Bonomi.docx" \l "Objetivo0" </w:instrText>
-      </w:r>
-      <w:r>
-        <w:fldChar w:fldCharType="separate"/>
-      </w:r>
-      <w:r>
-        <w:rPr>
-          <w:rStyle w:val="Hipervnculo"/>
-        </w:rPr>
-        <w:t>Objetivo</w:t>
-      </w:r>
-      <w:bookmarkEnd w:id="1"/>
-      <w:r>
-        <w:fldChar w:fldCharType="end"/>
-      </w:r>
-    </w:p>
-    <w:bookmarkEnd w:id="2"/>
+    <w:p>
+      <w:pPr>
+        <w:spacing w:line="480" w:lineRule="auto"/>
+        <w:jc w:val="both"/>
+        <w:rPr>
+          <w:lang w:val="es-ES"/>
+        </w:rPr>
+      </w:pPr>
+    </w:p>
     <w:p>
       <w:pPr>
         <w:spacing w:line="480" w:lineRule="auto"/>
@@ -1058,7 +713,7 @@
                     </pic:cNvPicPr>
                   </pic:nvPicPr>
                   <pic:blipFill>
-                    <a:blip r:embed="rId5">
+                    <a:blip r:embed="rId7">
                       <a:extLst>
                         <a:ext uri="{28A0092B-C50C-407E-A947-70E740481C1C}">
                           <a14:useLocalDpi xmlns:a14="http://schemas.microsoft.com/office/drawing/2010/main" val="0"/>
@@ -1316,100 +971,36 @@
         <w:rPr>
           <w:lang w:val="es-ES"/>
         </w:rPr>
-        <w:t>Esto debido a que más adelante en las barreras veremos que algunos sonidos producidos pueden ser muy similares y representar muchos problemas diferentes, o bien un único problema que produzca una inmensa variedad de sonidos diferentes entre ellos.</w:t>
-      </w:r>
-    </w:p>
-    <w:p>
-      <w:pPr>
-        <w:rPr>
-          <w:lang w:val="es-ES"/>
-        </w:rPr>
-      </w:pPr>
-    </w:p>
-    <w:p>
-      <w:pPr>
-        <w:rPr>
-          <w:lang w:val="es-ES"/>
-        </w:rPr>
-      </w:pPr>
-    </w:p>
-    <w:p>
-      <w:pPr>
-        <w:rPr>
-          <w:lang w:val="es-ES"/>
-        </w:rPr>
-      </w:pPr>
-    </w:p>
-    <w:p>
-      <w:pPr>
-        <w:rPr>
-          <w:lang w:val="es-ES"/>
-        </w:rPr>
-      </w:pPr>
-    </w:p>
-    <w:p>
-      <w:pPr>
-        <w:rPr>
-          <w:lang w:val="es-ES"/>
-        </w:rPr>
-      </w:pPr>
-    </w:p>
-    <w:p>
-      <w:pPr>
-        <w:rPr>
-          <w:lang w:val="es-ES"/>
-        </w:rPr>
-      </w:pPr>
-    </w:p>
-    <w:p>
-      <w:pPr>
-        <w:rPr>
-          <w:lang w:val="es-ES"/>
-        </w:rPr>
-      </w:pPr>
-    </w:p>
-    <w:p>
-      <w:pPr>
-        <w:rPr>
-          <w:lang w:val="es-ES"/>
-        </w:rPr>
-      </w:pPr>
-    </w:p>
-    <w:p>
-      <w:pPr>
-        <w:rPr>
-          <w:lang w:val="es-ES"/>
-        </w:rPr>
-      </w:pPr>
-    </w:p>
-    <w:bookmarkStart w:id="3" w:name="_Toc36735887"/>
-    <w:bookmarkStart w:id="4" w:name="Barrera1"/>
-    <w:p>
-      <w:pPr>
-        <w:pStyle w:val="Ttulo1"/>
-      </w:pPr>
-      <w:r>
-        <w:lastRenderedPageBreak/>
-        <w:fldChar w:fldCharType="begin"/>
-      </w:r>
-      <w:r>
-        <w:instrText xml:space="preserve"> HYPERLINK "file:///C:\\Users\\bonom\\OneDrive\\Escritorio\\Facultad\\5to%20Año\\ProyectoFinalIngenieria\\Propuesta%20Preliminar\\Propuesta%20preliminar%20-%20Bonomi.docx" \l "Barreras0" </w:instrText>
-      </w:r>
-      <w:r>
-        <w:fldChar w:fldCharType="separate"/>
-      </w:r>
-      <w:r>
-        <w:rPr>
-          <w:rStyle w:val="Hipervnculo"/>
-        </w:rPr>
-        <w:t>Barreras</w:t>
-      </w:r>
-      <w:bookmarkEnd w:id="3"/>
-      <w:r>
-        <w:fldChar w:fldCharType="end"/>
-      </w:r>
-    </w:p>
-    <w:bookmarkEnd w:id="4"/>
+        <w:t>Esto debido a que algunos sonidos producidos pueden ser muy similares y representar muchos problemas diferentes, o bien un único problema que produzca una inmensa variedad de sonidos diferentes entre ellos.</w:t>
+      </w:r>
+    </w:p>
+    <w:p>
+      <w:pPr>
+        <w:rPr>
+          <w:lang w:val="es-ES"/>
+        </w:rPr>
+      </w:pPr>
+      <w:r>
+        <w:rPr>
+          <w:lang w:val="es-ES"/>
+        </w:rPr>
+        <w:t>Además de muchas otras barreras las cuales pueden ser:</w:t>
+      </w:r>
+    </w:p>
+    <w:p>
+      <w:pPr>
+        <w:rPr>
+          <w:lang w:val="es-ES"/>
+        </w:rPr>
+      </w:pPr>
+    </w:p>
+    <w:p>
+      <w:pPr>
+        <w:rPr>
+          <w:lang w:val="es-ES"/>
+        </w:rPr>
+      </w:pPr>
+    </w:p>
     <w:p>
       <w:pPr>
         <w:spacing w:line="480" w:lineRule="auto"/>
@@ -1445,6 +1036,7 @@
         <w:rPr>
           <w:lang w:val="es-ES"/>
         </w:rPr>
+        <w:lastRenderedPageBreak/>
         <w:t xml:space="preserve">Al existir la posibilidad de que las personas conozcan lo que le </w:t>
       </w:r>
       <w:proofErr w:type="spellStart"/>
@@ -1461,6 +1053,15 @@
         </w:rPr>
         <w:t xml:space="preserve"> sucediendo a su automóvil sin llevarlo a los lugares recomendados por el manual lo más probable es que estos intentarían solucionarlo por sus propios medios (Ya sea por comodidad o por temas económicos), perdiendo así garantía o la seguridad de arreglar los autos en los talleres oficiales.</w:t>
       </w:r>
+    </w:p>
+    <w:p>
+      <w:pPr>
+        <w:spacing w:line="480" w:lineRule="auto"/>
+        <w:jc w:val="both"/>
+        <w:rPr>
+          <w:lang w:val="es-ES"/>
+        </w:rPr>
+      </w:pPr>
     </w:p>
     <w:p>
       <w:pPr>
@@ -1555,67 +1156,9 @@
         <w:rPr>
           <w:lang w:val="es-ES"/>
         </w:rPr>
-        <w:t xml:space="preserve">Además, muchos problemas que poseen los autos no tienen ningún ruido hasta que el auto se descompone por completo, como podría ser la perdida de agua refrigerante y la subida de </w:t>
-      </w:r>
-      <w:r>
-        <w:rPr>
-          <w:lang w:val="es-ES"/>
-        </w:rPr>
-        <w:lastRenderedPageBreak/>
-        <w:t>temperatura del automóvil. Estos problemas pasaran desapercibidos por la aplicación debido a que no producen ruidos significativos, hasta que el auto se rompe.</w:t>
-      </w:r>
-    </w:p>
-    <w:p>
-      <w:pPr>
-        <w:spacing w:line="480" w:lineRule="auto"/>
-        <w:rPr>
-          <w:lang w:val="es-ES"/>
-        </w:rPr>
-      </w:pPr>
-    </w:p>
-    <w:p>
-      <w:pPr>
-        <w:spacing w:line="480" w:lineRule="auto"/>
-        <w:rPr>
-          <w:lang w:val="es-ES"/>
-        </w:rPr>
-      </w:pPr>
-    </w:p>
-    <w:p>
-      <w:pPr>
-        <w:spacing w:line="480" w:lineRule="auto"/>
-        <w:rPr>
-          <w:lang w:val="es-ES"/>
-        </w:rPr>
-      </w:pPr>
-    </w:p>
-    <w:bookmarkStart w:id="5" w:name="_Toc36735888"/>
-    <w:bookmarkStart w:id="6" w:name="RelevanciaDelProyecto1"/>
-    <w:p>
-      <w:pPr>
-        <w:pStyle w:val="Ttulo1"/>
-      </w:pPr>
-      <w:r>
-        <w:fldChar w:fldCharType="begin"/>
-      </w:r>
-      <w:r>
-        <w:instrText xml:space="preserve"> HYPERLINK "file:///C:\\Users\\bonom\\OneDrive\\Escritorio\\Facultad\\5to%20Año\\ProyectoFinalIngenieria\\Propuesta%20Preliminar\\Propuesta%20preliminar%20-%20Bonomi.docx" \l "RelevanciaDelProyecto0" </w:instrText>
-      </w:r>
-      <w:r>
-        <w:fldChar w:fldCharType="separate"/>
-      </w:r>
-      <w:r>
-        <w:rPr>
-          <w:rStyle w:val="Hipervnculo"/>
-        </w:rPr>
-        <w:t>Relevancia del proyecto</w:t>
-      </w:r>
-      <w:bookmarkEnd w:id="5"/>
-      <w:r>
-        <w:fldChar w:fldCharType="end"/>
-      </w:r>
-    </w:p>
-    <w:bookmarkEnd w:id="6"/>
+        <w:t>Además, muchos problemas que poseen los autos no tienen ningún ruido hasta que el auto se descompone por completo, como podría ser la perdida de agua refrigerante y la subida de temperatura del automóvil. Estos problemas pasaran desapercibidos por la aplicación debido a que no producen ruidos significativos, hasta que el auto se rompe.</w:t>
+      </w:r>
+    </w:p>
     <w:p>
       <w:pPr>
         <w:numPr>
@@ -1627,26 +1170,6 @@
           <w:lang w:val="es-ES"/>
         </w:rPr>
       </w:pPr>
-      <w:r>
-        <w:rPr>
-          <w:lang w:val="es-ES"/>
-        </w:rPr>
-        <w:t xml:space="preserve">El proyecto busca solucionar el problema </w:t>
-      </w:r>
-      <w:proofErr w:type="spellStart"/>
-      <w:r>
-        <w:rPr>
-          <w:lang w:val="es-ES"/>
-        </w:rPr>
-        <w:t>mas</w:t>
-      </w:r>
-      <w:proofErr w:type="spellEnd"/>
-      <w:r>
-        <w:rPr>
-          <w:lang w:val="es-ES"/>
-        </w:rPr>
-        <w:t xml:space="preserve"> grande de las personas con los automóviles, facilitando de manera importante el entendimiento de problemas de estos.  En una era de digitalización la adaptación del Software va a ser inmediata y evitara miles de complicaciones a largo plazo.</w:t>
-      </w:r>
     </w:p>
     <w:p>
       <w:pPr>
@@ -1663,7 +1186,26 @@
         <w:rPr>
           <w:lang w:val="es-ES"/>
         </w:rPr>
-        <w:t>El estudio de los sonidos y la recolección de datos se tendrá que hacer de una manera única, debido a la complejidad de estos sonidos, lo cual agregará una relevancia importante al proyecto. En el enfoque veremos que el sistema contara de dos fases importantes y la conexión entre estas.</w:t>
+        <w:t xml:space="preserve">El proyecto busca solucionar el problema </w:t>
+      </w:r>
+      <w:r>
+        <w:rPr>
+          <w:lang w:val="es-ES"/>
+        </w:rPr>
+        <w:t>más</w:t>
+      </w:r>
+      <w:r>
+        <w:rPr>
+          <w:lang w:val="es-ES"/>
+        </w:rPr>
+        <w:t xml:space="preserve"> grande de las personas con los automóviles, facilitando de manera importante el entendimiento de problemas de estos.  En una era de </w:t>
+      </w:r>
+      <w:r>
+        <w:rPr>
+          <w:lang w:val="es-ES"/>
+        </w:rPr>
+        <w:lastRenderedPageBreak/>
+        <w:t>digitalización la adaptación del Software va a ser inmediata y evitara miles de complicaciones a largo plazo.</w:t>
       </w:r>
     </w:p>
     <w:p>
@@ -1681,7 +1223,7 @@
         <w:rPr>
           <w:lang w:val="es-ES"/>
         </w:rPr>
-        <w:t>Si bien se utilizara como guía algunos softwares existentes, lo que se plantea en el proyecto llevara toda esta tecnología un paso más adelante, no solo comparando un único sonido, sino detectando miles de variantes de este mismo, ya que un mismo problema puede tener muchas variantes a la hora de ser detectados.</w:t>
+        <w:t>El estudio de los sonidos y la recolección de datos se tendrá que hacer de una manera única, debido a la complejidad de estos sonidos, lo cual agregará una relevancia importante al proyecto. En el enfoque veremos que el sistema contara de dos fases importantes y la conexión entre estas.</w:t>
       </w:r>
     </w:p>
     <w:p>
@@ -1692,6 +1234,24 @@
         </w:numPr>
         <w:spacing w:line="480" w:lineRule="auto"/>
         <w:rPr>
+          <w:lang w:val="es-ES"/>
+        </w:rPr>
+      </w:pPr>
+      <w:r>
+        <w:rPr>
+          <w:lang w:val="es-ES"/>
+        </w:rPr>
+        <w:t>Si bien se utilizara como guía algunos softwares existentes, lo que se plantea en el proyecto llevara toda esta tecnología un paso más adelante, no solo comparando un único sonido, sino detectando miles de variantes de este mismo, ya que un mismo problema puede tener muchas variantes a la hora de ser detectados.</w:t>
+      </w:r>
+    </w:p>
+    <w:p>
+      <w:pPr>
+        <w:numPr>
+          <w:ilvl w:val="12"/>
+          <w:numId w:val="0"/>
+        </w:numPr>
+        <w:spacing w:line="480" w:lineRule="auto"/>
+        <w:rPr>
           <w:lang w:val="es-AR"/>
         </w:rPr>
       </w:pPr>
@@ -1709,6 +1269,116 @@
           <w:sz w:val="36"/>
           <w:szCs w:val="36"/>
           <w:lang w:val="es-AR"/>
+        </w:rPr>
+      </w:pPr>
+    </w:p>
+    <w:p>
+      <w:pPr>
+        <w:jc w:val="center"/>
+        <w:rPr>
+          <w:sz w:val="36"/>
+          <w:szCs w:val="36"/>
+          <w:lang w:val="es-ES"/>
+        </w:rPr>
+      </w:pPr>
+    </w:p>
+    <w:p>
+      <w:pPr>
+        <w:jc w:val="center"/>
+        <w:rPr>
+          <w:sz w:val="36"/>
+          <w:szCs w:val="36"/>
+          <w:lang w:val="es-ES"/>
+        </w:rPr>
+      </w:pPr>
+    </w:p>
+    <w:p>
+      <w:pPr>
+        <w:jc w:val="center"/>
+        <w:rPr>
+          <w:sz w:val="36"/>
+          <w:szCs w:val="36"/>
+          <w:lang w:val="es-ES"/>
+        </w:rPr>
+      </w:pPr>
+    </w:p>
+    <w:p>
+      <w:pPr>
+        <w:jc w:val="center"/>
+        <w:rPr>
+          <w:sz w:val="36"/>
+          <w:szCs w:val="36"/>
+          <w:lang w:val="es-ES"/>
+        </w:rPr>
+      </w:pPr>
+    </w:p>
+    <w:p>
+      <w:pPr>
+        <w:jc w:val="center"/>
+        <w:rPr>
+          <w:sz w:val="36"/>
+          <w:szCs w:val="36"/>
+          <w:lang w:val="es-ES"/>
+        </w:rPr>
+      </w:pPr>
+    </w:p>
+    <w:p>
+      <w:pPr>
+        <w:jc w:val="center"/>
+        <w:rPr>
+          <w:sz w:val="36"/>
+          <w:szCs w:val="36"/>
+          <w:lang w:val="es-ES"/>
+        </w:rPr>
+      </w:pPr>
+    </w:p>
+    <w:p>
+      <w:pPr>
+        <w:jc w:val="center"/>
+        <w:rPr>
+          <w:sz w:val="36"/>
+          <w:szCs w:val="36"/>
+          <w:lang w:val="es-ES"/>
+        </w:rPr>
+      </w:pPr>
+    </w:p>
+    <w:p>
+      <w:pPr>
+        <w:jc w:val="center"/>
+        <w:rPr>
+          <w:sz w:val="36"/>
+          <w:szCs w:val="36"/>
+          <w:lang w:val="es-ES"/>
+        </w:rPr>
+      </w:pPr>
+    </w:p>
+    <w:p>
+      <w:pPr>
+        <w:jc w:val="center"/>
+        <w:rPr>
+          <w:sz w:val="36"/>
+          <w:szCs w:val="36"/>
+          <w:lang w:val="es-ES"/>
+        </w:rPr>
+      </w:pPr>
+    </w:p>
+    <w:p>
+      <w:pPr>
+        <w:jc w:val="center"/>
+        <w:rPr>
+          <w:sz w:val="36"/>
+          <w:szCs w:val="36"/>
+          <w:lang w:val="es-ES"/>
+        </w:rPr>
+      </w:pPr>
+    </w:p>
+    <w:p>
+      <w:pPr>
+        <w:jc w:val="center"/>
+        <w:rPr>
+          <w:sz w:val="36"/>
+          <w:szCs w:val="36"/>
+          <w:lang w:val="es-ES"/>
         </w:rPr>
       </w:pPr>
     </w:p>
@@ -1740,12 +1410,12 @@
           <w:szCs w:val="24"/>
         </w:rPr>
       </w:pPr>
-      <w:bookmarkStart w:id="7" w:name="_Toc66716421"/>
+      <w:bookmarkStart w:id="1" w:name="_Toc66716421"/>
       <w:r>
         <w:lastRenderedPageBreak/>
         <w:t>Capítulo 2. Metodología y procedimientos</w:t>
       </w:r>
-      <w:bookmarkEnd w:id="7"/>
+      <w:bookmarkEnd w:id="1"/>
     </w:p>
     <w:p>
       <w:pPr>
@@ -1900,7 +1570,7 @@
                     <pic:cNvPicPr/>
                   </pic:nvPicPr>
                   <pic:blipFill>
-                    <a:blip r:embed="rId6">
+                    <a:blip r:embed="rId8">
                       <a:extLst>
                         <a:ext uri="{28A0092B-C50C-407E-A947-70E740481C1C}">
                           <a14:useLocalDpi xmlns:a14="http://schemas.microsoft.com/office/drawing/2010/main" val="0"/>
@@ -2140,28 +1810,24 @@
         <w:lastRenderedPageBreak/>
         <w:t xml:space="preserve">de la población </w:t>
       </w:r>
-      <w:proofErr w:type="gramStart"/>
-      <w:r>
-        <w:rPr>
-          <w:color w:val="000000"/>
-        </w:rPr>
-        <w:t>Argentina</w:t>
-      </w:r>
-      <w:proofErr w:type="gramEnd"/>
-      <w:r>
-        <w:rPr>
-          <w:color w:val="000000"/>
-        </w:rPr>
-        <w:t xml:space="preserve"> posee autos de gama media o baja, donde suceden estos sonidos con mucha </w:t>
-      </w:r>
-      <w:proofErr w:type="spellStart"/>
-      <w:r>
-        <w:rPr>
-          <w:color w:val="000000"/>
-        </w:rPr>
-        <w:t>mas</w:t>
-      </w:r>
-      <w:proofErr w:type="spellEnd"/>
+      <w:r>
+        <w:rPr>
+          <w:color w:val="000000"/>
+        </w:rPr>
+        <w:t>a</w:t>
+      </w:r>
+      <w:r>
+        <w:rPr>
+          <w:color w:val="000000"/>
+        </w:rPr>
+        <w:t xml:space="preserve">rgentina posee autos de gama media o baja, donde suceden estos sonidos con mucha </w:t>
+      </w:r>
+      <w:r>
+        <w:rPr>
+          <w:color w:val="000000"/>
+        </w:rPr>
+        <w:t>más</w:t>
+      </w:r>
       <w:r>
         <w:rPr>
           <w:color w:val="000000"/>
@@ -2225,7 +1891,7 @@
         <w:rPr>
           <w:color w:val="000000"/>
         </w:rPr>
-        <w:t>A REALIZAR</w:t>
+        <w:t xml:space="preserve">Desarrollo de la información que respalda el proyecto tomando la bibliografía referenciada. Investigando se encuentra muchos estudios al respecto, no estrictamente en el área del automovilismo, o no al menos de la forma planteada en el proyecto, pero si con fines industriales y/o mecánicos. </w:t>
       </w:r>
     </w:p>
     <w:p>
@@ -2237,6 +1903,18 @@
           <w:color w:val="000000"/>
         </w:rPr>
       </w:pPr>
+      <w:r>
+        <w:rPr>
+          <w:color w:val="000000"/>
+        </w:rPr>
+        <w:t>Algunos documentos importantes encontrados podrían ser “Sistema inteligente para el tratamiento de ruidos”, investigación creada para la Universidad de Palermo o también “Diseño de sistemas de control pasivo de ruido en recintos industriales” de la asociación Argentina de Mecánica Computacional</w:t>
+      </w:r>
+      <w:r>
+        <w:rPr>
+          <w:color w:val="000000"/>
+        </w:rPr>
+        <w:t>, entre muchos otros documentos.</w:t>
+      </w:r>
     </w:p>
     <w:p>
       <w:pPr>
@@ -2247,139 +1925,120 @@
           <w:color w:val="000000"/>
         </w:rPr>
       </w:pPr>
-      <w:r>
-        <w:rPr>
-          <w:color w:val="000000"/>
-          <w:u w:val="single"/>
-        </w:rPr>
-        <w:t>Diseño concreto</w:t>
-      </w:r>
-      <w:r>
-        <w:rPr>
-          <w:color w:val="000000"/>
-        </w:rPr>
-        <w:t>:</w:t>
-      </w:r>
-      <w:r>
-        <w:t xml:space="preserve"> </w:t>
-      </w:r>
-      <w:r>
-        <w:rPr>
-          <w:color w:val="000000"/>
-        </w:rPr>
-        <w:t>El diseño concreto es</w:t>
-      </w:r>
-      <w:r>
-        <w:rPr>
-          <w:color w:val="000000"/>
-        </w:rPr>
-        <w:t xml:space="preserve"> llevar a cabo un dispositivo que registre sonidos para dar respuesta a problemas proveniente de vehículos. </w:t>
-      </w:r>
-      <w:r>
-        <w:rPr>
-          <w:color w:val="000000"/>
-        </w:rPr>
-        <w:t>Llevando una nueva tecnología con base en la detección de audios</w:t>
-      </w:r>
-      <w:r>
-        <w:rPr>
-          <w:color w:val="000000"/>
-        </w:rPr>
-        <w:t>.</w:t>
-      </w:r>
-      <w:r>
-        <w:rPr>
-          <w:color w:val="000000"/>
-        </w:rPr>
-        <w:t xml:space="preserve"> </w:t>
-      </w:r>
     </w:p>
     <w:p>
       <w:pPr>
         <w:pStyle w:val="NormalWeb"/>
         <w:spacing w:before="0" w:beforeAutospacing="0" w:after="0" w:afterAutospacing="0" w:line="480" w:lineRule="auto"/>
         <w:jc w:val="both"/>
-      </w:pPr>
+        <w:rPr>
+          <w:color w:val="000000"/>
+        </w:rPr>
+      </w:pPr>
+      <w:r>
+        <w:rPr>
+          <w:color w:val="000000"/>
+          <w:u w:val="single"/>
+        </w:rPr>
+        <w:t>Diseño concreto</w:t>
+      </w:r>
+      <w:r>
+        <w:rPr>
+          <w:color w:val="000000"/>
+        </w:rPr>
+        <w:t>:</w:t>
+      </w:r>
+      <w:r>
+        <w:t xml:space="preserve"> </w:t>
+      </w:r>
+      <w:r>
+        <w:rPr>
+          <w:color w:val="000000"/>
+        </w:rPr>
+        <w:t>El diseño concreto es</w:t>
+      </w:r>
+      <w:r>
+        <w:rPr>
+          <w:color w:val="000000"/>
+        </w:rPr>
+        <w:t xml:space="preserve"> llevar a cabo un dispositivo que registre sonidos para dar respuesta a problemas proveniente de vehículos. </w:t>
+      </w:r>
+      <w:r>
+        <w:rPr>
+          <w:color w:val="000000"/>
+        </w:rPr>
+        <w:t>Llevando una nueva tecnología con base en la detección de audios</w:t>
+      </w:r>
+      <w:r>
+        <w:rPr>
+          <w:color w:val="000000"/>
+        </w:rPr>
+        <w:t>.</w:t>
+      </w:r>
+      <w:r>
+        <w:rPr>
+          <w:color w:val="000000"/>
+        </w:rPr>
+        <w:t xml:space="preserve"> </w:t>
+      </w:r>
     </w:p>
     <w:p>
       <w:pPr>
         <w:pStyle w:val="NormalWeb"/>
         <w:spacing w:before="0" w:beforeAutospacing="0" w:after="0" w:afterAutospacing="0" w:line="480" w:lineRule="auto"/>
         <w:jc w:val="both"/>
-        <w:rPr>
-          <w:color w:val="000000"/>
-        </w:rPr>
-      </w:pPr>
-      <w:r>
-        <w:rPr>
-          <w:color w:val="000000"/>
-          <w:u w:val="single"/>
-        </w:rPr>
-        <w:t>Instrumentos</w:t>
-      </w:r>
-      <w:r>
-        <w:rPr>
-          <w:color w:val="000000"/>
-        </w:rPr>
-        <w:t>:</w:t>
-      </w:r>
-      <w:r>
-        <w:t xml:space="preserve"> </w:t>
-      </w:r>
-      <w:r>
-        <w:rPr>
-          <w:color w:val="000000"/>
-        </w:rPr>
-        <w:t>Para medir el nivel de éxito de la solución se harán exhaustivas pruebas hasta que el sistema de resultados exitosos</w:t>
-      </w:r>
-      <w:r>
-        <w:rPr>
-          <w:color w:val="000000"/>
-        </w:rPr>
-        <w:t>, luego se compartirá con diferentes usuarios para que den su perspectiva sobre la solución y midan el nivel de éxito. Siendo exitoso cuando</w:t>
-      </w:r>
-      <w:r>
-        <w:rPr>
-          <w:color w:val="000000"/>
-        </w:rPr>
-        <w:t xml:space="preserve"> los problemas detectados sean efectivamente los correctos.</w:t>
-      </w:r>
+      </w:pPr>
     </w:p>
     <w:p>
       <w:pPr>
         <w:pStyle w:val="NormalWeb"/>
         <w:spacing w:before="0" w:beforeAutospacing="0" w:after="0" w:afterAutospacing="0" w:line="480" w:lineRule="auto"/>
         <w:jc w:val="both"/>
-      </w:pPr>
+        <w:rPr>
+          <w:color w:val="000000"/>
+        </w:rPr>
+      </w:pPr>
+      <w:r>
+        <w:rPr>
+          <w:color w:val="000000"/>
+          <w:u w:val="single"/>
+        </w:rPr>
+        <w:t>Instrumentos</w:t>
+      </w:r>
+      <w:r>
+        <w:rPr>
+          <w:color w:val="000000"/>
+        </w:rPr>
+        <w:t>:</w:t>
+      </w:r>
+      <w:r>
+        <w:t xml:space="preserve"> </w:t>
+      </w:r>
+      <w:r>
+        <w:rPr>
+          <w:color w:val="000000"/>
+        </w:rPr>
+        <w:t>Para medir el nivel de éxito de la solución se harán exhaustivas pruebas hasta que el sistema de resultados exitosos</w:t>
+      </w:r>
+      <w:r>
+        <w:rPr>
+          <w:color w:val="000000"/>
+        </w:rPr>
+        <w:t>, luego se compartirá con diferentes usuarios para que den su perspectiva sobre la solución y midan el nivel de éxito. Siendo exitoso cuando</w:t>
+      </w:r>
+      <w:r>
+        <w:rPr>
+          <w:color w:val="000000"/>
+        </w:rPr>
+        <w:t xml:space="preserve"> los problemas detectados sean efectivamente los correctos.</w:t>
+      </w:r>
     </w:p>
     <w:p>
       <w:pPr>
         <w:pStyle w:val="NormalWeb"/>
         <w:spacing w:before="0" w:beforeAutospacing="0" w:after="0" w:afterAutospacing="0" w:line="480" w:lineRule="auto"/>
         <w:jc w:val="both"/>
-        <w:rPr>
-          <w:color w:val="000000"/>
-        </w:rPr>
-      </w:pPr>
-      <w:r>
-        <w:rPr>
-          <w:color w:val="000000"/>
-          <w:u w:val="single"/>
-        </w:rPr>
-        <w:t>Datos</w:t>
-      </w:r>
-      <w:r>
-        <w:rPr>
-          <w:color w:val="000000"/>
-        </w:rPr>
-        <w:t>:</w:t>
-      </w:r>
-      <w:r>
-        <w:rPr>
-          <w:color w:val="000000"/>
-        </w:rPr>
-        <w:t xml:space="preserve"> A REALIZAR </w:t>
-      </w:r>
+      </w:pPr>
     </w:p>
     <w:p>
       <w:pPr>
@@ -2388,6 +2047,148 @@
         <w:jc w:val="both"/>
         <w:rPr>
           <w:color w:val="000000"/>
+          <w:u w:val="single"/>
+        </w:rPr>
+      </w:pPr>
+    </w:p>
+    <w:p>
+      <w:pPr>
+        <w:pStyle w:val="NormalWeb"/>
+        <w:spacing w:before="0" w:beforeAutospacing="0" w:after="0" w:afterAutospacing="0" w:line="480" w:lineRule="auto"/>
+        <w:jc w:val="both"/>
+      </w:pPr>
+      <w:r>
+        <w:rPr>
+          <w:color w:val="000000"/>
+          <w:u w:val="single"/>
+        </w:rPr>
+        <w:lastRenderedPageBreak/>
+        <w:t>Datos</w:t>
+      </w:r>
+      <w:r>
+        <w:rPr>
+          <w:color w:val="000000"/>
+        </w:rPr>
+        <w:t>:</w:t>
+      </w:r>
+      <w:r>
+        <w:rPr>
+          <w:color w:val="000000"/>
+        </w:rPr>
+        <w:t xml:space="preserve"> </w:t>
+      </w:r>
+      <w:r>
+        <w:rPr>
+          <w:color w:val="000000"/>
+        </w:rPr>
+        <w:t>S</w:t>
+      </w:r>
+      <w:r>
+        <w:t xml:space="preserve">e realiza el </w:t>
+      </w:r>
+      <w:r>
+        <w:t>preprocesamiento</w:t>
+      </w:r>
+      <w:r>
+        <w:t xml:space="preserve"> de datos siguiendo los pasos siguientes pasos, seleccionados del Knowledge Discovery in DataBases (K.D.D), ya que este concepto comprende la limpieza, interpretación y descubrimiento de patrones en la información. </w:t>
+      </w:r>
+      <w:r>
+        <w:br/>
+        <w:t>-</w:t>
+      </w:r>
+      <w:r>
+        <w:t xml:space="preserve"> </w:t>
+      </w:r>
+      <w:r>
+        <w:rPr>
+          <w:i/>
+          <w:iCs/>
+        </w:rPr>
+        <w:t>Limpieza</w:t>
+      </w:r>
+      <w:r>
+        <w:t xml:space="preserve">: Consiste en remover toda la información no representativa del dataset seleccionado. </w:t>
+      </w:r>
+    </w:p>
+    <w:p>
+      <w:pPr>
+        <w:pStyle w:val="NormalWeb"/>
+        <w:spacing w:before="0" w:beforeAutospacing="0" w:after="0" w:afterAutospacing="0" w:line="480" w:lineRule="auto"/>
+        <w:jc w:val="both"/>
+      </w:pPr>
+      <w:r>
+        <w:t>-</w:t>
+      </w:r>
+      <w:r>
+        <w:t xml:space="preserve"> </w:t>
+      </w:r>
+      <w:r>
+        <w:rPr>
+          <w:i/>
+          <w:iCs/>
+        </w:rPr>
+        <w:t>Selección</w:t>
+      </w:r>
+      <w:r>
+        <w:t xml:space="preserve">: Consiste en seleccionar las columnas del dataset que se apliquen al problema que se está tratando. </w:t>
+      </w:r>
+    </w:p>
+    <w:p>
+      <w:pPr>
+        <w:pStyle w:val="NormalWeb"/>
+        <w:spacing w:before="0" w:beforeAutospacing="0" w:after="0" w:afterAutospacing="0" w:line="480" w:lineRule="auto"/>
+        <w:jc w:val="both"/>
+      </w:pPr>
+      <w:r>
+        <w:t>-</w:t>
+      </w:r>
+      <w:r>
+        <w:t xml:space="preserve"> </w:t>
+      </w:r>
+      <w:r>
+        <w:rPr>
+          <w:i/>
+          <w:iCs/>
+        </w:rPr>
+        <w:t>Transformación</w:t>
+      </w:r>
+      <w:r>
+        <w:t xml:space="preserve">: Consiste en realizar la transformación de los datos de modo tal, que puedan ser utilizados por los algoritmos y también para sacar mejor provecho de los modelos. </w:t>
+      </w:r>
+    </w:p>
+    <w:p>
+      <w:pPr>
+        <w:pStyle w:val="NormalWeb"/>
+        <w:spacing w:before="0" w:beforeAutospacing="0" w:after="0" w:afterAutospacing="0" w:line="480" w:lineRule="auto"/>
+        <w:jc w:val="both"/>
+        <w:rPr>
+          <w:color w:val="000000"/>
+        </w:rPr>
+      </w:pPr>
+      <w:r>
+        <w:t>-</w:t>
+      </w:r>
+      <w:r>
+        <w:t xml:space="preserve"> </w:t>
+      </w:r>
+      <w:r>
+        <w:rPr>
+          <w:i/>
+          <w:iCs/>
+        </w:rPr>
+        <w:t>Minería de datos</w:t>
+      </w:r>
+      <w:r>
+        <w:t>: Consiste en seleccionar el algoritmo que mejor se adapte a nuestro problema y ejecutarlo para ver los resultados.</w:t>
+      </w:r>
+    </w:p>
+    <w:p>
+      <w:pPr>
+        <w:pStyle w:val="NormalWeb"/>
+        <w:spacing w:before="0" w:beforeAutospacing="0" w:after="0" w:afterAutospacing="0" w:line="480" w:lineRule="auto"/>
+        <w:jc w:val="both"/>
+        <w:rPr>
+          <w:color w:val="000000"/>
         </w:rPr>
       </w:pPr>
     </w:p>
@@ -2420,7 +2221,13 @@
           <w:color w:val="000000"/>
           <w:lang w:val="es-AR" w:eastAsia="es-AR"/>
         </w:rPr>
-        <w:t>A REALIZAR</w:t>
+        <w:t>P</w:t>
+      </w:r>
+      <w:r>
+        <w:rPr>
+          <w:lang w:val="es-AR"/>
+        </w:rPr>
+        <w:t>ara el análisis se utilizará el paso de “Evaluación” del K.D.D que consiste en evaluar si la información y eficiencia obtenidas resultan relevantes para el problema planteado.</w:t>
       </w:r>
     </w:p>
     <w:p>
@@ -2458,6 +2265,56 @@
         </w:rPr>
         <w:t>: Luego del análisis, se especificarán los resultados obtenidos y se realizará una conclusión global en base a dichos resultados.</w:t>
       </w:r>
+    </w:p>
+    <w:p>
+      <w:pPr>
+        <w:spacing w:line="480" w:lineRule="auto"/>
+        <w:jc w:val="both"/>
+        <w:rPr>
+          <w:color w:val="000000"/>
+          <w:lang w:val="es-AR" w:eastAsia="es-AR"/>
+        </w:rPr>
+      </w:pPr>
+    </w:p>
+    <w:p>
+      <w:pPr>
+        <w:spacing w:line="480" w:lineRule="auto"/>
+        <w:jc w:val="both"/>
+        <w:rPr>
+          <w:color w:val="000000"/>
+          <w:lang w:val="es-AR" w:eastAsia="es-AR"/>
+        </w:rPr>
+      </w:pPr>
+    </w:p>
+    <w:p>
+      <w:pPr>
+        <w:spacing w:line="480" w:lineRule="auto"/>
+        <w:jc w:val="both"/>
+        <w:rPr>
+          <w:color w:val="000000"/>
+          <w:lang w:val="es-AR" w:eastAsia="es-AR"/>
+        </w:rPr>
+      </w:pPr>
+    </w:p>
+    <w:p>
+      <w:pPr>
+        <w:spacing w:line="480" w:lineRule="auto"/>
+        <w:jc w:val="both"/>
+        <w:rPr>
+          <w:color w:val="000000"/>
+          <w:lang w:val="es-AR" w:eastAsia="es-AR"/>
+        </w:rPr>
+      </w:pPr>
+    </w:p>
+    <w:p>
+      <w:pPr>
+        <w:spacing w:line="480" w:lineRule="auto"/>
+        <w:jc w:val="both"/>
+        <w:rPr>
+          <w:color w:val="000000"/>
+          <w:lang w:val="es-AR" w:eastAsia="es-AR"/>
+        </w:rPr>
+      </w:pPr>
     </w:p>
     <w:p>
       <w:pPr>
@@ -2538,7 +2395,7 @@
                     <pic:cNvPicPr/>
                   </pic:nvPicPr>
                   <pic:blipFill>
-                    <a:blip r:embed="rId7"/>
+                    <a:blip r:embed="rId9"/>
                     <a:stretch>
                       <a:fillRect/>
                     </a:stretch>
@@ -2634,19 +2491,698 @@
         <w:rPr>
           <w:lang w:val="es-AR"/>
         </w:rPr>
-        <w:t>El cronograma lo voy a presentar en forma de cuadro, explicando el paso a paso de la investigación que se ira realizando.</w:t>
-      </w:r>
-    </w:p>
-    <w:p>
-      <w:pPr>
-        <w:spacing w:line="480" w:lineRule="auto"/>
+        <w:t>El cronograma lo voy a presentar en forma de cuadro, explicando el paso a paso de la investigación que se ira realizando</w:t>
+      </w:r>
+      <w:r>
+        <w:rPr>
+          <w:lang w:val="es-AR"/>
+        </w:rPr>
+        <w:t>, acompañado con diagramas de Gantt para un entendimiento más grafico del tiempo y el proceso realizado</w:t>
+      </w:r>
+      <w:r>
+        <w:rPr>
+          <w:lang w:val="es-AR"/>
+        </w:rPr>
+        <w:t>.</w:t>
+      </w:r>
+    </w:p>
+    <w:p>
+      <w:pPr>
+        <w:spacing w:line="480" w:lineRule="auto"/>
+        <w:rPr>
+          <w:lang w:val="es-AR"/>
+        </w:rPr>
+      </w:pPr>
+      <w:r>
+        <w:rPr>
+          <w:lang w:val="es-AR"/>
+        </w:rPr>
+        <w:t>Comenzando la primera semana de abril de 2022 y finalizando a mediados de noviembre de 2022, se cuenta aproximadamente con 8 meses para la finalización del proyecto.</w:t>
+      </w:r>
+    </w:p>
+    <w:p>
+      <w:pPr>
+        <w:spacing w:line="480" w:lineRule="auto"/>
+        <w:rPr>
+          <w:lang w:val="es-AR"/>
+        </w:rPr>
+      </w:pPr>
+    </w:p>
+    <w:p>
+      <w:pPr>
+        <w:spacing w:line="480" w:lineRule="auto"/>
+        <w:rPr>
+          <w:lang w:val="es-AR"/>
+        </w:rPr>
+      </w:pPr>
+    </w:p>
+    <w:p>
+      <w:pPr>
+        <w:spacing w:line="480" w:lineRule="auto"/>
+        <w:rPr>
+          <w:lang w:val="es-AR"/>
+        </w:rPr>
+      </w:pPr>
+      <w:r>
+        <w:rPr>
+          <w:noProof/>
+        </w:rPr>
+        <w:lastRenderedPageBreak/>
+        <w:drawing>
+          <wp:anchor distT="0" distB="0" distL="114300" distR="114300" simplePos="0" relativeHeight="251659264" behindDoc="0" locked="0" layoutInCell="1" allowOverlap="1" wp14:anchorId="303ACDD9" wp14:editId="151E233A">
+            <wp:simplePos x="0" y="0"/>
+            <wp:positionH relativeFrom="margin">
+              <wp:align>center</wp:align>
+            </wp:positionH>
+            <wp:positionV relativeFrom="paragraph">
+              <wp:posOffset>394411</wp:posOffset>
+            </wp:positionV>
+            <wp:extent cx="6396990" cy="3472815"/>
+            <wp:effectExtent l="0" t="0" r="3810" b="0"/>
+            <wp:wrapThrough wrapText="bothSides">
+              <wp:wrapPolygon edited="0">
+                <wp:start x="0" y="0"/>
+                <wp:lineTo x="0" y="21446"/>
+                <wp:lineTo x="21549" y="21446"/>
+                <wp:lineTo x="21549" y="0"/>
+                <wp:lineTo x="0" y="0"/>
+              </wp:wrapPolygon>
+            </wp:wrapThrough>
+            <wp:docPr id="10" name="Imagen 10"/>
+            <wp:cNvGraphicFramePr>
+              <a:graphicFrameLocks xmlns:a="http://schemas.openxmlformats.org/drawingml/2006/main" noChangeAspect="1"/>
+            </wp:cNvGraphicFramePr>
+            <a:graphic xmlns:a="http://schemas.openxmlformats.org/drawingml/2006/main">
+              <a:graphicData uri="http://schemas.openxmlformats.org/drawingml/2006/picture">
+                <pic:pic xmlns:pic="http://schemas.openxmlformats.org/drawingml/2006/picture">
+                  <pic:nvPicPr>
+                    <pic:cNvPr id="1" name=""/>
+                    <pic:cNvPicPr/>
+                  </pic:nvPicPr>
+                  <pic:blipFill>
+                    <a:blip r:embed="rId10">
+                      <a:extLst>
+                        <a:ext uri="{28A0092B-C50C-407E-A947-70E740481C1C}">
+                          <a14:useLocalDpi xmlns:a14="http://schemas.microsoft.com/office/drawing/2010/main" val="0"/>
+                        </a:ext>
+                      </a:extLst>
+                    </a:blip>
+                    <a:stretch>
+                      <a:fillRect/>
+                    </a:stretch>
+                  </pic:blipFill>
+                  <pic:spPr>
+                    <a:xfrm>
+                      <a:off x="0" y="0"/>
+                      <a:ext cx="6396990" cy="3472815"/>
+                    </a:xfrm>
+                    <a:prstGeom prst="rect">
+                      <a:avLst/>
+                    </a:prstGeom>
+                  </pic:spPr>
+                </pic:pic>
+              </a:graphicData>
+            </a:graphic>
+            <wp14:sizeRelH relativeFrom="page">
+              <wp14:pctWidth>0</wp14:pctWidth>
+            </wp14:sizeRelH>
+            <wp14:sizeRelV relativeFrom="page">
+              <wp14:pctHeight>0</wp14:pctHeight>
+            </wp14:sizeRelV>
+          </wp:anchor>
+        </w:drawing>
+      </w:r>
+      <w:r>
         <w:rPr>
           <w:b/>
           <w:bCs/>
+          <w:lang w:val="es-AR"/>
+        </w:rPr>
+        <w:t>Cronograma general</w:t>
+      </w:r>
+      <w:r>
+        <w:rPr>
+          <w:lang w:val="es-AR"/>
+        </w:rPr>
+        <w:t>:</w:t>
+      </w:r>
+    </w:p>
+    <w:p>
+      <w:pPr>
+        <w:spacing w:line="480" w:lineRule="auto"/>
+        <w:rPr>
+          <w:lang w:val="es-AR"/>
+        </w:rPr>
+      </w:pPr>
+    </w:p>
+    <w:p>
+      <w:pPr>
+        <w:spacing w:line="480" w:lineRule="auto"/>
+        <w:rPr>
+          <w:b/>
+          <w:bCs/>
+          <w:lang w:val="es-AR"/>
+        </w:rPr>
+      </w:pPr>
+    </w:p>
+    <w:p>
+      <w:pPr>
+        <w:spacing w:line="480" w:lineRule="auto"/>
+        <w:rPr>
+          <w:b/>
+          <w:bCs/>
+          <w:lang w:val="es-AR"/>
+        </w:rPr>
+      </w:pPr>
+    </w:p>
+    <w:p>
+      <w:pPr>
+        <w:spacing w:line="480" w:lineRule="auto"/>
+        <w:rPr>
+          <w:b/>
+          <w:bCs/>
+          <w:lang w:val="es-AR"/>
+        </w:rPr>
+      </w:pPr>
+      <w:r>
+        <w:rPr>
+          <w:b/>
+          <w:bCs/>
+          <w:lang w:val="es-AR"/>
+        </w:rPr>
+        <w:t>Cronograma especifico:</w:t>
+      </w:r>
+    </w:p>
+    <w:p>
+      <w:pPr>
+        <w:spacing w:line="480" w:lineRule="auto"/>
+        <w:rPr>
+          <w:lang w:val="es-AR"/>
+        </w:rPr>
+      </w:pPr>
+      <w:r>
+        <w:rPr>
+          <w:lang w:val="es-AR"/>
+        </w:rPr>
+        <w:t>En el cronograma especifico se hará un cronograma donde se explique cada una de las tareas mostradas en la estructura de la metodología de dirección del proyecto.</w:t>
+      </w:r>
+    </w:p>
+    <w:p>
+      <w:pPr>
+        <w:spacing w:line="480" w:lineRule="auto"/>
+        <w:rPr>
+          <w:lang w:val="es-AR"/>
+        </w:rPr>
+      </w:pPr>
+      <w:r>
+        <w:rPr>
+          <w:lang w:val="es-AR"/>
+        </w:rPr>
+        <w:t>Comenzando con la introducción y finalizando con las conclusiones del mismo</w:t>
+      </w:r>
+      <w:r>
+        <w:rPr>
+          <w:lang w:val="es-AR"/>
+        </w:rPr>
+        <w:t>.</w:t>
+      </w:r>
+    </w:p>
+    <w:p>
+      <w:pPr>
+        <w:spacing w:line="480" w:lineRule="auto"/>
+        <w:rPr>
+          <w:lang w:val="es-AR"/>
+        </w:rPr>
+      </w:pPr>
+      <w:r>
+        <w:rPr>
+          <w:lang w:val="es-AR"/>
+        </w:rPr>
+        <w:t>Sera dividido</w:t>
+      </w:r>
+      <w:r>
+        <w:rPr>
+          <w:lang w:val="es-AR"/>
+        </w:rPr>
+        <w:t xml:space="preserve"> en dos partes, la primera haciendo </w:t>
+      </w:r>
+      <w:r>
+        <w:rPr>
+          <w:lang w:val="es-AR"/>
+        </w:rPr>
+        <w:t>hincapié en</w:t>
+      </w:r>
+      <w:r>
+        <w:rPr>
+          <w:lang w:val="es-AR"/>
+        </w:rPr>
+        <w:t xml:space="preserve"> </w:t>
+      </w:r>
+      <w:r>
+        <w:rPr>
+          <w:lang w:val="es-AR"/>
+        </w:rPr>
+        <w:t>entregar una</w:t>
+      </w:r>
+      <w:r>
+        <w:rPr>
+          <w:lang w:val="es-AR"/>
+        </w:rPr>
+        <w:t xml:space="preserve"> propuesta formal del proyecto</w:t>
+      </w:r>
+      <w:r>
+        <w:rPr>
+          <w:lang w:val="es-AR"/>
+        </w:rPr>
+        <w:t>,</w:t>
+      </w:r>
+      <w:r>
+        <w:rPr>
+          <w:lang w:val="es-AR"/>
+        </w:rPr>
+        <w:t xml:space="preserve"> </w:t>
+      </w:r>
+      <w:r>
+        <w:rPr>
+          <w:lang w:val="es-AR"/>
+        </w:rPr>
+        <w:t>y la segunda, en</w:t>
+      </w:r>
+      <w:r>
+        <w:rPr>
+          <w:lang w:val="es-AR"/>
+        </w:rPr>
+        <w:t xml:space="preserve"> terminar con todas las tareas </w:t>
+      </w:r>
+      <w:r>
+        <w:rPr>
+          <w:lang w:val="es-AR"/>
+        </w:rPr>
+        <w:t>d</w:t>
+      </w:r>
+      <w:r>
+        <w:rPr>
+          <w:lang w:val="es-AR"/>
+        </w:rPr>
+        <w:t>el informe final del mismo,</w:t>
+      </w:r>
+      <w:r>
+        <w:rPr>
+          <w:lang w:val="es-AR"/>
+        </w:rPr>
+        <w:t xml:space="preserve"> concluyendo en</w:t>
+      </w:r>
+      <w:r>
+        <w:rPr>
+          <w:lang w:val="es-AR"/>
+        </w:rPr>
+        <w:t xml:space="preserve"> la presentación final.</w:t>
+      </w:r>
+    </w:p>
+    <w:p>
+      <w:pPr>
+        <w:spacing w:line="480" w:lineRule="auto"/>
+        <w:rPr>
+          <w:lang w:val="es-AR"/>
+        </w:rPr>
+      </w:pPr>
+    </w:p>
+    <w:p>
+      <w:pPr>
+        <w:spacing w:line="480" w:lineRule="auto"/>
+        <w:rPr>
+          <w:lang w:val="es-AR"/>
+        </w:rPr>
+      </w:pPr>
+    </w:p>
+    <w:p>
+      <w:pPr>
+        <w:spacing w:line="480" w:lineRule="auto"/>
+        <w:rPr>
+          <w:lang w:val="es-AR"/>
+        </w:rPr>
+      </w:pPr>
+    </w:p>
+    <w:p>
+      <w:pPr>
+        <w:spacing w:line="480" w:lineRule="auto"/>
+        <w:rPr>
+          <w:lang w:val="es-AR"/>
+        </w:rPr>
+      </w:pPr>
+    </w:p>
+    <w:p>
+      <w:pPr>
+        <w:spacing w:line="480" w:lineRule="auto"/>
+        <w:rPr>
+          <w:lang w:val="es-AR"/>
+        </w:rPr>
+      </w:pPr>
+      <w:r>
+        <w:rPr>
           <w:u w:val="single"/>
-          <w:lang w:val="es-AR" w:eastAsia="es-AR"/>
-        </w:rPr>
-      </w:pPr>
+          <w:lang w:val="es-AR"/>
+        </w:rPr>
+        <w:lastRenderedPageBreak/>
+        <w:t>Primera parte</w:t>
+      </w:r>
+      <w:r>
+        <w:rPr>
+          <w:lang w:val="es-AR"/>
+        </w:rPr>
+        <w:t>:</w:t>
+      </w:r>
+    </w:p>
+    <w:p>
+      <w:pPr>
+        <w:spacing w:line="480" w:lineRule="auto"/>
+        <w:rPr>
+          <w:lang w:val="es-AR"/>
+        </w:rPr>
+      </w:pPr>
+      <w:r>
+        <w:rPr>
+          <w:noProof/>
+        </w:rPr>
+        <w:drawing>
+          <wp:inline distT="0" distB="0" distL="0" distR="0" wp14:anchorId="7E38C600" wp14:editId="5F633EDF">
+            <wp:extent cx="5731510" cy="5821045"/>
+            <wp:effectExtent l="0" t="0" r="2540" b="8255"/>
+            <wp:docPr id="12" name="Imagen 12"/>
+            <wp:cNvGraphicFramePr>
+              <a:graphicFrameLocks xmlns:a="http://schemas.openxmlformats.org/drawingml/2006/main" noChangeAspect="1"/>
+            </wp:cNvGraphicFramePr>
+            <a:graphic xmlns:a="http://schemas.openxmlformats.org/drawingml/2006/main">
+              <a:graphicData uri="http://schemas.openxmlformats.org/drawingml/2006/picture">
+                <pic:pic xmlns:pic="http://schemas.openxmlformats.org/drawingml/2006/picture">
+                  <pic:nvPicPr>
+                    <pic:cNvPr id="1" name=""/>
+                    <pic:cNvPicPr/>
+                  </pic:nvPicPr>
+                  <pic:blipFill>
+                    <a:blip r:embed="rId11"/>
+                    <a:stretch>
+                      <a:fillRect/>
+                    </a:stretch>
+                  </pic:blipFill>
+                  <pic:spPr>
+                    <a:xfrm>
+                      <a:off x="0" y="0"/>
+                      <a:ext cx="5731510" cy="5821045"/>
+                    </a:xfrm>
+                    <a:prstGeom prst="rect">
+                      <a:avLst/>
+                    </a:prstGeom>
+                  </pic:spPr>
+                </pic:pic>
+              </a:graphicData>
+            </a:graphic>
+          </wp:inline>
+        </w:drawing>
+      </w:r>
+    </w:p>
+    <w:p>
+      <w:pPr>
+        <w:spacing w:line="480" w:lineRule="auto"/>
+        <w:rPr>
+          <w:lang w:val="es-AR"/>
+        </w:rPr>
+      </w:pPr>
+    </w:p>
+    <w:p>
+      <w:pPr>
+        <w:spacing w:line="480" w:lineRule="auto"/>
+        <w:rPr>
+          <w:lang w:val="es-AR"/>
+        </w:rPr>
+      </w:pPr>
+      <w:r>
+        <w:rPr>
+          <w:lang w:val="es-AR"/>
+        </w:rPr>
+        <w:t xml:space="preserve">En esta </w:t>
+      </w:r>
+      <w:r>
+        <w:rPr>
+          <w:lang w:val="es-AR"/>
+        </w:rPr>
+        <w:t>primera sección</w:t>
+      </w:r>
+      <w:r>
+        <w:rPr>
+          <w:lang w:val="es-AR"/>
+        </w:rPr>
+        <w:t xml:space="preserve"> del proyecto se </w:t>
+      </w:r>
+      <w:r>
+        <w:rPr>
+          <w:lang w:val="es-AR"/>
+        </w:rPr>
+        <w:t>enfocará</w:t>
+      </w:r>
+      <w:r>
+        <w:rPr>
+          <w:lang w:val="es-AR"/>
+        </w:rPr>
+        <w:t xml:space="preserve"> a realizar una entrega completa del informe formal en la fecha 16 de junio, con un total de </w:t>
+      </w:r>
+      <w:r>
+        <w:rPr>
+          <w:lang w:val="es-AR"/>
+        </w:rPr>
+        <w:t>60 días pasados desde el inicio de la propuesta preliminar.</w:t>
+      </w:r>
+    </w:p>
+    <w:p>
+      <w:pPr>
+        <w:spacing w:line="480" w:lineRule="auto"/>
+        <w:rPr>
+          <w:lang w:val="es-AR"/>
+        </w:rPr>
+      </w:pPr>
+    </w:p>
+    <w:p>
+      <w:pPr>
+        <w:spacing w:line="480" w:lineRule="auto"/>
+        <w:rPr>
+          <w:lang w:val="es-AR"/>
+        </w:rPr>
+      </w:pPr>
+    </w:p>
+    <w:p>
+      <w:pPr>
+        <w:spacing w:line="480" w:lineRule="auto"/>
+        <w:rPr>
+          <w:lang w:val="es-AR"/>
+        </w:rPr>
+      </w:pPr>
+    </w:p>
+    <w:p>
+      <w:pPr>
+        <w:spacing w:line="480" w:lineRule="auto"/>
+        <w:rPr>
+          <w:lang w:val="es-AR"/>
+        </w:rPr>
+      </w:pPr>
+      <w:r>
+        <w:rPr>
+          <w:u w:val="single"/>
+          <w:lang w:val="es-AR"/>
+        </w:rPr>
+        <w:lastRenderedPageBreak/>
+        <w:t>Segunda parte</w:t>
+      </w:r>
+      <w:r>
+        <w:rPr>
+          <w:lang w:val="es-AR"/>
+        </w:rPr>
+        <w:t>:</w:t>
+      </w:r>
+    </w:p>
+    <w:p>
+      <w:pPr>
+        <w:spacing w:line="480" w:lineRule="auto"/>
+        <w:rPr>
+          <w:lang w:val="es-AR"/>
+        </w:rPr>
+      </w:pPr>
+      <w:r>
+        <w:rPr>
+          <w:noProof/>
+        </w:rPr>
+        <w:drawing>
+          <wp:inline distT="0" distB="0" distL="0" distR="0" wp14:anchorId="5FC33B10" wp14:editId="534970BE">
+            <wp:extent cx="5731510" cy="4468495"/>
+            <wp:effectExtent l="0" t="0" r="2540" b="8255"/>
+            <wp:docPr id="13" name="Imagen 13"/>
+            <wp:cNvGraphicFramePr>
+              <a:graphicFrameLocks xmlns:a="http://schemas.openxmlformats.org/drawingml/2006/main" noChangeAspect="1"/>
+            </wp:cNvGraphicFramePr>
+            <a:graphic xmlns:a="http://schemas.openxmlformats.org/drawingml/2006/main">
+              <a:graphicData uri="http://schemas.openxmlformats.org/drawingml/2006/picture">
+                <pic:pic xmlns:pic="http://schemas.openxmlformats.org/drawingml/2006/picture">
+                  <pic:nvPicPr>
+                    <pic:cNvPr id="1" name=""/>
+                    <pic:cNvPicPr/>
+                  </pic:nvPicPr>
+                  <pic:blipFill>
+                    <a:blip r:embed="rId12"/>
+                    <a:stretch>
+                      <a:fillRect/>
+                    </a:stretch>
+                  </pic:blipFill>
+                  <pic:spPr>
+                    <a:xfrm>
+                      <a:off x="0" y="0"/>
+                      <a:ext cx="5731510" cy="4468495"/>
+                    </a:xfrm>
+                    <a:prstGeom prst="rect">
+                      <a:avLst/>
+                    </a:prstGeom>
+                  </pic:spPr>
+                </pic:pic>
+              </a:graphicData>
+            </a:graphic>
+          </wp:inline>
+        </w:drawing>
+      </w:r>
+    </w:p>
+    <w:p>
+      <w:pPr>
+        <w:spacing w:line="480" w:lineRule="auto"/>
+        <w:rPr>
+          <w:lang w:val="es-AR"/>
+        </w:rPr>
+      </w:pPr>
+    </w:p>
+    <w:p>
+      <w:pPr>
+        <w:spacing w:line="480" w:lineRule="auto"/>
+        <w:rPr>
+          <w:lang w:val="es-AR"/>
+        </w:rPr>
+      </w:pPr>
+      <w:r>
+        <w:rPr>
+          <w:lang w:val="es-AR"/>
+        </w:rPr>
+        <w:t xml:space="preserve">En </w:t>
+      </w:r>
+      <w:r>
+        <w:rPr>
+          <w:lang w:val="es-AR"/>
+        </w:rPr>
+        <w:t>la segunda</w:t>
+      </w:r>
+      <w:r>
+        <w:rPr>
+          <w:lang w:val="es-AR"/>
+        </w:rPr>
+        <w:t xml:space="preserve"> sección del proyecto </w:t>
+      </w:r>
+      <w:r>
+        <w:rPr>
+          <w:lang w:val="es-AR"/>
+        </w:rPr>
+        <w:t>tal como se especifico anteriormente, comenzara con 4 meses de capacitación para poder llevar a cabo un prototipo del proyecto, para luego pasar por los resultados del mismo y obtener de esta manera conclusiones sobre el proyecto.</w:t>
+      </w:r>
+    </w:p>
+    <w:p>
+      <w:pPr>
+        <w:spacing w:line="480" w:lineRule="auto"/>
+        <w:rPr>
+          <w:lang w:val="es-AR"/>
+        </w:rPr>
+      </w:pPr>
+      <w:r>
+        <w:rPr>
+          <w:lang w:val="es-AR"/>
+        </w:rPr>
+        <w:t>Una vez finalizado se hará una presentación final del proyecto.</w:t>
+      </w:r>
+    </w:p>
+    <w:p>
+      <w:pPr>
+        <w:spacing w:line="480" w:lineRule="auto"/>
+        <w:rPr>
+          <w:lang w:val="es-AR"/>
+        </w:rPr>
+      </w:pPr>
+    </w:p>
+    <w:p>
+      <w:pPr>
+        <w:spacing w:line="480" w:lineRule="auto"/>
+        <w:rPr>
+          <w:lang w:val="es-AR"/>
+        </w:rPr>
+      </w:pPr>
+      <w:r>
+        <w:rPr>
+          <w:u w:val="single"/>
+          <w:lang w:val="es-AR"/>
+        </w:rPr>
+        <w:t>Total</w:t>
+      </w:r>
+      <w:r>
+        <w:rPr>
+          <w:lang w:val="es-AR"/>
+        </w:rPr>
+        <w:t>:</w:t>
+      </w:r>
+      <w:r>
+        <w:rPr>
+          <w:noProof/>
+          <w:lang w:val="es-AR"/>
+        </w:rPr>
+        <w:drawing>
+          <wp:inline distT="0" distB="0" distL="0" distR="0" wp14:anchorId="2DE3A48C" wp14:editId="775C1AE6">
+            <wp:extent cx="5727700" cy="592455"/>
+            <wp:effectExtent l="0" t="0" r="6350" b="0"/>
+            <wp:docPr id="14" name="Imagen 14"/>
+            <wp:cNvGraphicFramePr>
+              <a:graphicFrameLocks xmlns:a="http://schemas.openxmlformats.org/drawingml/2006/main" noChangeAspect="1"/>
+            </wp:cNvGraphicFramePr>
+            <a:graphic xmlns:a="http://schemas.openxmlformats.org/drawingml/2006/main">
+              <a:graphicData uri="http://schemas.openxmlformats.org/drawingml/2006/picture">
+                <pic:pic xmlns:pic="http://schemas.openxmlformats.org/drawingml/2006/picture">
+                  <pic:nvPicPr>
+                    <pic:cNvPr id="0" name="Picture 5"/>
+                    <pic:cNvPicPr>
+                      <a:picLocks noChangeAspect="1" noChangeArrowheads="1"/>
+                    </pic:cNvPicPr>
+                  </pic:nvPicPr>
+                  <pic:blipFill>
+                    <a:blip r:embed="rId13">
+                      <a:extLst>
+                        <a:ext uri="{28A0092B-C50C-407E-A947-70E740481C1C}">
+                          <a14:useLocalDpi xmlns:a14="http://schemas.microsoft.com/office/drawing/2010/main" val="0"/>
+                        </a:ext>
+                      </a:extLst>
+                    </a:blip>
+                    <a:srcRect/>
+                    <a:stretch>
+                      <a:fillRect/>
+                    </a:stretch>
+                  </pic:blipFill>
+                  <pic:spPr bwMode="auto">
+                    <a:xfrm>
+                      <a:off x="0" y="0"/>
+                      <a:ext cx="5727700" cy="592455"/>
+                    </a:xfrm>
+                    <a:prstGeom prst="rect">
+                      <a:avLst/>
+                    </a:prstGeom>
+                    <a:noFill/>
+                    <a:ln>
+                      <a:noFill/>
+                    </a:ln>
+                  </pic:spPr>
+                </pic:pic>
+              </a:graphicData>
+            </a:graphic>
+          </wp:inline>
+        </w:drawing>
+      </w:r>
     </w:p>
     <w:sectPr>
       <w:pgSz w:w="11906" w:h="16838"/>
@@ -2656,6 +3192,44 @@
     </w:sectPr>
   </w:body>
 </w:document>
+</file>
+
+<file path=word/endnotes.xml><?xml version="1.0" encoding="utf-8"?>
+<w:endnotes xmlns:wpc="http://schemas.microsoft.com/office/word/2010/wordprocessingCanvas" xmlns:cx="http://schemas.microsoft.com/office/drawing/2014/chartex" xmlns:cx1="http://schemas.microsoft.com/office/drawing/2015/9/8/chartex" xmlns:cx2="http://schemas.microsoft.com/office/drawing/2015/10/21/chartex" xmlns:cx3="http://schemas.microsoft.com/office/drawing/2016/5/9/chartex" xmlns:cx4="http://schemas.microsoft.com/office/drawing/2016/5/10/chartex" xmlns:cx5="http://schemas.microsoft.com/office/drawing/2016/5/11/chartex" xmlns:cx6="http://schemas.microsoft.com/office/drawing/2016/5/12/chartex" xmlns:cx7="http://schemas.microsoft.com/office/drawing/2016/5/13/chartex" xmlns:cx8="http://schemas.microsoft.com/office/drawing/2016/5/14/chartex" xmlns:mc="http://schemas.openxmlformats.org/markup-compatibility/2006" xmlns:aink="http://schemas.microsoft.com/office/drawing/2016/ink" xmlns:am3d="http://schemas.microsoft.com/office/drawing/2017/model3d" xmlns:o="urn:schemas-microsoft-com:office:office" xmlns:r="http://schemas.openxmlformats.org/officeDocument/2006/relationships" xmlns:m="http://schemas.openxmlformats.org/officeDocument/2006/math" xmlns:v="urn:schemas-microsoft-com:vml" xmlns:wp14="http://schemas.microsoft.com/office/word/2010/wordprocessingDrawing" xmlns:wp="http://schemas.openxmlformats.org/drawingml/2006/wordprocessingDrawing" xmlns:w10="urn:schemas-microsoft-com:office:word" xmlns:w="http://schemas.openxmlformats.org/wordprocessingml/2006/main" xmlns:w14="http://schemas.microsoft.com/office/word/2010/wordml" xmlns:w15="http://schemas.microsoft.com/office/word/2012/wordml" xmlns:w16cex="http://schemas.microsoft.com/office/word/2018/wordml/cex" xmlns:w16cid="http://schemas.microsoft.com/office/word/2016/wordml/cid" xmlns:w16="http://schemas.microsoft.com/office/word/2018/wordml" xmlns:w16sdtdh="http://schemas.microsoft.com/office/word/2020/wordml/sdtdatahash" xmlns:w16se="http://schemas.microsoft.com/office/word/2015/wordml/symex" xmlns:wpg="http://schemas.microsoft.com/office/word/2010/wordprocessingGroup" xmlns:wpi="http://schemas.microsoft.com/office/word/2010/wordprocessingInk" xmlns:wne="http://schemas.microsoft.com/office/word/2006/wordml" xmlns:wps="http://schemas.microsoft.com/office/word/2010/wordprocessingShape" mc:Ignorable="w14 w15 w16se w16cid w16 w16cex w16sdtdh wp14">
+  <w:endnote w:type="separator" w:id="-1">
+    <w:p>
+      <w:r>
+        <w:separator/>
+      </w:r>
+    </w:p>
+  </w:endnote>
+  <w:endnote w:type="continuationSeparator" w:id="0">
+    <w:p>
+      <w:r>
+        <w:continuationSeparator/>
+      </w:r>
+    </w:p>
+  </w:endnote>
+</w:endnotes>
+</file>
+
+<file path=word/footnotes.xml><?xml version="1.0" encoding="utf-8"?>
+<w:footnotes xmlns:wpc="http://schemas.microsoft.com/office/word/2010/wordprocessingCanvas" xmlns:cx="http://schemas.microsoft.com/office/drawing/2014/chartex" xmlns:cx1="http://schemas.microsoft.com/office/drawing/2015/9/8/chartex" xmlns:cx2="http://schemas.microsoft.com/office/drawing/2015/10/21/chartex" xmlns:cx3="http://schemas.microsoft.com/office/drawing/2016/5/9/chartex" xmlns:cx4="http://schemas.microsoft.com/office/drawing/2016/5/10/chartex" xmlns:cx5="http://schemas.microsoft.com/office/drawing/2016/5/11/chartex" xmlns:cx6="http://schemas.microsoft.com/office/drawing/2016/5/12/chartex" xmlns:cx7="http://schemas.microsoft.com/office/drawing/2016/5/13/chartex" xmlns:cx8="http://schemas.microsoft.com/office/drawing/2016/5/14/chartex" xmlns:mc="http://schemas.openxmlformats.org/markup-compatibility/2006" xmlns:aink="http://schemas.microsoft.com/office/drawing/2016/ink" xmlns:am3d="http://schemas.microsoft.com/office/drawing/2017/model3d" xmlns:o="urn:schemas-microsoft-com:office:office" xmlns:r="http://schemas.openxmlformats.org/officeDocument/2006/relationships" xmlns:m="http://schemas.openxmlformats.org/officeDocument/2006/math" xmlns:v="urn:schemas-microsoft-com:vml" xmlns:wp14="http://schemas.microsoft.com/office/word/2010/wordprocessingDrawing" xmlns:wp="http://schemas.openxmlformats.org/drawingml/2006/wordprocessingDrawing" xmlns:w10="urn:schemas-microsoft-com:office:word" xmlns:w="http://schemas.openxmlformats.org/wordprocessingml/2006/main" xmlns:w14="http://schemas.microsoft.com/office/word/2010/wordml" xmlns:w15="http://schemas.microsoft.com/office/word/2012/wordml" xmlns:w16cex="http://schemas.microsoft.com/office/word/2018/wordml/cex" xmlns:w16cid="http://schemas.microsoft.com/office/word/2016/wordml/cid" xmlns:w16="http://schemas.microsoft.com/office/word/2018/wordml" xmlns:w16sdtdh="http://schemas.microsoft.com/office/word/2020/wordml/sdtdatahash" xmlns:w16se="http://schemas.microsoft.com/office/word/2015/wordml/symex" xmlns:wpg="http://schemas.microsoft.com/office/word/2010/wordprocessingGroup" xmlns:wpi="http://schemas.microsoft.com/office/word/2010/wordprocessingInk" xmlns:wne="http://schemas.microsoft.com/office/word/2006/wordml" xmlns:wps="http://schemas.microsoft.com/office/word/2010/wordprocessingShape" mc:Ignorable="w14 w15 w16se w16cid w16 w16cex w16sdtdh wp14">
+  <w:footnote w:type="separator" w:id="-1">
+    <w:p>
+      <w:r>
+        <w:separator/>
+      </w:r>
+    </w:p>
+  </w:footnote>
+  <w:footnote w:type="continuationSeparator" w:id="0">
+    <w:p>
+      <w:r>
+        <w:continuationSeparator/>
+      </w:r>
+    </w:p>
+  </w:footnote>
+</w:footnotes>
 </file>
 
 <file path=word/numbering.xml><?xml version="1.0" encoding="utf-8"?>
@@ -3384,6 +3958,60 @@
       <w:lang w:val="es-AR" w:eastAsia="es-AR"/>
     </w:rPr>
   </w:style>
+  <w:style w:type="paragraph" w:styleId="Encabezado">
+    <w:name w:val="header"/>
+    <w:basedOn w:val="Normal"/>
+    <w:link w:val="EncabezadoCar"/>
+    <w:uiPriority w:val="99"/>
+    <w:unhideWhenUsed/>
+    <w:rsid w:val="00612EDE"/>
+    <w:pPr>
+      <w:tabs>
+        <w:tab w:val="center" w:pos="4513"/>
+        <w:tab w:val="right" w:pos="9026"/>
+      </w:tabs>
+    </w:pPr>
+  </w:style>
+  <w:style w:type="character" w:customStyle="1" w:styleId="EncabezadoCar">
+    <w:name w:val="Encabezado Car"/>
+    <w:basedOn w:val="Fuentedeprrafopredeter"/>
+    <w:link w:val="Encabezado"/>
+    <w:uiPriority w:val="99"/>
+    <w:rsid w:val="00612EDE"/>
+    <w:rPr>
+      <w:rFonts w:ascii="Times New Roman" w:eastAsia="Times New Roman" w:hAnsi="Times New Roman" w:cs="Times New Roman"/>
+      <w:sz w:val="24"/>
+      <w:szCs w:val="24"/>
+      <w:lang w:val="en-US"/>
+    </w:rPr>
+  </w:style>
+  <w:style w:type="paragraph" w:styleId="Piedepgina">
+    <w:name w:val="footer"/>
+    <w:basedOn w:val="Normal"/>
+    <w:link w:val="PiedepginaCar"/>
+    <w:uiPriority w:val="99"/>
+    <w:unhideWhenUsed/>
+    <w:rsid w:val="00612EDE"/>
+    <w:pPr>
+      <w:tabs>
+        <w:tab w:val="center" w:pos="4513"/>
+        <w:tab w:val="right" w:pos="9026"/>
+      </w:tabs>
+    </w:pPr>
+  </w:style>
+  <w:style w:type="character" w:customStyle="1" w:styleId="PiedepginaCar">
+    <w:name w:val="Pie de página Car"/>
+    <w:basedOn w:val="Fuentedeprrafopredeter"/>
+    <w:link w:val="Piedepgina"/>
+    <w:uiPriority w:val="99"/>
+    <w:rsid w:val="00612EDE"/>
+    <w:rPr>
+      <w:rFonts w:ascii="Times New Roman" w:eastAsia="Times New Roman" w:hAnsi="Times New Roman" w:cs="Times New Roman"/>
+      <w:sz w:val="24"/>
+      <w:szCs w:val="24"/>
+      <w:lang w:val="en-US"/>
+    </w:rPr>
+  </w:style>
 </w:styles>
 </file>
 

</xml_diff>

<commit_message>
Agrego titulo cap 3
</commit_message>
<xml_diff>
--- a/Propuesta Formal/Propuesta Formal - Bonomi.docx
+++ b/Propuesta Formal/Propuesta Formal - Bonomi.docx
@@ -1,6 +1,6 @@
 
 <file path=word/document.xml><?xml version="1.0" encoding="utf-8"?>
-<w:document xmlns:wpc="http://schemas.microsoft.com/office/word/2010/wordprocessingCanvas" xmlns:cx="http://schemas.microsoft.com/office/drawing/2014/chartex" xmlns:cx1="http://schemas.microsoft.com/office/drawing/2015/9/8/chartex" xmlns:cx2="http://schemas.microsoft.com/office/drawing/2015/10/21/chartex" xmlns:cx3="http://schemas.microsoft.com/office/drawing/2016/5/9/chartex" xmlns:cx4="http://schemas.microsoft.com/office/drawing/2016/5/10/chartex" xmlns:cx5="http://schemas.microsoft.com/office/drawing/2016/5/11/chartex" xmlns:cx6="http://schemas.microsoft.com/office/drawing/2016/5/12/chartex" xmlns:cx7="http://schemas.microsoft.com/office/drawing/2016/5/13/chartex" xmlns:cx8="http://schemas.microsoft.com/office/drawing/2016/5/14/chartex" xmlns:mc="http://schemas.openxmlformats.org/markup-compatibility/2006" xmlns:aink="http://schemas.microsoft.com/office/drawing/2016/ink" xmlns:am3d="http://schemas.microsoft.com/office/drawing/2017/model3d" xmlns:o="urn:schemas-microsoft-com:office:office" xmlns:r="http://schemas.openxmlformats.org/officeDocument/2006/relationships" xmlns:m="http://schemas.openxmlformats.org/officeDocument/2006/math" xmlns:v="urn:schemas-microsoft-com:vml" xmlns:wp14="http://schemas.microsoft.com/office/word/2010/wordprocessingDrawing" xmlns:wp="http://schemas.openxmlformats.org/drawingml/2006/wordprocessingDrawing" xmlns:w10="urn:schemas-microsoft-com:office:word" xmlns:w="http://schemas.openxmlformats.org/wordprocessingml/2006/main" xmlns:w14="http://schemas.microsoft.com/office/word/2010/wordml" xmlns:w15="http://schemas.microsoft.com/office/word/2012/wordml" xmlns:w16cex="http://schemas.microsoft.com/office/word/2018/wordml/cex" xmlns:w16cid="http://schemas.microsoft.com/office/word/2016/wordml/cid" xmlns:w16="http://schemas.microsoft.com/office/word/2018/wordml" xmlns:w16sdtdh="http://schemas.microsoft.com/office/word/2020/wordml/sdtdatahash" xmlns:w16se="http://schemas.microsoft.com/office/word/2015/wordml/symex" xmlns:wpg="http://schemas.microsoft.com/office/word/2010/wordprocessingGroup" xmlns:wpi="http://schemas.microsoft.com/office/word/2010/wordprocessingInk" xmlns:wne="http://schemas.microsoft.com/office/word/2006/wordml" xmlns:wps="http://schemas.microsoft.com/office/word/2010/wordprocessingShape" mc:Ignorable="w14 w15 w16se w16cid w16 w16cex w16sdtdh wp14">
+<w:document xmlns:wpc="http://schemas.microsoft.com/office/word/2010/wordprocessingCanvas" xmlns:cx="http://schemas.microsoft.com/office/drawing/2014/chartex" xmlns:cx1="http://schemas.microsoft.com/office/drawing/2015/9/8/chartex" xmlns:cx2="http://schemas.microsoft.com/office/drawing/2015/10/21/chartex" xmlns:cx3="http://schemas.microsoft.com/office/drawing/2016/5/9/chartex" xmlns:cx4="http://schemas.microsoft.com/office/drawing/2016/5/10/chartex" xmlns:cx5="http://schemas.microsoft.com/office/drawing/2016/5/11/chartex" xmlns:cx6="http://schemas.microsoft.com/office/drawing/2016/5/12/chartex" xmlns:cx7="http://schemas.microsoft.com/office/drawing/2016/5/13/chartex" xmlns:cx8="http://schemas.microsoft.com/office/drawing/2016/5/14/chartex" xmlns:mc="http://schemas.openxmlformats.org/markup-compatibility/2006" xmlns:aink="http://schemas.microsoft.com/office/drawing/2016/ink" xmlns:am3d="http://schemas.microsoft.com/office/drawing/2017/model3d" xmlns:o="urn:schemas-microsoft-com:office:office" xmlns:oel="http://schemas.microsoft.com/office/2019/extlst" xmlns:r="http://schemas.openxmlformats.org/officeDocument/2006/relationships" xmlns:m="http://schemas.openxmlformats.org/officeDocument/2006/math" xmlns:v="urn:schemas-microsoft-com:vml" xmlns:wp14="http://schemas.microsoft.com/office/word/2010/wordprocessingDrawing" xmlns:wp="http://schemas.openxmlformats.org/drawingml/2006/wordprocessingDrawing" xmlns:w10="urn:schemas-microsoft-com:office:word" xmlns:w="http://schemas.openxmlformats.org/wordprocessingml/2006/main" xmlns:w14="http://schemas.microsoft.com/office/word/2010/wordml" xmlns:w15="http://schemas.microsoft.com/office/word/2012/wordml" xmlns:w16cex="http://schemas.microsoft.com/office/word/2018/wordml/cex" xmlns:w16cid="http://schemas.microsoft.com/office/word/2016/wordml/cid" xmlns:w16="http://schemas.microsoft.com/office/word/2018/wordml" xmlns:w16sdtdh="http://schemas.microsoft.com/office/word/2020/wordml/sdtdatahash" xmlns:w16se="http://schemas.microsoft.com/office/word/2015/wordml/symex" xmlns:wpg="http://schemas.microsoft.com/office/word/2010/wordprocessingGroup" xmlns:wpi="http://schemas.microsoft.com/office/word/2010/wordprocessingInk" xmlns:wne="http://schemas.microsoft.com/office/word/2006/wordml" xmlns:wps="http://schemas.microsoft.com/office/word/2010/wordprocessingShape" mc:Ignorable="w14 w15 w16se w16cid w16 w16cex w16sdtdh wp14">
   <w:body>
     <w:p>
       <w:pPr>
@@ -657,16 +657,8 @@
         <w:rPr>
           <w:lang w:val="es-ES"/>
         </w:rPr>
-        <w:t xml:space="preserve">Se </w:t>
-      </w:r>
-      <w:proofErr w:type="gramStart"/>
-      <w:r>
-        <w:rPr>
-          <w:lang w:val="es-ES"/>
-        </w:rPr>
-        <w:t>estudiaran</w:t>
-      </w:r>
-      <w:proofErr w:type="gramEnd"/>
+        <w:t>Se estudiaran</w:t>
+      </w:r>
       <w:r>
         <w:rPr>
           <w:lang w:val="es-ES"/>
@@ -1037,21 +1029,7 @@
           <w:lang w:val="es-ES"/>
         </w:rPr>
         <w:lastRenderedPageBreak/>
-        <w:t xml:space="preserve">Al existir la posibilidad de que las personas conozcan lo que le </w:t>
-      </w:r>
-      <w:proofErr w:type="spellStart"/>
-      <w:r>
-        <w:rPr>
-          <w:lang w:val="es-ES"/>
-        </w:rPr>
-        <w:t>esta</w:t>
-      </w:r>
-      <w:proofErr w:type="spellEnd"/>
-      <w:r>
-        <w:rPr>
-          <w:lang w:val="es-ES"/>
-        </w:rPr>
-        <w:t xml:space="preserve"> sucediendo a su automóvil sin llevarlo a los lugares recomendados por el manual lo más probable es que estos intentarían solucionarlo por sus propios medios (Ya sea por comodidad o por temas económicos), perdiendo así garantía o la seguridad de arreglar los autos en los talleres oficiales.</w:t>
+        <w:t>Al existir la posibilidad de que las personas conozcan lo que le esta sucediendo a su automóvil sin llevarlo a los lugares recomendados por el manual lo más probable es que estos intentarían solucionarlo por sus propios medios (Ya sea por comodidad o por temas económicos), perdiendo así garantía o la seguridad de arreglar los autos en los talleres oficiales.</w:t>
       </w:r>
     </w:p>
     <w:p>
@@ -2084,13 +2062,7 @@
         <w:t>S</w:t>
       </w:r>
       <w:r>
-        <w:t xml:space="preserve">e realiza el </w:t>
-      </w:r>
-      <w:r>
-        <w:t>preprocesamiento</w:t>
-      </w:r>
-      <w:r>
-        <w:t xml:space="preserve"> de datos siguiendo los pasos siguientes pasos, seleccionados del Knowledge Discovery in DataBases (K.D.D), ya que este concepto comprende la limpieza, interpretación y descubrimiento de patrones en la información. </w:t>
+        <w:t xml:space="preserve">e realiza el preprocesamiento de datos siguiendo los pasos siguientes pasos, seleccionados del Knowledge Discovery in DataBases (K.D.D), ya que este concepto comprende la limpieza, interpretación y descubrimiento de patrones en la información. </w:t>
       </w:r>
       <w:r>
         <w:br/>
@@ -3066,19 +3038,7 @@
         <w:rPr>
           <w:lang w:val="es-AR"/>
         </w:rPr>
-        <w:t xml:space="preserve">En </w:t>
-      </w:r>
-      <w:r>
-        <w:rPr>
-          <w:lang w:val="es-AR"/>
-        </w:rPr>
-        <w:t>la segunda</w:t>
-      </w:r>
-      <w:r>
-        <w:rPr>
-          <w:lang w:val="es-AR"/>
-        </w:rPr>
-        <w:t xml:space="preserve"> sección del proyecto </w:t>
+        <w:t xml:space="preserve">En la segunda sección del proyecto </w:t>
       </w:r>
       <w:r>
         <w:rPr>
@@ -3184,6 +3144,278 @@
         </w:drawing>
       </w:r>
     </w:p>
+    <w:p>
+      <w:pPr>
+        <w:spacing w:line="480" w:lineRule="auto"/>
+        <w:rPr>
+          <w:lang w:val="es-AR"/>
+        </w:rPr>
+      </w:pPr>
+    </w:p>
+    <w:p>
+      <w:pPr>
+        <w:spacing w:line="480" w:lineRule="auto"/>
+        <w:rPr>
+          <w:lang w:val="es-AR"/>
+        </w:rPr>
+      </w:pPr>
+    </w:p>
+    <w:p>
+      <w:pPr>
+        <w:pStyle w:val="Ttulo1"/>
+      </w:pPr>
+      <w:r>
+        <w:lastRenderedPageBreak/>
+        <w:t xml:space="preserve">Capítulo </w:t>
+      </w:r>
+      <w:r>
+        <w:t>3</w:t>
+      </w:r>
+      <w:r>
+        <w:t>. Síntesis de literatura consultada</w:t>
+      </w:r>
+    </w:p>
+    <w:p>
+      <w:pPr>
+        <w:rPr>
+          <w:lang w:val="es-ES"/>
+        </w:rPr>
+      </w:pPr>
+      <w:r>
+        <w:rPr>
+          <w:b/>
+          <w:bCs/>
+          <w:lang w:val="es-ES"/>
+        </w:rPr>
+        <w:t>Estado del Arte</w:t>
+      </w:r>
+      <w:r>
+        <w:rPr>
+          <w:lang w:val="es-ES"/>
+        </w:rPr>
+        <w:t xml:space="preserve"> = Situacion actual del proyecto, por ejemplo apps parecidas a la mia, informes parecidos al mio, papers, otras tesis</w:t>
+      </w:r>
+      <w:r>
+        <w:rPr>
+          <w:lang w:val="es-ES"/>
+        </w:rPr>
+        <w:t>.</w:t>
+      </w:r>
+    </w:p>
+    <w:p>
+      <w:pPr>
+        <w:rPr>
+          <w:lang w:val="es-ES"/>
+        </w:rPr>
+      </w:pPr>
+      <w:r>
+        <w:rPr>
+          <w:lang w:val="es-ES"/>
+        </w:rPr>
+        <w:t>(Shazam)</w:t>
+      </w:r>
+      <w:r>
+        <w:rPr>
+          <w:lang w:val="es-ES"/>
+        </w:rPr>
+        <w:t xml:space="preserve"> - Detector de canciones tarareando</w:t>
+      </w:r>
+    </w:p>
+    <w:p>
+      <w:pPr>
+        <w:rPr>
+          <w:lang w:val="es-ES"/>
+        </w:rPr>
+      </w:pPr>
+      <w:r>
+        <w:rPr>
+          <w:lang w:val="es-ES"/>
+        </w:rPr>
+        <w:t>OpenKey</w:t>
+      </w:r>
+      <w:r>
+        <w:rPr>
+          <w:lang w:val="es-ES"/>
+        </w:rPr>
+        <w:t xml:space="preserve"> – Detector de caras</w:t>
+      </w:r>
+    </w:p>
+    <w:p>
+      <w:pPr>
+        <w:rPr>
+          <w:lang w:val="es-ES"/>
+        </w:rPr>
+      </w:pPr>
+    </w:p>
+    <w:p>
+      <w:pPr>
+        <w:rPr>
+          <w:lang w:val="es-ES"/>
+        </w:rPr>
+      </w:pPr>
+      <w:r>
+        <w:rPr>
+          <w:b/>
+          <w:bCs/>
+          <w:lang w:val="es-ES"/>
+        </w:rPr>
+        <w:t>Marco Teorico</w:t>
+      </w:r>
+      <w:r>
+        <w:rPr>
+          <w:lang w:val="es-ES"/>
+        </w:rPr>
+        <w:t xml:space="preserve"> = Investigacion de todas las variables de las que voy a tratar</w:t>
+      </w:r>
+      <w:r>
+        <w:rPr>
+          <w:lang w:val="es-ES"/>
+        </w:rPr>
+        <w:br/>
+      </w:r>
+    </w:p>
+    <w:p>
+      <w:pPr>
+        <w:pStyle w:val="Prrafodelista"/>
+        <w:numPr>
+          <w:ilvl w:val="0"/>
+          <w:numId w:val="3"/>
+        </w:numPr>
+        <w:rPr>
+          <w:lang w:val="es-ES"/>
+        </w:rPr>
+      </w:pPr>
+      <w:r>
+        <w:rPr>
+          <w:lang w:val="es-ES"/>
+        </w:rPr>
+        <w:t>Mercanica</w:t>
+      </w:r>
+      <w:r>
+        <w:rPr>
+          <w:lang w:val="es-ES"/>
+        </w:rPr>
+        <w:t>.</w:t>
+      </w:r>
+    </w:p>
+    <w:p>
+      <w:pPr>
+        <w:pStyle w:val="Prrafodelista"/>
+        <w:numPr>
+          <w:ilvl w:val="0"/>
+          <w:numId w:val="3"/>
+        </w:numPr>
+        <w:rPr>
+          <w:lang w:val="es-ES"/>
+        </w:rPr>
+      </w:pPr>
+      <w:r>
+        <w:rPr>
+          <w:lang w:val="es-ES"/>
+        </w:rPr>
+        <w:t>Python</w:t>
+      </w:r>
+      <w:r>
+        <w:rPr>
+          <w:lang w:val="es-ES"/>
+        </w:rPr>
+        <w:t>.</w:t>
+      </w:r>
+    </w:p>
+    <w:p>
+      <w:pPr>
+        <w:pStyle w:val="Prrafodelista"/>
+        <w:numPr>
+          <w:ilvl w:val="0"/>
+          <w:numId w:val="3"/>
+        </w:numPr>
+        <w:rPr>
+          <w:lang w:val="es-ES"/>
+        </w:rPr>
+      </w:pPr>
+      <w:r>
+        <w:rPr>
+          <w:lang w:val="es-ES"/>
+        </w:rPr>
+        <w:t>DataScience</w:t>
+      </w:r>
+      <w:r>
+        <w:rPr>
+          <w:lang w:val="es-ES"/>
+        </w:rPr>
+        <w:t>.</w:t>
+      </w:r>
+    </w:p>
+    <w:p>
+      <w:pPr>
+        <w:pStyle w:val="Prrafodelista"/>
+        <w:numPr>
+          <w:ilvl w:val="0"/>
+          <w:numId w:val="3"/>
+        </w:numPr>
+        <w:rPr>
+          <w:lang w:val="es-ES"/>
+        </w:rPr>
+      </w:pPr>
+      <w:r>
+        <w:rPr>
+          <w:lang w:val="es-ES"/>
+        </w:rPr>
+        <w:t xml:space="preserve">Reconocimiento de sonidos. </w:t>
+      </w:r>
+    </w:p>
+    <w:p>
+      <w:pPr>
+        <w:pStyle w:val="Prrafodelista"/>
+        <w:numPr>
+          <w:ilvl w:val="0"/>
+          <w:numId w:val="3"/>
+        </w:numPr>
+        <w:rPr>
+          <w:lang w:val="es-ES"/>
+        </w:rPr>
+      </w:pPr>
+      <w:r>
+        <w:rPr>
+          <w:lang w:val="es-ES"/>
+        </w:rPr>
+        <w:t>Reconocimiento de datos. Otros detectores.</w:t>
+      </w:r>
+    </w:p>
+    <w:p>
+      <w:pPr>
+        <w:rPr>
+          <w:lang w:val="es-ES"/>
+        </w:rPr>
+      </w:pPr>
+    </w:p>
+    <w:p>
+      <w:pPr>
+        <w:pStyle w:val="Ttulo1"/>
+      </w:pPr>
+    </w:p>
+    <w:p>
+      <w:pPr>
+        <w:pStyle w:val="Ttulo1"/>
+      </w:pPr>
+      <w:r>
+        <w:t xml:space="preserve">Capítulo </w:t>
+      </w:r>
+      <w:r>
+        <w:t>4</w:t>
+      </w:r>
+      <w:r>
+        <w:t>. Justificación técnico-económica</w:t>
+      </w:r>
+    </w:p>
+    <w:p>
+      <w:pPr>
+        <w:spacing w:line="480" w:lineRule="auto"/>
+        <w:rPr>
+          <w:lang w:val="es-AR"/>
+        </w:rPr>
+      </w:pPr>
+    </w:p>
     <w:sectPr>
       <w:pgSz w:w="11906" w:h="16838"/>
       <w:pgMar w:top="1440" w:right="1440" w:bottom="1440" w:left="1440" w:header="708" w:footer="708" w:gutter="0"/>
@@ -3195,7 +3427,7 @@
 </file>
 
 <file path=word/endnotes.xml><?xml version="1.0" encoding="utf-8"?>
-<w:endnotes xmlns:wpc="http://schemas.microsoft.com/office/word/2010/wordprocessingCanvas" xmlns:cx="http://schemas.microsoft.com/office/drawing/2014/chartex" xmlns:cx1="http://schemas.microsoft.com/office/drawing/2015/9/8/chartex" xmlns:cx2="http://schemas.microsoft.com/office/drawing/2015/10/21/chartex" xmlns:cx3="http://schemas.microsoft.com/office/drawing/2016/5/9/chartex" xmlns:cx4="http://schemas.microsoft.com/office/drawing/2016/5/10/chartex" xmlns:cx5="http://schemas.microsoft.com/office/drawing/2016/5/11/chartex" xmlns:cx6="http://schemas.microsoft.com/office/drawing/2016/5/12/chartex" xmlns:cx7="http://schemas.microsoft.com/office/drawing/2016/5/13/chartex" xmlns:cx8="http://schemas.microsoft.com/office/drawing/2016/5/14/chartex" xmlns:mc="http://schemas.openxmlformats.org/markup-compatibility/2006" xmlns:aink="http://schemas.microsoft.com/office/drawing/2016/ink" xmlns:am3d="http://schemas.microsoft.com/office/drawing/2017/model3d" xmlns:o="urn:schemas-microsoft-com:office:office" xmlns:r="http://schemas.openxmlformats.org/officeDocument/2006/relationships" xmlns:m="http://schemas.openxmlformats.org/officeDocument/2006/math" xmlns:v="urn:schemas-microsoft-com:vml" xmlns:wp14="http://schemas.microsoft.com/office/word/2010/wordprocessingDrawing" xmlns:wp="http://schemas.openxmlformats.org/drawingml/2006/wordprocessingDrawing" xmlns:w10="urn:schemas-microsoft-com:office:word" xmlns:w="http://schemas.openxmlformats.org/wordprocessingml/2006/main" xmlns:w14="http://schemas.microsoft.com/office/word/2010/wordml" xmlns:w15="http://schemas.microsoft.com/office/word/2012/wordml" xmlns:w16cex="http://schemas.microsoft.com/office/word/2018/wordml/cex" xmlns:w16cid="http://schemas.microsoft.com/office/word/2016/wordml/cid" xmlns:w16="http://schemas.microsoft.com/office/word/2018/wordml" xmlns:w16sdtdh="http://schemas.microsoft.com/office/word/2020/wordml/sdtdatahash" xmlns:w16se="http://schemas.microsoft.com/office/word/2015/wordml/symex" xmlns:wpg="http://schemas.microsoft.com/office/word/2010/wordprocessingGroup" xmlns:wpi="http://schemas.microsoft.com/office/word/2010/wordprocessingInk" xmlns:wne="http://schemas.microsoft.com/office/word/2006/wordml" xmlns:wps="http://schemas.microsoft.com/office/word/2010/wordprocessingShape" mc:Ignorable="w14 w15 w16se w16cid w16 w16cex w16sdtdh wp14">
+<w:endnotes xmlns:wpc="http://schemas.microsoft.com/office/word/2010/wordprocessingCanvas" xmlns:cx="http://schemas.microsoft.com/office/drawing/2014/chartex" xmlns:cx1="http://schemas.microsoft.com/office/drawing/2015/9/8/chartex" xmlns:cx2="http://schemas.microsoft.com/office/drawing/2015/10/21/chartex" xmlns:cx3="http://schemas.microsoft.com/office/drawing/2016/5/9/chartex" xmlns:cx4="http://schemas.microsoft.com/office/drawing/2016/5/10/chartex" xmlns:cx5="http://schemas.microsoft.com/office/drawing/2016/5/11/chartex" xmlns:cx6="http://schemas.microsoft.com/office/drawing/2016/5/12/chartex" xmlns:cx7="http://schemas.microsoft.com/office/drawing/2016/5/13/chartex" xmlns:cx8="http://schemas.microsoft.com/office/drawing/2016/5/14/chartex" xmlns:mc="http://schemas.openxmlformats.org/markup-compatibility/2006" xmlns:aink="http://schemas.microsoft.com/office/drawing/2016/ink" xmlns:am3d="http://schemas.microsoft.com/office/drawing/2017/model3d" xmlns:o="urn:schemas-microsoft-com:office:office" xmlns:oel="http://schemas.microsoft.com/office/2019/extlst" xmlns:r="http://schemas.openxmlformats.org/officeDocument/2006/relationships" xmlns:m="http://schemas.openxmlformats.org/officeDocument/2006/math" xmlns:v="urn:schemas-microsoft-com:vml" xmlns:wp14="http://schemas.microsoft.com/office/word/2010/wordprocessingDrawing" xmlns:wp="http://schemas.openxmlformats.org/drawingml/2006/wordprocessingDrawing" xmlns:w10="urn:schemas-microsoft-com:office:word" xmlns:w="http://schemas.openxmlformats.org/wordprocessingml/2006/main" xmlns:w14="http://schemas.microsoft.com/office/word/2010/wordml" xmlns:w15="http://schemas.microsoft.com/office/word/2012/wordml" xmlns:w16cex="http://schemas.microsoft.com/office/word/2018/wordml/cex" xmlns:w16cid="http://schemas.microsoft.com/office/word/2016/wordml/cid" xmlns:w16="http://schemas.microsoft.com/office/word/2018/wordml" xmlns:w16sdtdh="http://schemas.microsoft.com/office/word/2020/wordml/sdtdatahash" xmlns:w16se="http://schemas.microsoft.com/office/word/2015/wordml/symex" xmlns:wpg="http://schemas.microsoft.com/office/word/2010/wordprocessingGroup" xmlns:wpi="http://schemas.microsoft.com/office/word/2010/wordprocessingInk" xmlns:wne="http://schemas.microsoft.com/office/word/2006/wordml" xmlns:wps="http://schemas.microsoft.com/office/word/2010/wordprocessingShape" mc:Ignorable="w14 w15 w16se w16cid w16 w16cex w16sdtdh wp14">
   <w:endnote w:type="separator" w:id="-1">
     <w:p>
       <w:r>
@@ -3214,7 +3446,7 @@
 </file>
 
 <file path=word/footnotes.xml><?xml version="1.0" encoding="utf-8"?>
-<w:footnotes xmlns:wpc="http://schemas.microsoft.com/office/word/2010/wordprocessingCanvas" xmlns:cx="http://schemas.microsoft.com/office/drawing/2014/chartex" xmlns:cx1="http://schemas.microsoft.com/office/drawing/2015/9/8/chartex" xmlns:cx2="http://schemas.microsoft.com/office/drawing/2015/10/21/chartex" xmlns:cx3="http://schemas.microsoft.com/office/drawing/2016/5/9/chartex" xmlns:cx4="http://schemas.microsoft.com/office/drawing/2016/5/10/chartex" xmlns:cx5="http://schemas.microsoft.com/office/drawing/2016/5/11/chartex" xmlns:cx6="http://schemas.microsoft.com/office/drawing/2016/5/12/chartex" xmlns:cx7="http://schemas.microsoft.com/office/drawing/2016/5/13/chartex" xmlns:cx8="http://schemas.microsoft.com/office/drawing/2016/5/14/chartex" xmlns:mc="http://schemas.openxmlformats.org/markup-compatibility/2006" xmlns:aink="http://schemas.microsoft.com/office/drawing/2016/ink" xmlns:am3d="http://schemas.microsoft.com/office/drawing/2017/model3d" xmlns:o="urn:schemas-microsoft-com:office:office" xmlns:r="http://schemas.openxmlformats.org/officeDocument/2006/relationships" xmlns:m="http://schemas.openxmlformats.org/officeDocument/2006/math" xmlns:v="urn:schemas-microsoft-com:vml" xmlns:wp14="http://schemas.microsoft.com/office/word/2010/wordprocessingDrawing" xmlns:wp="http://schemas.openxmlformats.org/drawingml/2006/wordprocessingDrawing" xmlns:w10="urn:schemas-microsoft-com:office:word" xmlns:w="http://schemas.openxmlformats.org/wordprocessingml/2006/main" xmlns:w14="http://schemas.microsoft.com/office/word/2010/wordml" xmlns:w15="http://schemas.microsoft.com/office/word/2012/wordml" xmlns:w16cex="http://schemas.microsoft.com/office/word/2018/wordml/cex" xmlns:w16cid="http://schemas.microsoft.com/office/word/2016/wordml/cid" xmlns:w16="http://schemas.microsoft.com/office/word/2018/wordml" xmlns:w16sdtdh="http://schemas.microsoft.com/office/word/2020/wordml/sdtdatahash" xmlns:w16se="http://schemas.microsoft.com/office/word/2015/wordml/symex" xmlns:wpg="http://schemas.microsoft.com/office/word/2010/wordprocessingGroup" xmlns:wpi="http://schemas.microsoft.com/office/word/2010/wordprocessingInk" xmlns:wne="http://schemas.microsoft.com/office/word/2006/wordml" xmlns:wps="http://schemas.microsoft.com/office/word/2010/wordprocessingShape" mc:Ignorable="w14 w15 w16se w16cid w16 w16cex w16sdtdh wp14">
+<w:footnotes xmlns:wpc="http://schemas.microsoft.com/office/word/2010/wordprocessingCanvas" xmlns:cx="http://schemas.microsoft.com/office/drawing/2014/chartex" xmlns:cx1="http://schemas.microsoft.com/office/drawing/2015/9/8/chartex" xmlns:cx2="http://schemas.microsoft.com/office/drawing/2015/10/21/chartex" xmlns:cx3="http://schemas.microsoft.com/office/drawing/2016/5/9/chartex" xmlns:cx4="http://schemas.microsoft.com/office/drawing/2016/5/10/chartex" xmlns:cx5="http://schemas.microsoft.com/office/drawing/2016/5/11/chartex" xmlns:cx6="http://schemas.microsoft.com/office/drawing/2016/5/12/chartex" xmlns:cx7="http://schemas.microsoft.com/office/drawing/2016/5/13/chartex" xmlns:cx8="http://schemas.microsoft.com/office/drawing/2016/5/14/chartex" xmlns:mc="http://schemas.openxmlformats.org/markup-compatibility/2006" xmlns:aink="http://schemas.microsoft.com/office/drawing/2016/ink" xmlns:am3d="http://schemas.microsoft.com/office/drawing/2017/model3d" xmlns:o="urn:schemas-microsoft-com:office:office" xmlns:oel="http://schemas.microsoft.com/office/2019/extlst" xmlns:r="http://schemas.openxmlformats.org/officeDocument/2006/relationships" xmlns:m="http://schemas.openxmlformats.org/officeDocument/2006/math" xmlns:v="urn:schemas-microsoft-com:vml" xmlns:wp14="http://schemas.microsoft.com/office/word/2010/wordprocessingDrawing" xmlns:wp="http://schemas.openxmlformats.org/drawingml/2006/wordprocessingDrawing" xmlns:w10="urn:schemas-microsoft-com:office:word" xmlns:w="http://schemas.openxmlformats.org/wordprocessingml/2006/main" xmlns:w14="http://schemas.microsoft.com/office/word/2010/wordml" xmlns:w15="http://schemas.microsoft.com/office/word/2012/wordml" xmlns:w16cex="http://schemas.microsoft.com/office/word/2018/wordml/cex" xmlns:w16cid="http://schemas.microsoft.com/office/word/2016/wordml/cid" xmlns:w16="http://schemas.microsoft.com/office/word/2018/wordml" xmlns:w16sdtdh="http://schemas.microsoft.com/office/word/2020/wordml/sdtdatahash" xmlns:w16se="http://schemas.microsoft.com/office/word/2015/wordml/symex" xmlns:wpg="http://schemas.microsoft.com/office/word/2010/wordprocessingGroup" xmlns:wpi="http://schemas.microsoft.com/office/word/2010/wordprocessingInk" xmlns:wne="http://schemas.microsoft.com/office/word/2006/wordml" xmlns:wps="http://schemas.microsoft.com/office/word/2010/wordprocessingShape" mc:Ignorable="w14 w15 w16se w16cid w16 w16cex w16sdtdh wp14">
   <w:footnote w:type="separator" w:id="-1">
     <w:p>
       <w:r>
@@ -3233,8 +3465,121 @@
 </file>
 
 <file path=word/numbering.xml><?xml version="1.0" encoding="utf-8"?>
-<w:numbering xmlns:wpc="http://schemas.microsoft.com/office/word/2010/wordprocessingCanvas" xmlns:cx="http://schemas.microsoft.com/office/drawing/2014/chartex" xmlns:cx1="http://schemas.microsoft.com/office/drawing/2015/9/8/chartex" xmlns:cx2="http://schemas.microsoft.com/office/drawing/2015/10/21/chartex" xmlns:cx3="http://schemas.microsoft.com/office/drawing/2016/5/9/chartex" xmlns:cx4="http://schemas.microsoft.com/office/drawing/2016/5/10/chartex" xmlns:cx5="http://schemas.microsoft.com/office/drawing/2016/5/11/chartex" xmlns:cx6="http://schemas.microsoft.com/office/drawing/2016/5/12/chartex" xmlns:cx7="http://schemas.microsoft.com/office/drawing/2016/5/13/chartex" xmlns:cx8="http://schemas.microsoft.com/office/drawing/2016/5/14/chartex" xmlns:mc="http://schemas.openxmlformats.org/markup-compatibility/2006" xmlns:aink="http://schemas.microsoft.com/office/drawing/2016/ink" xmlns:am3d="http://schemas.microsoft.com/office/drawing/2017/model3d" xmlns:o="urn:schemas-microsoft-com:office:office" xmlns:r="http://schemas.openxmlformats.org/officeDocument/2006/relationships" xmlns:m="http://schemas.openxmlformats.org/officeDocument/2006/math" xmlns:v="urn:schemas-microsoft-com:vml" xmlns:wp14="http://schemas.microsoft.com/office/word/2010/wordprocessingDrawing" xmlns:wp="http://schemas.openxmlformats.org/drawingml/2006/wordprocessingDrawing" xmlns:w10="urn:schemas-microsoft-com:office:word" xmlns:w="http://schemas.openxmlformats.org/wordprocessingml/2006/main" xmlns:w14="http://schemas.microsoft.com/office/word/2010/wordml" xmlns:w15="http://schemas.microsoft.com/office/word/2012/wordml" xmlns:w16cex="http://schemas.microsoft.com/office/word/2018/wordml/cex" xmlns:w16cid="http://schemas.microsoft.com/office/word/2016/wordml/cid" xmlns:w16="http://schemas.microsoft.com/office/word/2018/wordml" xmlns:w16sdtdh="http://schemas.microsoft.com/office/word/2020/wordml/sdtdatahash" xmlns:w16se="http://schemas.microsoft.com/office/word/2015/wordml/symex" xmlns:wpg="http://schemas.microsoft.com/office/word/2010/wordprocessingGroup" xmlns:wpi="http://schemas.microsoft.com/office/word/2010/wordprocessingInk" xmlns:wne="http://schemas.microsoft.com/office/word/2006/wordml" xmlns:wps="http://schemas.microsoft.com/office/word/2010/wordprocessingShape" mc:Ignorable="w14 w15 w16se w16cid w16 w16cex w16sdtdh wp14">
+<w:numbering xmlns:wpc="http://schemas.microsoft.com/office/word/2010/wordprocessingCanvas" xmlns:cx="http://schemas.microsoft.com/office/drawing/2014/chartex" xmlns:cx1="http://schemas.microsoft.com/office/drawing/2015/9/8/chartex" xmlns:cx2="http://schemas.microsoft.com/office/drawing/2015/10/21/chartex" xmlns:cx3="http://schemas.microsoft.com/office/drawing/2016/5/9/chartex" xmlns:cx4="http://schemas.microsoft.com/office/drawing/2016/5/10/chartex" xmlns:cx5="http://schemas.microsoft.com/office/drawing/2016/5/11/chartex" xmlns:cx6="http://schemas.microsoft.com/office/drawing/2016/5/12/chartex" xmlns:cx7="http://schemas.microsoft.com/office/drawing/2016/5/13/chartex" xmlns:cx8="http://schemas.microsoft.com/office/drawing/2016/5/14/chartex" xmlns:mc="http://schemas.openxmlformats.org/markup-compatibility/2006" xmlns:aink="http://schemas.microsoft.com/office/drawing/2016/ink" xmlns:am3d="http://schemas.microsoft.com/office/drawing/2017/model3d" xmlns:o="urn:schemas-microsoft-com:office:office" xmlns:oel="http://schemas.microsoft.com/office/2019/extlst" xmlns:r="http://schemas.openxmlformats.org/officeDocument/2006/relationships" xmlns:m="http://schemas.openxmlformats.org/officeDocument/2006/math" xmlns:v="urn:schemas-microsoft-com:vml" xmlns:wp14="http://schemas.microsoft.com/office/word/2010/wordprocessingDrawing" xmlns:wp="http://schemas.openxmlformats.org/drawingml/2006/wordprocessingDrawing" xmlns:w10="urn:schemas-microsoft-com:office:word" xmlns:w="http://schemas.openxmlformats.org/wordprocessingml/2006/main" xmlns:w14="http://schemas.microsoft.com/office/word/2010/wordml" xmlns:w15="http://schemas.microsoft.com/office/word/2012/wordml" xmlns:w16cex="http://schemas.microsoft.com/office/word/2018/wordml/cex" xmlns:w16cid="http://schemas.microsoft.com/office/word/2016/wordml/cid" xmlns:w16="http://schemas.microsoft.com/office/word/2018/wordml" xmlns:w16sdtdh="http://schemas.microsoft.com/office/word/2020/wordml/sdtdatahash" xmlns:w16se="http://schemas.microsoft.com/office/word/2015/wordml/symex" xmlns:wpg="http://schemas.microsoft.com/office/word/2010/wordprocessingGroup" xmlns:wpi="http://schemas.microsoft.com/office/word/2010/wordprocessingInk" xmlns:wne="http://schemas.microsoft.com/office/word/2006/wordml" xmlns:wps="http://schemas.microsoft.com/office/word/2010/wordprocessingShape" mc:Ignorable="w14 w15 w16se w16cid w16 w16cex w16sdtdh wp14">
   <w:abstractNum w:abstractNumId="0" w15:restartNumberingAfterBreak="0">
+    <w:nsid w:val="07BC71FC"/>
+    <w:multiLevelType w:val="hybridMultilevel"/>
+    <w:tmpl w:val="7A5CB4A4"/>
+    <w:lvl w:ilvl="0" w:tplc="1F4648C0">
+      <w:start w:val="3"/>
+      <w:numFmt w:val="bullet"/>
+      <w:lvlText w:val="-"/>
+      <w:lvlJc w:val="left"/>
+      <w:pPr>
+        <w:ind w:left="720" w:hanging="360"/>
+      </w:pPr>
+      <w:rPr>
+        <w:rFonts w:ascii="Times New Roman" w:eastAsia="Times New Roman" w:hAnsi="Times New Roman" w:cs="Times New Roman" w:hint="default"/>
+      </w:rPr>
+    </w:lvl>
+    <w:lvl w:ilvl="1" w:tplc="2C0A0003" w:tentative="1">
+      <w:start w:val="1"/>
+      <w:numFmt w:val="bullet"/>
+      <w:lvlText w:val="o"/>
+      <w:lvlJc w:val="left"/>
+      <w:pPr>
+        <w:ind w:left="1440" w:hanging="360"/>
+      </w:pPr>
+      <w:rPr>
+        <w:rFonts w:ascii="Courier New" w:hAnsi="Courier New" w:cs="Courier New" w:hint="default"/>
+      </w:rPr>
+    </w:lvl>
+    <w:lvl w:ilvl="2" w:tplc="2C0A0005" w:tentative="1">
+      <w:start w:val="1"/>
+      <w:numFmt w:val="bullet"/>
+      <w:lvlText w:val=""/>
+      <w:lvlJc w:val="left"/>
+      <w:pPr>
+        <w:ind w:left="2160" w:hanging="360"/>
+      </w:pPr>
+      <w:rPr>
+        <w:rFonts w:ascii="Wingdings" w:hAnsi="Wingdings" w:hint="default"/>
+      </w:rPr>
+    </w:lvl>
+    <w:lvl w:ilvl="3" w:tplc="2C0A0001" w:tentative="1">
+      <w:start w:val="1"/>
+      <w:numFmt w:val="bullet"/>
+      <w:lvlText w:val=""/>
+      <w:lvlJc w:val="left"/>
+      <w:pPr>
+        <w:ind w:left="2880" w:hanging="360"/>
+      </w:pPr>
+      <w:rPr>
+        <w:rFonts w:ascii="Symbol" w:hAnsi="Symbol" w:hint="default"/>
+      </w:rPr>
+    </w:lvl>
+    <w:lvl w:ilvl="4" w:tplc="2C0A0003" w:tentative="1">
+      <w:start w:val="1"/>
+      <w:numFmt w:val="bullet"/>
+      <w:lvlText w:val="o"/>
+      <w:lvlJc w:val="left"/>
+      <w:pPr>
+        <w:ind w:left="3600" w:hanging="360"/>
+      </w:pPr>
+      <w:rPr>
+        <w:rFonts w:ascii="Courier New" w:hAnsi="Courier New" w:cs="Courier New" w:hint="default"/>
+      </w:rPr>
+    </w:lvl>
+    <w:lvl w:ilvl="5" w:tplc="2C0A0005" w:tentative="1">
+      <w:start w:val="1"/>
+      <w:numFmt w:val="bullet"/>
+      <w:lvlText w:val=""/>
+      <w:lvlJc w:val="left"/>
+      <w:pPr>
+        <w:ind w:left="4320" w:hanging="360"/>
+      </w:pPr>
+      <w:rPr>
+        <w:rFonts w:ascii="Wingdings" w:hAnsi="Wingdings" w:hint="default"/>
+      </w:rPr>
+    </w:lvl>
+    <w:lvl w:ilvl="6" w:tplc="2C0A0001" w:tentative="1">
+      <w:start w:val="1"/>
+      <w:numFmt w:val="bullet"/>
+      <w:lvlText w:val=""/>
+      <w:lvlJc w:val="left"/>
+      <w:pPr>
+        <w:ind w:left="5040" w:hanging="360"/>
+      </w:pPr>
+      <w:rPr>
+        <w:rFonts w:ascii="Symbol" w:hAnsi="Symbol" w:hint="default"/>
+      </w:rPr>
+    </w:lvl>
+    <w:lvl w:ilvl="7" w:tplc="2C0A0003" w:tentative="1">
+      <w:start w:val="1"/>
+      <w:numFmt w:val="bullet"/>
+      <w:lvlText w:val="o"/>
+      <w:lvlJc w:val="left"/>
+      <w:pPr>
+        <w:ind w:left="5760" w:hanging="360"/>
+      </w:pPr>
+      <w:rPr>
+        <w:rFonts w:ascii="Courier New" w:hAnsi="Courier New" w:cs="Courier New" w:hint="default"/>
+      </w:rPr>
+    </w:lvl>
+    <w:lvl w:ilvl="8" w:tplc="2C0A0005" w:tentative="1">
+      <w:start w:val="1"/>
+      <w:numFmt w:val="bullet"/>
+      <w:lvlText w:val=""/>
+      <w:lvlJc w:val="left"/>
+      <w:pPr>
+        <w:ind w:left="6480" w:hanging="360"/>
+      </w:pPr>
+      <w:rPr>
+        <w:rFonts w:ascii="Wingdings" w:hAnsi="Wingdings" w:hint="default"/>
+      </w:rPr>
+    </w:lvl>
+  </w:abstractNum>
+  <w:abstractNum w:abstractNumId="1" w15:restartNumberingAfterBreak="0">
     <w:nsid w:val="1B997DCD"/>
     <w:multiLevelType w:val="hybridMultilevel"/>
     <w:tmpl w:val="2AF4201E"/>
@@ -3323,7 +3668,7 @@
       </w:pPr>
     </w:lvl>
   </w:abstractNum>
-  <w:abstractNum w:abstractNumId="1" w15:restartNumberingAfterBreak="0">
+  <w:abstractNum w:abstractNumId="2" w15:restartNumberingAfterBreak="0">
     <w:nsid w:val="2D2E003C"/>
     <w:multiLevelType w:val="multilevel"/>
     <w:tmpl w:val="3CB2F650"/>
@@ -3429,10 +3774,13 @@
     </w:lvl>
   </w:abstractNum>
   <w:num w:numId="1" w16cid:durableId="843203992">
-    <w:abstractNumId w:val="0"/>
+    <w:abstractNumId w:val="1"/>
   </w:num>
   <w:num w:numId="2" w16cid:durableId="614404989">
-    <w:abstractNumId w:val="1"/>
+    <w:abstractNumId w:val="2"/>
+  </w:num>
+  <w:num w:numId="3" w16cid:durableId="1470976445">
+    <w:abstractNumId w:val="0"/>
   </w:num>
 </w:numbering>
 </file>

</xml_diff>

<commit_message>
Empiezo con el Marco Teorico
</commit_message>
<xml_diff>
--- a/Propuesta Formal/Propuesta Formal - Bonomi.docx
+++ b/Propuesta Formal/Propuesta Formal - Bonomi.docx
@@ -3452,6 +3452,7 @@
     </w:p>
     <w:p>
       <w:pPr>
+        <w:spacing w:line="480" w:lineRule="auto"/>
         <w:rPr>
           <w:sz w:val="22"/>
           <w:szCs w:val="22"/>
@@ -3474,6 +3475,7 @@
     </w:p>
     <w:p>
       <w:pPr>
+        <w:spacing w:line="480" w:lineRule="auto"/>
         <w:rPr>
           <w:lang w:val="es-ES"/>
         </w:rPr>
@@ -3498,6 +3500,7 @@
     </w:p>
     <w:p>
       <w:pPr>
+        <w:spacing w:line="480" w:lineRule="auto"/>
         <w:rPr>
           <w:lang w:val="es-ES"/>
         </w:rPr>
@@ -3511,6 +3514,7 @@
     </w:p>
     <w:p>
       <w:pPr>
+        <w:spacing w:line="480" w:lineRule="auto"/>
         <w:rPr>
           <w:sz w:val="28"/>
           <w:szCs w:val="28"/>
@@ -3546,6 +3550,7 @@
     </w:p>
     <w:p>
       <w:pPr>
+        <w:spacing w:line="480" w:lineRule="auto"/>
         <w:rPr>
           <w:sz w:val="28"/>
           <w:szCs w:val="28"/>
@@ -3576,6 +3581,7 @@
           <w:ilvl w:val="0"/>
           <w:numId w:val="4"/>
         </w:numPr>
+        <w:spacing w:line="480" w:lineRule="auto"/>
         <w:rPr>
           <w:lang w:val="es-ES"/>
         </w:rPr>
@@ -3610,6 +3616,7 @@
     </w:p>
     <w:p>
       <w:pPr>
+        <w:spacing w:line="480" w:lineRule="auto"/>
         <w:rPr>
           <w:lang w:val="es-ES"/>
         </w:rPr>
@@ -3622,6 +3629,7 @@
           <w:ilvl w:val="0"/>
           <w:numId w:val="4"/>
         </w:numPr>
+        <w:spacing w:line="480" w:lineRule="auto"/>
         <w:rPr>
           <w:lang w:val="es-ES"/>
         </w:rPr>
@@ -3632,6 +3640,13 @@
           <w:lang w:val="es-ES"/>
         </w:rPr>
         <w:t>Objetivo</w:t>
+      </w:r>
+      <w:r>
+        <w:rPr>
+          <w:u w:val="single"/>
+          <w:lang w:val="es-ES"/>
+        </w:rPr>
+        <w:t>s</w:t>
       </w:r>
       <w:r>
         <w:rPr>
@@ -3682,6 +3697,12 @@
           <w:lang w:val="es-AR"/>
         </w:rPr>
         <w:br/>
+      </w:r>
+      <w:r>
+        <w:rPr>
+          <w:lang w:val="es-AR"/>
+        </w:rPr>
+        <w:lastRenderedPageBreak/>
         <w:t xml:space="preserve">3. Diseño de modelos de clasificación basados en diferentes arquitecturas de redes neuronales. </w:t>
       </w:r>
       <w:r>
@@ -3743,6 +3764,7 @@
           <w:ilvl w:val="0"/>
           <w:numId w:val="4"/>
         </w:numPr>
+        <w:spacing w:line="480" w:lineRule="auto"/>
         <w:rPr>
           <w:lang w:val="es-ES"/>
         </w:rPr>
@@ -3769,6 +3791,7 @@
     </w:p>
     <w:p>
       <w:pPr>
+        <w:spacing w:line="480" w:lineRule="auto"/>
         <w:ind w:firstLine="708"/>
         <w:rPr>
           <w:lang w:val="es-ES"/>
@@ -3789,6 +3812,7 @@
     </w:p>
     <w:p>
       <w:pPr>
+        <w:spacing w:line="480" w:lineRule="auto"/>
         <w:ind w:left="360"/>
         <w:rPr>
           <w:lang w:val="es-ES"/>
@@ -3802,6 +3826,7 @@
           <w:ilvl w:val="0"/>
           <w:numId w:val="4"/>
         </w:numPr>
+        <w:spacing w:line="480" w:lineRule="auto"/>
         <w:rPr>
           <w:lang w:val="es-ES"/>
         </w:rPr>
@@ -3824,6 +3849,12 @@
           <w:lang w:val="es-AR"/>
         </w:rPr>
         <w:t xml:space="preserve"> automático, deep learning, redes neuronales, redes convolucionales, LSTM, audio, voz, música, reconocimiento de eventos de audio.</w:t>
+      </w:r>
+      <w:r>
+        <w:rPr>
+          <w:lang w:val="es-ES"/>
+        </w:rPr>
+        <w:br/>
       </w:r>
       <w:r>
         <w:rPr>
@@ -3839,24 +3870,7 @@
           <w:ilvl w:val="0"/>
           <w:numId w:val="4"/>
         </w:numPr>
-        <w:rPr>
-          <w:lang w:val="es-ES"/>
-        </w:rPr>
-      </w:pPr>
-      <w:r>
-        <w:rPr>
-          <w:lang w:val="es-ES"/>
-        </w:rPr>
-        <w:br/>
-      </w:r>
-    </w:p>
-    <w:p>
-      <w:pPr>
-        <w:pStyle w:val="Prrafodelista"/>
-        <w:numPr>
-          <w:ilvl w:val="0"/>
-          <w:numId w:val="4"/>
-        </w:numPr>
+        <w:spacing w:line="480" w:lineRule="auto"/>
         <w:rPr>
           <w:lang w:val="es-ES"/>
         </w:rPr>
@@ -3866,37 +3880,48 @@
           <w:u w:val="single"/>
           <w:lang w:val="es-ES"/>
         </w:rPr>
+        <w:t>Resultados</w:t>
+      </w:r>
+      <w:r>
+        <w:rPr>
+          <w:lang w:val="es-ES"/>
+        </w:rPr>
+        <w:t xml:space="preserve">: </w:t>
+      </w:r>
+    </w:p>
+    <w:p>
+      <w:pPr>
+        <w:spacing w:line="480" w:lineRule="auto"/>
+        <w:rPr>
+          <w:lang w:val="es-AR"/>
+        </w:rPr>
+      </w:pPr>
+    </w:p>
+    <w:p>
+      <w:pPr>
+        <w:spacing w:line="480" w:lineRule="auto"/>
+        <w:rPr>
+          <w:lang w:val="es-AR"/>
+        </w:rPr>
+      </w:pPr>
+      <w:r>
+        <w:rPr>
+          <w:lang w:val="es-AR"/>
+        </w:rPr>
+        <w:t xml:space="preserve">Las redes entrenadas para las tareas de detección de voz (4.1.1), detección de música (4.1.2) y detección conjunta de voz y de música (4.1.3) alcanzan resultados muy similares en cuanto a tasas de acierto, que se recogen en la tabla 4.4. Las tasas de falsos positivos y falsos negativos </w:t>
+      </w:r>
+      <w:r>
+        <w:rPr>
+          <w:lang w:val="es-AR"/>
+        </w:rPr>
         <w:lastRenderedPageBreak/>
-        <w:t>Resultados</w:t>
-      </w:r>
-      <w:r>
-        <w:rPr>
-          <w:lang w:val="es-ES"/>
-        </w:rPr>
-        <w:t xml:space="preserve">: </w:t>
-      </w:r>
-    </w:p>
-    <w:p>
-      <w:pPr>
-        <w:rPr>
-          <w:lang w:val="es-AR"/>
-        </w:rPr>
-      </w:pPr>
-    </w:p>
-    <w:p>
-      <w:pPr>
-        <w:rPr>
-          <w:lang w:val="es-AR"/>
-        </w:rPr>
-      </w:pPr>
-      <w:r>
-        <w:rPr>
-          <w:lang w:val="es-AR"/>
-        </w:rPr>
-        <w:t>Las redes entrenadas para las tareas de detección de voz (4.1.1), detección de música (4.1.2) y detección conjunta de voz y de música (4.1.3) alcanzan resultados muy similares en cuanto a tasas de acierto, que se recogen en la tabla 4.4. Las tasas de falsos positivos y falsos negativos se expresan como porcentaje sobre el total de segmentos clasificados. En ambos casos (música y voz), la precisión es levemente superior con las redes individuales, pero no lo suficiente como para considerarlo una diferencia significativa.</w:t>
-      </w:r>
-    </w:p>
-    <w:p>
+        <w:t>se expresan como porcentaje sobre el total de segmentos clasificados. En ambos casos (música y voz), la precisión es levemente superior con las redes individuales, pero no lo suficiente como para considerarlo una diferencia significativa.</w:t>
+      </w:r>
+    </w:p>
+    <w:p>
+      <w:pPr>
+        <w:spacing w:line="480" w:lineRule="auto"/>
+      </w:pPr>
       <w:r>
         <w:rPr>
           <w:noProof/>
@@ -3953,6 +3978,7 @@
     </w:p>
     <w:p>
       <w:pPr>
+        <w:spacing w:line="480" w:lineRule="auto"/>
         <w:rPr>
           <w:lang w:val="es-ES"/>
         </w:rPr>
@@ -3971,6 +3997,7 @@
           <w:ilvl w:val="0"/>
           <w:numId w:val="4"/>
         </w:numPr>
+        <w:spacing w:line="480" w:lineRule="auto"/>
         <w:rPr>
           <w:lang w:val="es-ES"/>
         </w:rPr>
@@ -3986,13 +4013,15 @@
     <w:p>
       <w:pPr>
         <w:pStyle w:val="Prrafodelista"/>
-        <w:rPr>
-          <w:lang w:val="es-ES"/>
-        </w:rPr>
-      </w:pPr>
-    </w:p>
-    <w:p>
-      <w:pPr>
+        <w:spacing w:line="480" w:lineRule="auto"/>
+        <w:rPr>
+          <w:lang w:val="es-ES"/>
+        </w:rPr>
+      </w:pPr>
+    </w:p>
+    <w:p>
+      <w:pPr>
+        <w:spacing w:line="480" w:lineRule="auto"/>
         <w:rPr>
           <w:lang w:val="es-ES"/>
         </w:rPr>
@@ -4006,83 +4035,63 @@
     </w:p>
     <w:p>
       <w:pPr>
-        <w:rPr>
-          <w:lang w:val="es-ES"/>
-        </w:rPr>
-      </w:pPr>
-    </w:p>
-    <w:p>
-      <w:pPr>
-        <w:rPr>
-          <w:lang w:val="es-ES"/>
-        </w:rPr>
-      </w:pPr>
-    </w:p>
-    <w:p>
-      <w:pPr>
-        <w:rPr>
-          <w:lang w:val="es-ES"/>
-        </w:rPr>
-      </w:pPr>
-    </w:p>
-    <w:p>
-      <w:pPr>
-        <w:rPr>
-          <w:lang w:val="es-ES"/>
-        </w:rPr>
-      </w:pPr>
-    </w:p>
-    <w:p>
-      <w:pPr>
-        <w:rPr>
-          <w:lang w:val="es-ES"/>
-        </w:rPr>
-      </w:pPr>
-    </w:p>
-    <w:p>
-      <w:pPr>
-        <w:rPr>
-          <w:lang w:val="es-ES"/>
-        </w:rPr>
-      </w:pPr>
-    </w:p>
-    <w:p>
-      <w:pPr>
-        <w:rPr>
-          <w:lang w:val="es-ES"/>
-        </w:rPr>
-      </w:pPr>
-    </w:p>
-    <w:p>
-      <w:pPr>
-        <w:rPr>
-          <w:lang w:val="es-ES"/>
-        </w:rPr>
-      </w:pPr>
-    </w:p>
-    <w:p>
-      <w:pPr>
-        <w:rPr>
-          <w:lang w:val="es-ES"/>
-        </w:rPr>
-      </w:pPr>
-    </w:p>
-    <w:p>
-      <w:pPr>
-        <w:rPr>
-          <w:lang w:val="es-ES"/>
-        </w:rPr>
-      </w:pPr>
-    </w:p>
-    <w:p>
-      <w:pPr>
-        <w:rPr>
-          <w:lang w:val="es-ES"/>
-        </w:rPr>
-      </w:pPr>
-    </w:p>
-    <w:p>
-      <w:pPr>
+        <w:spacing w:line="480" w:lineRule="auto"/>
+        <w:rPr>
+          <w:lang w:val="es-ES"/>
+        </w:rPr>
+      </w:pPr>
+    </w:p>
+    <w:p>
+      <w:pPr>
+        <w:spacing w:line="480" w:lineRule="auto"/>
+        <w:rPr>
+          <w:lang w:val="es-ES"/>
+        </w:rPr>
+      </w:pPr>
+    </w:p>
+    <w:p>
+      <w:pPr>
+        <w:spacing w:line="480" w:lineRule="auto"/>
+        <w:rPr>
+          <w:lang w:val="es-ES"/>
+        </w:rPr>
+      </w:pPr>
+    </w:p>
+    <w:p>
+      <w:pPr>
+        <w:spacing w:line="480" w:lineRule="auto"/>
+        <w:rPr>
+          <w:lang w:val="es-ES"/>
+        </w:rPr>
+      </w:pPr>
+    </w:p>
+    <w:p>
+      <w:pPr>
+        <w:spacing w:line="480" w:lineRule="auto"/>
+        <w:rPr>
+          <w:lang w:val="es-ES"/>
+        </w:rPr>
+      </w:pPr>
+    </w:p>
+    <w:p>
+      <w:pPr>
+        <w:spacing w:line="480" w:lineRule="auto"/>
+        <w:rPr>
+          <w:lang w:val="es-ES"/>
+        </w:rPr>
+      </w:pPr>
+    </w:p>
+    <w:p>
+      <w:pPr>
+        <w:spacing w:line="480" w:lineRule="auto"/>
+        <w:rPr>
+          <w:lang w:val="es-ES"/>
+        </w:rPr>
+      </w:pPr>
+    </w:p>
+    <w:p>
+      <w:pPr>
+        <w:spacing w:line="480" w:lineRule="auto"/>
         <w:rPr>
           <w:sz w:val="28"/>
           <w:szCs w:val="28"/>
@@ -4092,123 +4101,26 @@
     </w:p>
     <w:p>
       <w:pPr>
+        <w:spacing w:line="480" w:lineRule="auto"/>
         <w:rPr>
           <w:sz w:val="28"/>
           <w:szCs w:val="28"/>
           <w:lang w:val="es-ES"/>
         </w:rPr>
       </w:pPr>
-    </w:p>
-    <w:p>
-      <w:pPr>
+      <w:r>
         <w:rPr>
           <w:sz w:val="28"/>
           <w:szCs w:val="28"/>
           <w:lang w:val="es-ES"/>
         </w:rPr>
-      </w:pPr>
-    </w:p>
-    <w:p>
-      <w:pPr>
-        <w:rPr>
-          <w:sz w:val="28"/>
-          <w:szCs w:val="28"/>
-          <w:lang w:val="es-ES"/>
-        </w:rPr>
-      </w:pPr>
-    </w:p>
-    <w:p>
-      <w:pPr>
-        <w:rPr>
-          <w:sz w:val="28"/>
-          <w:szCs w:val="28"/>
-          <w:lang w:val="es-ES"/>
-        </w:rPr>
-      </w:pPr>
-    </w:p>
-    <w:p>
-      <w:pPr>
-        <w:rPr>
-          <w:sz w:val="28"/>
-          <w:szCs w:val="28"/>
-          <w:lang w:val="es-ES"/>
-        </w:rPr>
-      </w:pPr>
-    </w:p>
-    <w:p>
-      <w:pPr>
-        <w:rPr>
-          <w:sz w:val="28"/>
-          <w:szCs w:val="28"/>
-          <w:lang w:val="es-ES"/>
-        </w:rPr>
-      </w:pPr>
-    </w:p>
-    <w:p>
-      <w:pPr>
-        <w:rPr>
-          <w:sz w:val="28"/>
-          <w:szCs w:val="28"/>
-          <w:lang w:val="es-ES"/>
-        </w:rPr>
-      </w:pPr>
-    </w:p>
-    <w:p>
-      <w:pPr>
-        <w:rPr>
-          <w:sz w:val="28"/>
-          <w:szCs w:val="28"/>
-          <w:lang w:val="es-ES"/>
-        </w:rPr>
-      </w:pPr>
-    </w:p>
-    <w:p>
-      <w:pPr>
-        <w:rPr>
-          <w:sz w:val="28"/>
-          <w:szCs w:val="28"/>
-          <w:lang w:val="es-ES"/>
-        </w:rPr>
-      </w:pPr>
-    </w:p>
-    <w:p>
-      <w:pPr>
-        <w:rPr>
-          <w:sz w:val="28"/>
-          <w:szCs w:val="28"/>
-          <w:lang w:val="es-ES"/>
-        </w:rPr>
-      </w:pPr>
-    </w:p>
-    <w:p>
-      <w:pPr>
-        <w:rPr>
-          <w:sz w:val="28"/>
-          <w:szCs w:val="28"/>
-          <w:lang w:val="es-ES"/>
-        </w:rPr>
-      </w:pPr>
-    </w:p>
-    <w:p>
-      <w:pPr>
-        <w:rPr>
-          <w:sz w:val="28"/>
-          <w:szCs w:val="28"/>
-          <w:lang w:val="es-ES"/>
-        </w:rPr>
-      </w:pPr>
-      <w:r>
-        <w:rPr>
-          <w:sz w:val="28"/>
-          <w:szCs w:val="28"/>
-          <w:lang w:val="es-ES"/>
-        </w:rPr>
         <w:lastRenderedPageBreak/>
         <w:t>Segunda Investigación:</w:t>
       </w:r>
     </w:p>
     <w:p>
       <w:pPr>
+        <w:spacing w:line="480" w:lineRule="auto"/>
         <w:rPr>
           <w:sz w:val="28"/>
           <w:szCs w:val="28"/>
@@ -4223,6 +4135,7 @@
           <w:ilvl w:val="0"/>
           <w:numId w:val="4"/>
         </w:numPr>
+        <w:spacing w:line="480" w:lineRule="auto"/>
         <w:rPr>
           <w:lang w:val="es-ES"/>
         </w:rPr>
@@ -4265,6 +4178,7 @@
     </w:p>
     <w:p>
       <w:pPr>
+        <w:spacing w:line="480" w:lineRule="auto"/>
         <w:rPr>
           <w:lang w:val="es-ES"/>
         </w:rPr>
@@ -4277,6 +4191,7 @@
           <w:ilvl w:val="0"/>
           <w:numId w:val="4"/>
         </w:numPr>
+        <w:spacing w:line="480" w:lineRule="auto"/>
         <w:rPr>
           <w:lang w:val="es-ES"/>
         </w:rPr>
@@ -4335,6 +4250,7 @@
           <w:ilvl w:val="0"/>
           <w:numId w:val="4"/>
         </w:numPr>
+        <w:spacing w:line="480" w:lineRule="auto"/>
         <w:rPr>
           <w:lang w:val="es-ES"/>
         </w:rPr>
@@ -4356,6 +4272,7 @@
     <w:p>
       <w:pPr>
         <w:pStyle w:val="Prrafodelista"/>
+        <w:spacing w:line="480" w:lineRule="auto"/>
         <w:rPr>
           <w:lang w:val="es-AR"/>
         </w:rPr>
@@ -4364,6 +4281,7 @@
     <w:p>
       <w:pPr>
         <w:pStyle w:val="Prrafodelista"/>
+        <w:spacing w:line="480" w:lineRule="auto"/>
         <w:rPr>
           <w:lang w:val="es-AR"/>
         </w:rPr>
@@ -4392,22 +4310,38 @@
     <w:p>
       <w:pPr>
         <w:pStyle w:val="Prrafodelista"/>
-        <w:rPr>
-          <w:lang w:val="es-ES"/>
-        </w:rPr>
-      </w:pPr>
-      <w:r>
-        <w:rPr>
-          <w:lang w:val="es-ES"/>
-        </w:rPr>
-        <w:br/>
-      </w:r>
-      <w:r>
-        <w:rPr>
-          <w:lang w:val="es-ES"/>
-        </w:rPr>
-        <w:br/>
-      </w:r>
+        <w:spacing w:line="480" w:lineRule="auto"/>
+        <w:rPr>
+          <w:lang w:val="es-ES"/>
+        </w:rPr>
+      </w:pPr>
+    </w:p>
+    <w:p>
+      <w:pPr>
+        <w:pStyle w:val="Prrafodelista"/>
+        <w:spacing w:line="480" w:lineRule="auto"/>
+        <w:rPr>
+          <w:lang w:val="es-ES"/>
+        </w:rPr>
+      </w:pPr>
+    </w:p>
+    <w:p>
+      <w:pPr>
+        <w:pStyle w:val="Prrafodelista"/>
+        <w:spacing w:line="480" w:lineRule="auto"/>
+        <w:rPr>
+          <w:lang w:val="es-ES"/>
+        </w:rPr>
+      </w:pPr>
+    </w:p>
+    <w:p>
+      <w:pPr>
+        <w:pStyle w:val="Prrafodelista"/>
+        <w:spacing w:line="480" w:lineRule="auto"/>
+        <w:rPr>
+          <w:lang w:val="es-ES"/>
+        </w:rPr>
+      </w:pPr>
     </w:p>
     <w:p>
       <w:pPr>
@@ -4416,6 +4350,7 @@
           <w:ilvl w:val="0"/>
           <w:numId w:val="4"/>
         </w:numPr>
+        <w:spacing w:line="480" w:lineRule="auto"/>
         <w:rPr>
           <w:lang w:val="es-ES"/>
         </w:rPr>
@@ -4425,6 +4360,7 @@
           <w:u w:val="single"/>
           <w:lang w:val="es-ES"/>
         </w:rPr>
+        <w:lastRenderedPageBreak/>
         <w:t>Resultados</w:t>
       </w:r>
       <w:r>
@@ -4436,13 +4372,15 @@
     </w:p>
     <w:p>
       <w:pPr>
-        <w:rPr>
-          <w:lang w:val="es-AR"/>
-        </w:rPr>
-      </w:pPr>
-    </w:p>
-    <w:p>
-      <w:pPr>
+        <w:spacing w:line="480" w:lineRule="auto"/>
+        <w:rPr>
+          <w:lang w:val="es-AR"/>
+        </w:rPr>
+      </w:pPr>
+    </w:p>
+    <w:p>
+      <w:pPr>
+        <w:spacing w:line="480" w:lineRule="auto"/>
         <w:rPr>
           <w:lang w:val="es-AR"/>
         </w:rPr>
@@ -4470,13 +4408,31 @@
     </w:p>
     <w:p>
       <w:pPr>
-        <w:rPr>
-          <w:lang w:val="es-AR"/>
-        </w:rPr>
-      </w:pPr>
-    </w:p>
-    <w:p>
-      <w:pPr>
+        <w:spacing w:line="480" w:lineRule="auto"/>
+        <w:rPr>
+          <w:lang w:val="es-AR"/>
+        </w:rPr>
+      </w:pPr>
+    </w:p>
+    <w:p>
+      <w:pPr>
+        <w:spacing w:line="480" w:lineRule="auto"/>
+        <w:rPr>
+          <w:lang w:val="es-AR"/>
+        </w:rPr>
+      </w:pPr>
+    </w:p>
+    <w:p>
+      <w:pPr>
+        <w:spacing w:line="480" w:lineRule="auto"/>
+        <w:rPr>
+          <w:lang w:val="es-AR"/>
+        </w:rPr>
+      </w:pPr>
+    </w:p>
+    <w:p>
+      <w:pPr>
+        <w:spacing w:line="480" w:lineRule="auto"/>
         <w:rPr>
           <w:lang w:val="es-ES"/>
         </w:rPr>
@@ -4537,27 +4493,31 @@
     </w:p>
     <w:p>
       <w:pPr>
-        <w:rPr>
-          <w:lang w:val="es-ES"/>
-        </w:rPr>
-      </w:pPr>
-    </w:p>
-    <w:p>
-      <w:pPr>
-        <w:rPr>
-          <w:lang w:val="es-ES"/>
-        </w:rPr>
-      </w:pPr>
-    </w:p>
-    <w:p>
-      <w:pPr>
-        <w:rPr>
-          <w:lang w:val="es-ES"/>
-        </w:rPr>
-      </w:pPr>
-    </w:p>
-    <w:p>
-      <w:pPr>
+        <w:spacing w:line="480" w:lineRule="auto"/>
+        <w:rPr>
+          <w:lang w:val="es-ES"/>
+        </w:rPr>
+      </w:pPr>
+    </w:p>
+    <w:p>
+      <w:pPr>
+        <w:spacing w:line="480" w:lineRule="auto"/>
+        <w:rPr>
+          <w:lang w:val="es-ES"/>
+        </w:rPr>
+      </w:pPr>
+    </w:p>
+    <w:p>
+      <w:pPr>
+        <w:spacing w:line="480" w:lineRule="auto"/>
+        <w:rPr>
+          <w:lang w:val="es-ES"/>
+        </w:rPr>
+      </w:pPr>
+    </w:p>
+    <w:p>
+      <w:pPr>
+        <w:spacing w:line="480" w:lineRule="auto"/>
         <w:rPr>
           <w:lang w:val="es-AR"/>
         </w:rPr>
@@ -4585,6 +4545,47 @@
     </w:p>
     <w:p>
       <w:pPr>
+        <w:spacing w:line="480" w:lineRule="auto"/>
+        <w:rPr>
+          <w:lang w:val="es-AR"/>
+        </w:rPr>
+      </w:pPr>
+    </w:p>
+    <w:p>
+      <w:pPr>
+        <w:spacing w:line="480" w:lineRule="auto"/>
+        <w:rPr>
+          <w:lang w:val="es-AR"/>
+        </w:rPr>
+      </w:pPr>
+    </w:p>
+    <w:p>
+      <w:pPr>
+        <w:spacing w:line="480" w:lineRule="auto"/>
+        <w:rPr>
+          <w:lang w:val="es-AR"/>
+        </w:rPr>
+      </w:pPr>
+    </w:p>
+    <w:p>
+      <w:pPr>
+        <w:spacing w:line="480" w:lineRule="auto"/>
+        <w:rPr>
+          <w:lang w:val="es-AR"/>
+        </w:rPr>
+      </w:pPr>
+    </w:p>
+    <w:p>
+      <w:pPr>
+        <w:spacing w:line="480" w:lineRule="auto"/>
+        <w:rPr>
+          <w:lang w:val="es-AR"/>
+        </w:rPr>
+      </w:pPr>
+    </w:p>
+    <w:p>
+      <w:pPr>
+        <w:spacing w:line="480" w:lineRule="auto"/>
         <w:rPr>
           <w:lang w:val="es-ES"/>
         </w:rPr>
@@ -4593,7 +4594,6 @@
         <w:rPr>
           <w:noProof/>
         </w:rPr>
-        <w:lastRenderedPageBreak/>
         <w:drawing>
           <wp:inline distT="0" distB="0" distL="0" distR="0" wp14:anchorId="7D9F7412" wp14:editId="1A00B3A0">
             <wp:extent cx="4389120" cy="1508760"/>
@@ -4646,19 +4646,24 @@
     </w:p>
     <w:p>
       <w:pPr>
-        <w:rPr>
-          <w:lang w:val="es-ES"/>
-        </w:rPr>
-      </w:pPr>
-    </w:p>
-    <w:p>
-      <w:pPr>
-        <w:rPr>
-          <w:lang w:val="es-ES"/>
-        </w:rPr>
-      </w:pPr>
-    </w:p>
-    <w:p>
+        <w:spacing w:line="480" w:lineRule="auto"/>
+        <w:rPr>
+          <w:lang w:val="es-ES"/>
+        </w:rPr>
+      </w:pPr>
+    </w:p>
+    <w:p>
+      <w:pPr>
+        <w:spacing w:line="480" w:lineRule="auto"/>
+        <w:rPr>
+          <w:lang w:val="es-ES"/>
+        </w:rPr>
+      </w:pPr>
+    </w:p>
+    <w:p>
+      <w:pPr>
+        <w:spacing w:line="480" w:lineRule="auto"/>
+      </w:pPr>
       <w:r>
         <w:rPr>
           <w:lang w:val="es-AR"/>
@@ -4671,13 +4676,15 @@
     </w:p>
     <w:p>
       <w:pPr>
-        <w:rPr>
-          <w:lang w:val="es-AR"/>
-        </w:rPr>
-      </w:pPr>
-    </w:p>
-    <w:p>
-      <w:pPr>
+        <w:spacing w:line="480" w:lineRule="auto"/>
+        <w:rPr>
+          <w:lang w:val="es-AR"/>
+        </w:rPr>
+      </w:pPr>
+    </w:p>
+    <w:p>
+      <w:pPr>
+        <w:spacing w:line="480" w:lineRule="auto"/>
         <w:rPr>
           <w:lang w:val="es-ES"/>
         </w:rPr>
@@ -4744,11 +4751,36 @@
     </w:p>
     <w:p>
       <w:pPr>
+        <w:spacing w:line="480" w:lineRule="auto"/>
+        <w:rPr>
+          <w:lang w:val="es-ES"/>
+        </w:rPr>
+      </w:pPr>
+    </w:p>
+    <w:p>
+      <w:pPr>
+        <w:spacing w:line="480" w:lineRule="auto"/>
+        <w:rPr>
+          <w:lang w:val="es-ES"/>
+        </w:rPr>
+      </w:pPr>
+    </w:p>
+    <w:p>
+      <w:pPr>
+        <w:spacing w:line="480" w:lineRule="auto"/>
+        <w:rPr>
+          <w:lang w:val="es-ES"/>
+        </w:rPr>
+      </w:pPr>
+    </w:p>
+    <w:p>
+      <w:pPr>
         <w:pStyle w:val="Prrafodelista"/>
         <w:numPr>
           <w:ilvl w:val="0"/>
           <w:numId w:val="4"/>
         </w:numPr>
+        <w:spacing w:line="480" w:lineRule="auto"/>
         <w:rPr>
           <w:lang w:val="es-ES"/>
         </w:rPr>
@@ -4758,19 +4790,22 @@
           <w:u w:val="single"/>
           <w:lang w:val="es-ES"/>
         </w:rPr>
+        <w:lastRenderedPageBreak/>
         <w:t>Conclusiones</w:t>
       </w:r>
     </w:p>
     <w:p>
       <w:pPr>
         <w:pStyle w:val="Prrafodelista"/>
-        <w:rPr>
-          <w:lang w:val="es-ES"/>
-        </w:rPr>
-      </w:pPr>
-    </w:p>
-    <w:p>
-      <w:pPr>
+        <w:spacing w:line="480" w:lineRule="auto"/>
+        <w:rPr>
+          <w:lang w:val="es-ES"/>
+        </w:rPr>
+      </w:pPr>
+    </w:p>
+    <w:p>
+      <w:pPr>
+        <w:spacing w:line="480" w:lineRule="auto"/>
         <w:rPr>
           <w:b/>
           <w:bCs/>
@@ -4788,6 +4823,7 @@
     </w:p>
     <w:p>
       <w:pPr>
+        <w:spacing w:line="480" w:lineRule="auto"/>
         <w:rPr>
           <w:sz w:val="22"/>
           <w:szCs w:val="22"/>
@@ -4797,6 +4833,7 @@
     </w:p>
     <w:p>
       <w:pPr>
+        <w:spacing w:line="480" w:lineRule="auto"/>
         <w:rPr>
           <w:sz w:val="22"/>
           <w:szCs w:val="22"/>
@@ -4806,6 +4843,7 @@
     </w:p>
     <w:p>
       <w:pPr>
+        <w:spacing w:line="480" w:lineRule="auto"/>
         <w:rPr>
           <w:sz w:val="22"/>
           <w:szCs w:val="22"/>
@@ -4815,6 +4853,7 @@
     </w:p>
     <w:p>
       <w:pPr>
+        <w:spacing w:line="480" w:lineRule="auto"/>
         <w:rPr>
           <w:sz w:val="22"/>
           <w:szCs w:val="22"/>
@@ -4824,6 +4863,7 @@
     </w:p>
     <w:p>
       <w:pPr>
+        <w:spacing w:line="480" w:lineRule="auto"/>
         <w:rPr>
           <w:sz w:val="22"/>
           <w:szCs w:val="22"/>
@@ -4833,6 +4873,7 @@
     </w:p>
     <w:p>
       <w:pPr>
+        <w:spacing w:line="480" w:lineRule="auto"/>
         <w:rPr>
           <w:sz w:val="22"/>
           <w:szCs w:val="22"/>
@@ -4842,6 +4883,7 @@
     </w:p>
     <w:p>
       <w:pPr>
+        <w:spacing w:line="480" w:lineRule="auto"/>
         <w:rPr>
           <w:sz w:val="22"/>
           <w:szCs w:val="22"/>
@@ -4851,6 +4893,7 @@
     </w:p>
     <w:p>
       <w:pPr>
+        <w:spacing w:line="480" w:lineRule="auto"/>
         <w:rPr>
           <w:sz w:val="22"/>
           <w:szCs w:val="22"/>
@@ -4860,6 +4903,7 @@
     </w:p>
     <w:p>
       <w:pPr>
+        <w:spacing w:line="480" w:lineRule="auto"/>
         <w:rPr>
           <w:sz w:val="22"/>
           <w:szCs w:val="22"/>
@@ -4869,6 +4913,7 @@
     </w:p>
     <w:p>
       <w:pPr>
+        <w:spacing w:line="480" w:lineRule="auto"/>
         <w:rPr>
           <w:sz w:val="22"/>
           <w:szCs w:val="22"/>
@@ -4878,6 +4923,77 @@
     </w:p>
     <w:p>
       <w:pPr>
+        <w:spacing w:line="480" w:lineRule="auto"/>
+        <w:rPr>
+          <w:sz w:val="22"/>
+          <w:szCs w:val="22"/>
+          <w:lang w:val="es-ES"/>
+        </w:rPr>
+      </w:pPr>
+    </w:p>
+    <w:p>
+      <w:pPr>
+        <w:spacing w:line="480" w:lineRule="auto"/>
+        <w:rPr>
+          <w:sz w:val="22"/>
+          <w:szCs w:val="22"/>
+          <w:lang w:val="es-ES"/>
+        </w:rPr>
+      </w:pPr>
+    </w:p>
+    <w:p>
+      <w:pPr>
+        <w:spacing w:line="480" w:lineRule="auto"/>
+        <w:rPr>
+          <w:sz w:val="22"/>
+          <w:szCs w:val="22"/>
+          <w:lang w:val="es-ES"/>
+        </w:rPr>
+      </w:pPr>
+    </w:p>
+    <w:p>
+      <w:pPr>
+        <w:spacing w:line="480" w:lineRule="auto"/>
+        <w:rPr>
+          <w:sz w:val="22"/>
+          <w:szCs w:val="22"/>
+          <w:lang w:val="es-ES"/>
+        </w:rPr>
+      </w:pPr>
+    </w:p>
+    <w:p>
+      <w:pPr>
+        <w:spacing w:line="480" w:lineRule="auto"/>
+        <w:rPr>
+          <w:sz w:val="22"/>
+          <w:szCs w:val="22"/>
+          <w:lang w:val="es-ES"/>
+        </w:rPr>
+      </w:pPr>
+    </w:p>
+    <w:p>
+      <w:pPr>
+        <w:spacing w:line="480" w:lineRule="auto"/>
+        <w:rPr>
+          <w:sz w:val="22"/>
+          <w:szCs w:val="22"/>
+          <w:lang w:val="es-ES"/>
+        </w:rPr>
+      </w:pPr>
+    </w:p>
+    <w:p>
+      <w:pPr>
+        <w:spacing w:line="480" w:lineRule="auto"/>
+        <w:rPr>
+          <w:sz w:val="22"/>
+          <w:szCs w:val="22"/>
+          <w:lang w:val="es-ES"/>
+        </w:rPr>
+      </w:pPr>
+    </w:p>
+    <w:p>
+      <w:pPr>
+        <w:spacing w:line="480" w:lineRule="auto"/>
         <w:rPr>
           <w:b/>
           <w:bCs/>
@@ -4922,6 +5038,7 @@
     </w:p>
     <w:p>
       <w:pPr>
+        <w:spacing w:line="480" w:lineRule="auto"/>
         <w:rPr>
           <w:sz w:val="28"/>
           <w:szCs w:val="28"/>
@@ -4931,6 +5048,7 @@
     </w:p>
     <w:p>
       <w:pPr>
+        <w:spacing w:line="480" w:lineRule="auto"/>
         <w:rPr>
           <w:i/>
           <w:iCs/>
@@ -4963,6 +5081,7 @@
     </w:p>
     <w:p>
       <w:pPr>
+        <w:spacing w:line="480" w:lineRule="auto"/>
         <w:rPr>
           <w:i/>
           <w:iCs/>
@@ -4972,6 +5091,7 @@
     </w:p>
     <w:p>
       <w:pPr>
+        <w:spacing w:line="480" w:lineRule="auto"/>
         <w:rPr>
           <w:lang w:val="es-AR"/>
         </w:rPr>
@@ -4998,13 +5118,15 @@
     </w:p>
     <w:p>
       <w:pPr>
-        <w:rPr>
-          <w:lang w:val="es-AR"/>
-        </w:rPr>
-      </w:pPr>
-    </w:p>
-    <w:p>
-      <w:pPr>
+        <w:spacing w:line="480" w:lineRule="auto"/>
+        <w:rPr>
+          <w:lang w:val="es-AR"/>
+        </w:rPr>
+      </w:pPr>
+    </w:p>
+    <w:p>
+      <w:pPr>
+        <w:spacing w:line="480" w:lineRule="auto"/>
         <w:rPr>
           <w:u w:val="single"/>
           <w:lang w:val="es-ES"/>
@@ -5026,6 +5148,7 @@
     </w:p>
     <w:p>
       <w:pPr>
+        <w:spacing w:line="480" w:lineRule="auto"/>
         <w:rPr>
           <w:lang w:val="es-ES"/>
         </w:rPr>
@@ -5039,38 +5162,29 @@
     </w:p>
     <w:p>
       <w:pPr>
-        <w:rPr>
-          <w:lang w:val="es-ES"/>
-        </w:rPr>
-      </w:pPr>
-      <w:r>
-        <w:rPr>
-          <w:lang w:val="es-ES"/>
-        </w:rPr>
-        <w:t xml:space="preserve">El micrófono del teléfono convierte la señal de presión de aire </w:t>
-      </w:r>
-      <w:r>
-        <w:rPr>
-          <w:lang w:val="es-ES"/>
-        </w:rPr>
-        <w:t>continúa</w:t>
-      </w:r>
-      <w:r>
-        <w:rPr>
-          <w:lang w:val="es-ES"/>
-        </w:rPr>
-        <w:t xml:space="preserve"> producida por la misma canción, en una señal de voltaje analógica. De aquí se toma un muestreo que luego será analizado.</w:t>
-      </w:r>
-    </w:p>
-    <w:p>
-      <w:pPr>
-        <w:rPr>
-          <w:lang w:val="es-ES"/>
-        </w:rPr>
-      </w:pPr>
-    </w:p>
-    <w:p>
-      <w:pPr>
+        <w:spacing w:line="480" w:lineRule="auto"/>
+        <w:rPr>
+          <w:lang w:val="es-ES"/>
+        </w:rPr>
+      </w:pPr>
+      <w:r>
+        <w:rPr>
+          <w:lang w:val="es-ES"/>
+        </w:rPr>
+        <w:t>El micrófono del teléfono convierte la señal de presión de aire continúa producida por la misma canción, en una señal de voltaje analógica. De aquí se toma un muestreo que luego será analizado.</w:t>
+      </w:r>
+    </w:p>
+    <w:p>
+      <w:pPr>
+        <w:spacing w:line="480" w:lineRule="auto"/>
+        <w:rPr>
+          <w:lang w:val="es-ES"/>
+        </w:rPr>
+      </w:pPr>
+    </w:p>
+    <w:p>
+      <w:pPr>
+        <w:spacing w:line="480" w:lineRule="auto"/>
         <w:rPr>
           <w:lang w:val="es-ES"/>
         </w:rPr>
@@ -5079,6 +5193,7 @@
         <w:rPr>
           <w:noProof/>
         </w:rPr>
+        <w:lastRenderedPageBreak/>
         <w:drawing>
           <wp:inline distT="0" distB="0" distL="0" distR="0" wp14:anchorId="2D1BD1CE" wp14:editId="32FA339B">
             <wp:extent cx="5731510" cy="3724275"/>
@@ -5131,41 +5246,45 @@
     </w:p>
     <w:p>
       <w:pPr>
-        <w:rPr>
-          <w:lang w:val="es-ES"/>
-        </w:rPr>
-      </w:pPr>
-    </w:p>
-    <w:p>
-      <w:pPr>
-        <w:rPr>
-          <w:lang w:val="es-ES"/>
-        </w:rPr>
-      </w:pPr>
-    </w:p>
-    <w:p>
-      <w:pPr>
-        <w:rPr>
-          <w:lang w:val="es-ES"/>
-        </w:rPr>
-      </w:pPr>
-    </w:p>
-    <w:p>
-      <w:pPr>
-        <w:rPr>
-          <w:lang w:val="es-AR"/>
-        </w:rPr>
-      </w:pPr>
-      <w:r>
-        <w:rPr>
-          <w:lang w:val="es-AR"/>
-        </w:rPr>
-        <w:lastRenderedPageBreak/>
+        <w:spacing w:line="480" w:lineRule="auto"/>
+        <w:rPr>
+          <w:lang w:val="es-ES"/>
+        </w:rPr>
+      </w:pPr>
+    </w:p>
+    <w:p>
+      <w:pPr>
+        <w:spacing w:line="480" w:lineRule="auto"/>
+        <w:rPr>
+          <w:lang w:val="es-ES"/>
+        </w:rPr>
+      </w:pPr>
+    </w:p>
+    <w:p>
+      <w:pPr>
+        <w:spacing w:line="480" w:lineRule="auto"/>
+        <w:rPr>
+          <w:lang w:val="es-ES"/>
+        </w:rPr>
+      </w:pPr>
+    </w:p>
+    <w:p>
+      <w:pPr>
+        <w:spacing w:line="480" w:lineRule="auto"/>
+        <w:rPr>
+          <w:lang w:val="es-AR"/>
+        </w:rPr>
+      </w:pPr>
+      <w:r>
+        <w:rPr>
+          <w:lang w:val="es-AR"/>
+        </w:rPr>
         <w:t xml:space="preserve">Si utilizamos esa frecuencia de muestreo, podremos reproducir la señal posteriormente a partir de las muestras tomadas. </w:t>
       </w:r>
     </w:p>
     <w:p>
       <w:pPr>
+        <w:spacing w:line="480" w:lineRule="auto"/>
         <w:rPr>
           <w:lang w:val="es-AR"/>
         </w:rPr>
@@ -5193,6 +5312,7 @@
     </w:p>
     <w:p>
       <w:pPr>
+        <w:spacing w:line="480" w:lineRule="auto"/>
         <w:rPr>
           <w:lang w:val="es-AR"/>
         </w:rPr>
@@ -5220,19 +5340,28 @@
     </w:p>
     <w:p>
       <w:pPr>
-        <w:rPr>
-          <w:lang w:val="es-AR"/>
-        </w:rPr>
-      </w:pPr>
-      <w:r>
-        <w:rPr>
-          <w:lang w:val="es-AR"/>
-        </w:rPr>
-        <w:t>Ahora que hemos creado la huella acústica de nuestro archivo de audio, la información codificada en un conjunto de hashes con cada uno de los pares de puntos de anclaje de la grabación del usuario se envía a la base de datos de Shazam. Esta búsqueda devolverá las huellas acústicas de todas las canciones que contengan coincidencias de hash, es decir, que tengan los mismos pares de puntos de anclaje.</w:t>
-      </w:r>
-    </w:p>
-    <w:p>
-      <w:pPr>
+        <w:spacing w:line="480" w:lineRule="auto"/>
+        <w:rPr>
+          <w:lang w:val="es-AR"/>
+        </w:rPr>
+      </w:pPr>
+      <w:r>
+        <w:rPr>
+          <w:lang w:val="es-AR"/>
+        </w:rPr>
+        <w:t xml:space="preserve">Ahora que hemos creado la huella acústica de nuestro archivo de audio, la información codificada en un conjunto de hashes con cada uno de los pares de puntos de anclaje de la grabación del usuario se envía a la base de datos de Shazam. Esta búsqueda devolverá las </w:t>
+      </w:r>
+      <w:r>
+        <w:rPr>
+          <w:lang w:val="es-AR"/>
+        </w:rPr>
+        <w:lastRenderedPageBreak/>
+        <w:t>huellas acústicas de todas las canciones que contengan coincidencias de hash, es decir, que tengan los mismos pares de puntos de anclaje.</w:t>
+      </w:r>
+    </w:p>
+    <w:p>
+      <w:pPr>
+        <w:spacing w:line="480" w:lineRule="auto"/>
         <w:rPr>
           <w:lang w:val="es-AR"/>
         </w:rPr>
@@ -5246,26 +5375,32 @@
     </w:p>
     <w:p>
       <w:pPr>
-        <w:rPr>
-          <w:lang w:val="es-AR"/>
-        </w:rPr>
-      </w:pPr>
-    </w:p>
-    <w:p>
-      <w:pPr>
-        <w:rPr>
-          <w:lang w:val="es-AR"/>
-        </w:rPr>
-      </w:pPr>
-    </w:p>
-    <w:p>
-      <w:pPr>
-        <w:rPr>
-          <w:lang w:val="es-AR"/>
-        </w:rPr>
-      </w:pPr>
-    </w:p>
-    <w:p>
+        <w:spacing w:line="480" w:lineRule="auto"/>
+        <w:rPr>
+          <w:lang w:val="es-AR"/>
+        </w:rPr>
+      </w:pPr>
+    </w:p>
+    <w:p>
+      <w:pPr>
+        <w:spacing w:line="480" w:lineRule="auto"/>
+        <w:rPr>
+          <w:lang w:val="es-AR"/>
+        </w:rPr>
+      </w:pPr>
+    </w:p>
+    <w:p>
+      <w:pPr>
+        <w:spacing w:line="480" w:lineRule="auto"/>
+        <w:rPr>
+          <w:lang w:val="es-AR"/>
+        </w:rPr>
+      </w:pPr>
+    </w:p>
+    <w:p>
+      <w:pPr>
+        <w:spacing w:line="480" w:lineRule="auto"/>
+      </w:pPr>
       <w:r>
         <w:rPr>
           <w:noProof/>
@@ -5320,40 +5455,54 @@
         </w:drawing>
       </w:r>
     </w:p>
-    <w:p/>
-    <w:p/>
-    <w:p/>
-    <w:p>
-      <w:pPr>
-        <w:rPr>
-          <w:lang w:val="es-AR"/>
-        </w:rPr>
-      </w:pPr>
-      <w:r>
-        <w:rPr>
-          <w:lang w:val="es-AR"/>
-        </w:rPr>
-        <w:t>El desplazamiento en el tiempo se calcula restando el tiempo de ocurrencia del par de puntos de anclaje en la señal de entrada del tiempo de hash correspondiente en el archivo de audio de la base de datos. Si una cantidad significativa de hashes coincidentes tienen el mismo coeficiente de desplazamiento, se determina que esa canción es una coincidencia.</w:t>
-      </w:r>
-    </w:p>
-    <w:p>
-      <w:pPr>
-        <w:rPr>
-          <w:lang w:val="es-AR"/>
-        </w:rPr>
-      </w:pPr>
-      <w:r>
-        <w:rPr>
-          <w:lang w:val="es-AR"/>
-        </w:rPr>
-        <w:t xml:space="preserve">Este método de búsqueda de audio es lo suficientemente preciso para encontrar coincidencias incluso cuando la señal de entrada contiene ruido, como personas hablando, ruido de calle o </w:t>
+    <w:p>
+      <w:pPr>
+        <w:spacing w:line="480" w:lineRule="auto"/>
+      </w:pPr>
+    </w:p>
+    <w:p>
+      <w:pPr>
+        <w:spacing w:line="480" w:lineRule="auto"/>
+      </w:pPr>
+    </w:p>
+    <w:p>
+      <w:pPr>
+        <w:spacing w:line="480" w:lineRule="auto"/>
+      </w:pPr>
+    </w:p>
+    <w:p>
+      <w:pPr>
+        <w:spacing w:line="480" w:lineRule="auto"/>
+        <w:rPr>
+          <w:lang w:val="es-AR"/>
+        </w:rPr>
+      </w:pPr>
+      <w:r>
+        <w:rPr>
+          <w:lang w:val="es-AR"/>
+        </w:rPr>
+        <w:t xml:space="preserve">El desplazamiento en el tiempo se calcula restando el tiempo de ocurrencia del par de puntos de anclaje en la señal de entrada del tiempo de hash correspondiente en el archivo de audio de </w:t>
       </w:r>
       <w:r>
         <w:rPr>
           <w:lang w:val="es-AR"/>
         </w:rPr>
         <w:lastRenderedPageBreak/>
-        <w:t>incluso otras canciones sonando en simultáneo. Debido a que el número de hashes de puntos de anclaje creados por una huella acústica es mucho mayor que la cantidad de coincidencias de puntos de anclaje requeridas para devolver un resultado de búsqueda positivo, los hashes de puntos de anclaje que están enmascarados por el ruido externo no son suficientes para evitar que Shazam siga buscando coincidencias recursivamente en otros fragmentos de la señal.</w:t>
+        <w:t>la base de datos. Si una cantidad significativa de hashes coincidentes tienen el mismo coeficiente de desplazamiento, se determina que esa canción es una coincidencia.</w:t>
+      </w:r>
+    </w:p>
+    <w:p>
+      <w:pPr>
+        <w:spacing w:line="480" w:lineRule="auto"/>
+        <w:rPr>
+          <w:lang w:val="es-AR"/>
+        </w:rPr>
+      </w:pPr>
+      <w:r>
+        <w:rPr>
+          <w:lang w:val="es-AR"/>
+        </w:rPr>
+        <w:t>Este método de búsqueda de audio es lo suficientemente preciso para encontrar coincidencias incluso cuando la señal de entrada contiene ruido, como personas hablando, ruido de calle o incluso otras canciones sonando en simultáneo. Debido a que el número de hashes de puntos de anclaje creados por una huella acústica es mucho mayor que la cantidad de coincidencias de puntos de anclaje requeridas para devolver un resultado de búsqueda positivo, los hashes de puntos de anclaje que están enmascarados por el ruido externo no son suficientes para evitar que Shazam siga buscando coincidencias recursivamente en otros fragmentos de la señal.</w:t>
       </w:r>
     </w:p>
     <w:p>
@@ -5495,7 +5644,6 @@
     </w:p>
     <w:p>
       <w:pPr>
-        <w:jc w:val="center"/>
         <w:rPr>
           <w:b/>
           <w:bCs/>
@@ -5508,7 +5656,6 @@
     </w:p>
     <w:p>
       <w:pPr>
-        <w:jc w:val="center"/>
         <w:rPr>
           <w:b/>
           <w:bCs/>
@@ -5521,7 +5668,6 @@
     </w:p>
     <w:p>
       <w:pPr>
-        <w:jc w:val="center"/>
         <w:rPr>
           <w:b/>
           <w:bCs/>
@@ -5534,7 +5680,6 @@
     </w:p>
     <w:p>
       <w:pPr>
-        <w:jc w:val="center"/>
         <w:rPr>
           <w:b/>
           <w:bCs/>
@@ -5547,7 +5692,6 @@
     </w:p>
     <w:p>
       <w:pPr>
-        <w:jc w:val="center"/>
         <w:rPr>
           <w:b/>
           <w:bCs/>
@@ -5560,7 +5704,6 @@
     </w:p>
     <w:p>
       <w:pPr>
-        <w:jc w:val="center"/>
         <w:rPr>
           <w:b/>
           <w:bCs/>
@@ -5573,7 +5716,6 @@
     </w:p>
     <w:p>
       <w:pPr>
-        <w:jc w:val="center"/>
         <w:rPr>
           <w:b/>
           <w:bCs/>
@@ -5586,7 +5728,6 @@
     </w:p>
     <w:p>
       <w:pPr>
-        <w:jc w:val="center"/>
         <w:rPr>
           <w:b/>
           <w:bCs/>
@@ -5599,7 +5740,6 @@
     </w:p>
     <w:p>
       <w:pPr>
-        <w:jc w:val="center"/>
         <w:rPr>
           <w:b/>
           <w:bCs/>
@@ -5622,10 +5762,7 @@
           <w:lang w:val="es-ES"/>
         </w:rPr>
       </w:pPr>
-    </w:p>
-    <w:p>
-      <w:pPr>
-        <w:jc w:val="center"/>
+      <w:r>
         <w:rPr>
           <w:b/>
           <w:bCs/>
@@ -5634,7 +5771,9 @@
           <w:u w:val="single"/>
           <w:lang w:val="es-ES"/>
         </w:rPr>
-      </w:pPr>
+        <w:lastRenderedPageBreak/>
+        <w:t>Marco Teórico</w:t>
+      </w:r>
     </w:p>
     <w:p>
       <w:pPr>
@@ -5653,8 +5792,6 @@
       <w:pPr>
         <w:jc w:val="center"/>
         <w:rPr>
-          <w:b/>
-          <w:bCs/>
           <w:sz w:val="32"/>
           <w:szCs w:val="32"/>
           <w:u w:val="single"/>
@@ -5664,327 +5801,1239 @@
     </w:p>
     <w:p>
       <w:pPr>
-        <w:jc w:val="center"/>
+        <w:spacing w:line="480" w:lineRule="auto"/>
+        <w:jc w:val="both"/>
+        <w:rPr>
+          <w:shd w:val="clear" w:color="auto" w:fill="FFFFFF"/>
+          <w:lang w:val="es-AR"/>
+        </w:rPr>
+      </w:pPr>
+      <w:r>
+        <w:rPr>
+          <w:lang w:val="es-AR"/>
+        </w:rPr>
+        <w:t xml:space="preserve">En esta sección </w:t>
+      </w:r>
+      <w:r>
+        <w:rPr>
+          <w:shd w:val="clear" w:color="auto" w:fill="FFFFFF"/>
+          <w:lang w:val="es-AR"/>
+        </w:rPr>
+        <w:t xml:space="preserve">esta </w:t>
+      </w:r>
+      <w:r>
+        <w:rPr>
+          <w:shd w:val="clear" w:color="auto" w:fill="FFFFFF"/>
+          <w:lang w:val="es-AR"/>
+        </w:rPr>
+        <w:t xml:space="preserve">la recopilación de antecedentes y consideraciones teóricas en las que se sustenta </w:t>
+      </w:r>
+      <w:r>
+        <w:rPr>
+          <w:shd w:val="clear" w:color="auto" w:fill="FFFFFF"/>
+          <w:lang w:val="es-AR"/>
+        </w:rPr>
+        <w:t>este</w:t>
+      </w:r>
+      <w:r>
+        <w:rPr>
+          <w:shd w:val="clear" w:color="auto" w:fill="FFFFFF"/>
+          <w:lang w:val="es-AR"/>
+        </w:rPr>
+        <w:t xml:space="preserve"> proyecto de investigación</w:t>
+      </w:r>
+      <w:r>
+        <w:rPr>
+          <w:shd w:val="clear" w:color="auto" w:fill="FFFFFF"/>
+          <w:lang w:val="es-AR"/>
+        </w:rPr>
+        <w:t>.</w:t>
+      </w:r>
+    </w:p>
+    <w:p>
+      <w:pPr>
+        <w:spacing w:line="480" w:lineRule="auto"/>
+        <w:jc w:val="both"/>
+        <w:rPr>
+          <w:shd w:val="clear" w:color="auto" w:fill="FFFFFF"/>
+          <w:lang w:val="es-AR"/>
+        </w:rPr>
+      </w:pPr>
+      <w:r>
+        <w:rPr>
+          <w:shd w:val="clear" w:color="auto" w:fill="FFFFFF"/>
+          <w:lang w:val="es-AR"/>
+        </w:rPr>
+        <w:t xml:space="preserve">A </w:t>
+      </w:r>
+      <w:r>
+        <w:rPr>
+          <w:shd w:val="clear" w:color="auto" w:fill="FFFFFF"/>
+          <w:lang w:val="es-AR"/>
+        </w:rPr>
+        <w:t>continuación,</w:t>
+      </w:r>
+      <w:r>
+        <w:rPr>
+          <w:shd w:val="clear" w:color="auto" w:fill="FFFFFF"/>
+          <w:lang w:val="es-AR"/>
+        </w:rPr>
+        <w:t xml:space="preserve"> se definen algunos conceptos importantes para el entendimiento del mismo.</w:t>
+      </w:r>
+    </w:p>
+    <w:p>
+      <w:pPr>
+        <w:rPr>
+          <w:lang w:val="es-AR"/>
+        </w:rPr>
+      </w:pPr>
+    </w:p>
+    <w:p>
+      <w:pPr>
+        <w:pStyle w:val="Ttulo1"/>
+        <w:jc w:val="left"/>
+        <w:rPr>
+          <w:sz w:val="32"/>
+          <w:szCs w:val="32"/>
+        </w:rPr>
+      </w:pPr>
+      <w:r>
+        <w:rPr>
+          <w:sz w:val="32"/>
+          <w:szCs w:val="32"/>
+        </w:rPr>
+        <w:t>Mecánica</w:t>
+      </w:r>
+    </w:p>
+    <w:p>
+      <w:pPr>
+        <w:pStyle w:val="Ttulo1"/>
+        <w:jc w:val="left"/>
+        <w:rPr>
+          <w:sz w:val="32"/>
+          <w:szCs w:val="32"/>
+        </w:rPr>
+      </w:pPr>
+      <w:r>
+        <w:rPr>
+          <w:sz w:val="32"/>
+          <w:szCs w:val="32"/>
+        </w:rPr>
+        <w:t xml:space="preserve">Comportamiento del sonido </w:t>
+      </w:r>
+      <w:r>
+        <w:rPr>
+          <w:sz w:val="32"/>
+          <w:szCs w:val="32"/>
+        </w:rPr>
+        <w:t>y e</w:t>
+      </w:r>
+      <w:r>
+        <w:rPr>
+          <w:sz w:val="32"/>
+          <w:szCs w:val="32"/>
+        </w:rPr>
+        <w:t>spectrogramas</w:t>
+      </w:r>
+    </w:p>
+    <w:p>
+      <w:pPr>
+        <w:rPr>
+          <w:lang w:val="es-ES"/>
+        </w:rPr>
+      </w:pPr>
+    </w:p>
+    <w:p>
+      <w:pPr>
+        <w:spacing w:line="480" w:lineRule="auto"/>
+        <w:jc w:val="both"/>
+        <w:rPr>
+          <w:lang w:val="es-ES"/>
+        </w:rPr>
+      </w:pPr>
+      <w:r>
+        <w:rPr>
+          <w:lang w:val="es-ES"/>
+        </w:rPr>
+        <w:t>Denominamos sonido a cualquier fenómeno que involucre la propagación de ondas mecánicas a través de un medio que este generando el movimiento vibratorio de un cuerpo.</w:t>
+      </w:r>
+    </w:p>
+    <w:p>
+      <w:pPr>
+        <w:spacing w:line="480" w:lineRule="auto"/>
+        <w:jc w:val="both"/>
+        <w:rPr>
+          <w:lang w:val="es-ES"/>
+        </w:rPr>
+      </w:pPr>
+    </w:p>
+    <w:p>
+      <w:pPr>
+        <w:spacing w:line="480" w:lineRule="auto"/>
+        <w:jc w:val="both"/>
+        <w:rPr>
+          <w:lang w:val="es-ES"/>
+        </w:rPr>
+      </w:pPr>
+      <w:r>
+        <w:rPr>
+          <w:lang w:val="es-ES"/>
+        </w:rPr>
+        <w:t>La física del sonido es estudiada por la acústica, que trata tanto de la propagación de las ondas sonoras en los deferentes tipos de medios continuos como la interacción de estas ondas sonoras con los cuerpos físicos.</w:t>
+      </w:r>
+    </w:p>
+    <w:p>
+      <w:pPr>
+        <w:spacing w:line="480" w:lineRule="auto"/>
+        <w:jc w:val="both"/>
+        <w:rPr>
+          <w:lang w:val="es-ES"/>
+        </w:rPr>
+      </w:pPr>
+    </w:p>
+    <w:p>
+      <w:pPr>
+        <w:spacing w:line="480" w:lineRule="auto"/>
+        <w:jc w:val="both"/>
+        <w:rPr>
+          <w:color w:val="000000"/>
+          <w:shd w:val="clear" w:color="auto" w:fill="FFFFFF"/>
+          <w:lang w:val="es-AR"/>
+        </w:rPr>
+      </w:pPr>
+      <w:r>
+        <w:rPr>
+          <w:color w:val="000000"/>
+          <w:shd w:val="clear" w:color="auto" w:fill="FFFFFF"/>
+          <w:lang w:val="es-AR"/>
+        </w:rPr>
+        <w:t>Estos a su vez</w:t>
+      </w:r>
+      <w:r>
+        <w:rPr>
+          <w:color w:val="000000"/>
+          <w:shd w:val="clear" w:color="auto" w:fill="FFFFFF"/>
+          <w:lang w:val="es-AR"/>
+        </w:rPr>
+        <w:t xml:space="preserve"> son ondas muy complicadas por tener muchos componentes de diferente índole (armónicos, parciales y ruidos) que evolucionan muy rápidamente en el tiempo por lo que su análisis y estudio resulta bastante moroso. </w:t>
+      </w:r>
+    </w:p>
+    <w:p>
+      <w:pPr>
+        <w:spacing w:line="480" w:lineRule="auto"/>
+        <w:jc w:val="both"/>
+        <w:rPr>
+          <w:color w:val="000000"/>
+          <w:shd w:val="clear" w:color="auto" w:fill="FFFFFF"/>
+          <w:lang w:val="es-AR"/>
+        </w:rPr>
+      </w:pPr>
+    </w:p>
+    <w:p>
+      <w:pPr>
+        <w:spacing w:line="480" w:lineRule="auto"/>
+        <w:jc w:val="both"/>
+        <w:rPr>
+          <w:color w:val="000000"/>
+          <w:shd w:val="clear" w:color="auto" w:fill="FFFFFF"/>
+          <w:lang w:val="es-AR"/>
+        </w:rPr>
+      </w:pPr>
+      <w:r>
+        <w:rPr>
+          <w:color w:val="000000"/>
+          <w:shd w:val="clear" w:color="auto" w:fill="FFFFFF"/>
+          <w:lang w:val="es-AR"/>
+        </w:rPr>
+        <w:t xml:space="preserve">Cada </w:t>
+      </w:r>
+      <w:r>
+        <w:rPr>
+          <w:color w:val="000000"/>
+          <w:shd w:val="clear" w:color="auto" w:fill="FFFFFF"/>
+          <w:lang w:val="es-AR"/>
+        </w:rPr>
+        <w:t>sonido</w:t>
+      </w:r>
+      <w:r>
+        <w:rPr>
+          <w:color w:val="000000"/>
+          <w:shd w:val="clear" w:color="auto" w:fill="FFFFFF"/>
+          <w:lang w:val="es-AR"/>
+        </w:rPr>
+        <w:t xml:space="preserve"> posee una propagación, resonancia, magnitud y velocidad </w:t>
+      </w:r>
+      <w:r>
+        <w:rPr>
+          <w:color w:val="000000"/>
+          <w:shd w:val="clear" w:color="auto" w:fill="FFFFFF"/>
+          <w:lang w:val="es-AR"/>
+        </w:rPr>
+        <w:t>única</w:t>
+      </w:r>
+      <w:r>
+        <w:rPr>
+          <w:color w:val="000000"/>
+          <w:shd w:val="clear" w:color="auto" w:fill="FFFFFF"/>
+          <w:lang w:val="es-AR"/>
+        </w:rPr>
+        <w:t xml:space="preserve"> las cuales unidas generan un espectro de frecuencia, completamente diferentes un</w:t>
+      </w:r>
+      <w:r>
+        <w:rPr>
+          <w:color w:val="000000"/>
+          <w:shd w:val="clear" w:color="auto" w:fill="FFFFFF"/>
+          <w:lang w:val="es-AR"/>
+        </w:rPr>
+        <w:t>o</w:t>
+      </w:r>
+      <w:r>
+        <w:rPr>
+          <w:color w:val="000000"/>
+          <w:shd w:val="clear" w:color="auto" w:fill="FFFFFF"/>
+          <w:lang w:val="es-AR"/>
+        </w:rPr>
+        <w:t xml:space="preserve"> al otr</w:t>
+      </w:r>
+      <w:r>
+        <w:rPr>
+          <w:color w:val="000000"/>
+          <w:shd w:val="clear" w:color="auto" w:fill="FFFFFF"/>
+          <w:lang w:val="es-AR"/>
+        </w:rPr>
+        <w:t>o</w:t>
+      </w:r>
+      <w:r>
+        <w:rPr>
+          <w:color w:val="000000"/>
+          <w:shd w:val="clear" w:color="auto" w:fill="FFFFFF"/>
+          <w:lang w:val="es-AR"/>
+        </w:rPr>
+        <w:t xml:space="preserve">, </w:t>
+      </w:r>
+      <w:r>
+        <w:rPr>
+          <w:color w:val="000000"/>
+          <w:shd w:val="clear" w:color="auto" w:fill="FFFFFF"/>
+          <w:lang w:val="es-AR"/>
+        </w:rPr>
+        <w:t>y en consecuencia de esto</w:t>
+      </w:r>
+      <w:r>
+        <w:rPr>
+          <w:color w:val="000000"/>
+          <w:shd w:val="clear" w:color="auto" w:fill="FFFFFF"/>
+          <w:lang w:val="es-AR"/>
+        </w:rPr>
+        <w:t xml:space="preserve"> nos resulta sencillo diferencias un sonido de otro, o reconocer de donde provienen estos.</w:t>
+      </w:r>
+    </w:p>
+    <w:p>
+      <w:pPr>
+        <w:spacing w:line="480" w:lineRule="auto"/>
+        <w:jc w:val="both"/>
+        <w:rPr>
+          <w:color w:val="000000"/>
+          <w:shd w:val="clear" w:color="auto" w:fill="FFFFFF"/>
+          <w:lang w:val="es-AR"/>
+        </w:rPr>
+      </w:pPr>
+    </w:p>
+    <w:p>
+      <w:pPr>
+        <w:spacing w:line="480" w:lineRule="auto"/>
+        <w:jc w:val="both"/>
+        <w:rPr>
+          <w:color w:val="000000"/>
+          <w:shd w:val="clear" w:color="auto" w:fill="FFFFFF"/>
+          <w:lang w:val="es-AR"/>
+        </w:rPr>
+      </w:pPr>
+      <w:r>
+        <w:rPr>
+          <w:color w:val="000000"/>
+          <w:shd w:val="clear" w:color="auto" w:fill="FFFFFF"/>
+          <w:lang w:val="es-AR"/>
+        </w:rPr>
+        <w:t xml:space="preserve">¿Pero cómo puede un sistema reconocer la diferencia entre un sonido y otro? </w:t>
+      </w:r>
+    </w:p>
+    <w:p>
+      <w:pPr>
+        <w:spacing w:line="480" w:lineRule="auto"/>
+        <w:jc w:val="both"/>
+        <w:rPr>
+          <w:color w:val="000000"/>
+          <w:shd w:val="clear" w:color="auto" w:fill="FFFFFF"/>
+          <w:lang w:val="es-AR"/>
+        </w:rPr>
+      </w:pPr>
+    </w:p>
+    <w:p>
+      <w:pPr>
+        <w:spacing w:line="480" w:lineRule="auto"/>
+        <w:jc w:val="both"/>
+        <w:rPr>
+          <w:color w:val="000000"/>
+          <w:shd w:val="clear" w:color="auto" w:fill="FFFFFF"/>
+          <w:lang w:val="es-AR"/>
+        </w:rPr>
+      </w:pPr>
+      <w:r>
+        <w:rPr>
+          <w:color w:val="000000"/>
+          <w:shd w:val="clear" w:color="auto" w:fill="FFFFFF"/>
+          <w:lang w:val="es-AR"/>
+        </w:rPr>
+        <w:t>Y aquí es donde entra</w:t>
+      </w:r>
+      <w:r>
+        <w:rPr>
+          <w:color w:val="000000"/>
+          <w:shd w:val="clear" w:color="auto" w:fill="FFFFFF"/>
+          <w:lang w:val="es-AR"/>
+        </w:rPr>
+        <w:t>n</w:t>
+      </w:r>
+      <w:r>
+        <w:rPr>
+          <w:color w:val="000000"/>
+          <w:shd w:val="clear" w:color="auto" w:fill="FFFFFF"/>
+          <w:lang w:val="es-AR"/>
+        </w:rPr>
+        <w:t xml:space="preserve"> </w:t>
+      </w:r>
+      <w:r>
+        <w:rPr>
+          <w:color w:val="000000"/>
+          <w:shd w:val="clear" w:color="auto" w:fill="FFFFFF"/>
+          <w:lang w:val="es-AR"/>
+        </w:rPr>
+        <w:t>los</w:t>
+      </w:r>
+      <w:r>
+        <w:rPr>
+          <w:color w:val="000000"/>
+          <w:shd w:val="clear" w:color="auto" w:fill="FFFFFF"/>
+          <w:lang w:val="es-AR"/>
+        </w:rPr>
+        <w:t xml:space="preserve"> </w:t>
+      </w:r>
+      <w:r>
         <w:rPr>
           <w:b/>
           <w:bCs/>
+          <w:color w:val="000000"/>
+          <w:shd w:val="clear" w:color="auto" w:fill="FFFFFF"/>
+          <w:lang w:val="es-AR"/>
+        </w:rPr>
+        <w:t>E</w:t>
+      </w:r>
+      <w:r>
+        <w:rPr>
+          <w:b/>
+          <w:bCs/>
+          <w:color w:val="000000"/>
+          <w:shd w:val="clear" w:color="auto" w:fill="FFFFFF"/>
+          <w:lang w:val="es-AR"/>
+        </w:rPr>
+        <w:t>spectrogramas</w:t>
+      </w:r>
+      <w:r>
+        <w:rPr>
+          <w:color w:val="000000"/>
+          <w:shd w:val="clear" w:color="auto" w:fill="FFFFFF"/>
+          <w:lang w:val="es-AR"/>
+        </w:rPr>
+        <w:t>.</w:t>
+      </w:r>
+    </w:p>
+    <w:p>
+      <w:pPr>
+        <w:spacing w:line="480" w:lineRule="auto"/>
+        <w:jc w:val="both"/>
+        <w:rPr>
+          <w:color w:val="000000"/>
+          <w:shd w:val="clear" w:color="auto" w:fill="FFFFFF"/>
+          <w:lang w:val="es-AR"/>
+        </w:rPr>
+      </w:pPr>
+    </w:p>
+    <w:p>
+      <w:pPr>
+        <w:spacing w:line="480" w:lineRule="auto"/>
+        <w:jc w:val="both"/>
+        <w:rPr>
+          <w:color w:val="202122"/>
+          <w:shd w:val="clear" w:color="auto" w:fill="FFFFFF"/>
+          <w:lang w:val="es-AR"/>
+        </w:rPr>
+      </w:pPr>
+      <w:r>
+        <w:rPr>
+          <w:color w:val="000000"/>
+          <w:shd w:val="clear" w:color="auto" w:fill="FFFFFF"/>
+          <w:lang w:val="es-AR"/>
+        </w:rPr>
+        <w:t xml:space="preserve">Un Espectrograma es </w:t>
+      </w:r>
+      <w:r>
+        <w:rPr>
+          <w:color w:val="202122"/>
+          <w:shd w:val="clear" w:color="auto" w:fill="FFFFFF"/>
+          <w:lang w:val="es-AR"/>
+        </w:rPr>
+        <w:t>resultado de calcular el </w:t>
+      </w:r>
+      <w:r>
+        <w:rPr>
+          <w:shd w:val="clear" w:color="auto" w:fill="FFFFFF"/>
+          <w:lang w:val="es-AR"/>
+        </w:rPr>
+        <w:t>espectro</w:t>
+      </w:r>
+      <w:r>
+        <w:rPr>
+          <w:color w:val="202122"/>
+          <w:shd w:val="clear" w:color="auto" w:fill="FFFFFF"/>
+          <w:lang w:val="es-AR"/>
+        </w:rPr>
+        <w:t> de una </w:t>
+      </w:r>
+      <w:r>
+        <w:rPr>
+          <w:shd w:val="clear" w:color="auto" w:fill="FFFFFF"/>
+          <w:lang w:val="es-AR"/>
+        </w:rPr>
+        <w:t>señal</w:t>
+      </w:r>
+      <w:r>
+        <w:rPr>
+          <w:color w:val="202122"/>
+          <w:shd w:val="clear" w:color="auto" w:fill="FFFFFF"/>
+          <w:lang w:val="es-AR"/>
+        </w:rPr>
+        <w:t xml:space="preserve"> por ventanas de tiempo de la misma. Resulta una gráfica tridimensional que representa la energía del contenido frecuencial de la señal según va variando </w:t>
+      </w:r>
+      <w:proofErr w:type="spellStart"/>
+      <w:r>
+        <w:rPr>
+          <w:color w:val="202122"/>
+          <w:shd w:val="clear" w:color="auto" w:fill="FFFFFF"/>
+          <w:lang w:val="es-AR"/>
+        </w:rPr>
+        <w:t>e</w:t>
+      </w:r>
+      <w:r>
+        <w:rPr>
+          <w:color w:val="202122"/>
+          <w:shd w:val="clear" w:color="auto" w:fill="FFFFFF"/>
+          <w:lang w:val="es-AR"/>
+        </w:rPr>
+        <w:t>sta</w:t>
+      </w:r>
+      <w:proofErr w:type="spellEnd"/>
+      <w:r>
+        <w:rPr>
+          <w:color w:val="202122"/>
+          <w:shd w:val="clear" w:color="auto" w:fill="FFFFFF"/>
+          <w:lang w:val="es-AR"/>
+        </w:rPr>
+        <w:t xml:space="preserve"> a lo largo del tiempo.</w:t>
+      </w:r>
+    </w:p>
+    <w:p>
+      <w:pPr>
+        <w:spacing w:line="480" w:lineRule="auto"/>
+        <w:rPr>
+          <w:rFonts w:ascii="Arial" w:hAnsi="Arial" w:cs="Arial"/>
+          <w:color w:val="202122"/>
+          <w:sz w:val="21"/>
+          <w:szCs w:val="21"/>
+          <w:shd w:val="clear" w:color="auto" w:fill="FFFFFF"/>
+          <w:lang w:val="es-AR"/>
+        </w:rPr>
+      </w:pPr>
+    </w:p>
+    <w:p>
+      <w:pPr>
+        <w:rPr>
+          <w:rFonts w:ascii="Arial" w:hAnsi="Arial" w:cs="Arial"/>
+          <w:color w:val="202122"/>
+          <w:sz w:val="21"/>
+          <w:szCs w:val="21"/>
+          <w:shd w:val="clear" w:color="auto" w:fill="FFFFFF"/>
+          <w:lang w:val="es-AR"/>
+        </w:rPr>
+      </w:pPr>
+    </w:p>
+    <w:p>
+      <w:pPr>
+        <w:rPr>
+          <w:color w:val="000000"/>
+          <w:sz w:val="20"/>
+          <w:szCs w:val="20"/>
+          <w:shd w:val="clear" w:color="auto" w:fill="FFFFFF"/>
+          <w:lang w:val="es-AR"/>
+        </w:rPr>
+      </w:pPr>
+      <w:r>
+        <w:rPr>
+          <w:rFonts w:ascii="Arial" w:hAnsi="Arial" w:cs="Arial"/>
+          <w:color w:val="202122"/>
+          <w:sz w:val="18"/>
+          <w:szCs w:val="18"/>
+          <w:shd w:val="clear" w:color="auto" w:fill="FFFFFF"/>
+          <w:lang w:val="es-AR"/>
+        </w:rPr>
+        <w:t>Ejemplo de espectrograma</w:t>
+      </w:r>
+    </w:p>
+    <w:p>
+      <w:pPr>
+        <w:rPr>
+          <w:color w:val="000000"/>
+          <w:shd w:val="clear" w:color="auto" w:fill="FFFFFF"/>
+          <w:lang w:val="es-AR"/>
+        </w:rPr>
+      </w:pPr>
+    </w:p>
+    <w:p>
+      <w:pPr>
+        <w:rPr>
+          <w:color w:val="000000"/>
+          <w:shd w:val="clear" w:color="auto" w:fill="FFFFFF"/>
+          <w:lang w:val="es-AR"/>
+        </w:rPr>
+      </w:pPr>
+      <w:r>
+        <w:rPr>
+          <w:noProof/>
+        </w:rPr>
+        <w:drawing>
+          <wp:inline distT="0" distB="0" distL="0" distR="0" wp14:anchorId="0DD98EE9" wp14:editId="485A9254">
+            <wp:extent cx="5731510" cy="3725545"/>
+            <wp:effectExtent l="0" t="0" r="2540" b="8255"/>
+            <wp:docPr id="11" name="Imagen 11"/>
+            <wp:cNvGraphicFramePr>
+              <a:graphicFrameLocks xmlns:a="http://schemas.openxmlformats.org/drawingml/2006/main" noChangeAspect="1"/>
+            </wp:cNvGraphicFramePr>
+            <a:graphic xmlns:a="http://schemas.openxmlformats.org/drawingml/2006/main">
+              <a:graphicData uri="http://schemas.openxmlformats.org/drawingml/2006/picture">
+                <pic:pic xmlns:pic="http://schemas.openxmlformats.org/drawingml/2006/picture">
+                  <pic:nvPicPr>
+                    <pic:cNvPr id="1" name=""/>
+                    <pic:cNvPicPr/>
+                  </pic:nvPicPr>
+                  <pic:blipFill>
+                    <a:blip r:embed="rId20"/>
+                    <a:stretch>
+                      <a:fillRect/>
+                    </a:stretch>
+                  </pic:blipFill>
+                  <pic:spPr>
+                    <a:xfrm>
+                      <a:off x="0" y="0"/>
+                      <a:ext cx="5731510" cy="3725545"/>
+                    </a:xfrm>
+                    <a:prstGeom prst="rect">
+                      <a:avLst/>
+                    </a:prstGeom>
+                  </pic:spPr>
+                </pic:pic>
+              </a:graphicData>
+            </a:graphic>
+          </wp:inline>
+        </w:drawing>
+      </w:r>
+    </w:p>
+    <w:p>
+      <w:pPr>
+        <w:rPr>
+          <w:color w:val="000000"/>
+          <w:shd w:val="clear" w:color="auto" w:fill="FFFFFF"/>
+          <w:lang w:val="es-AR"/>
+        </w:rPr>
+      </w:pPr>
+    </w:p>
+    <w:p>
+      <w:pPr>
+        <w:rPr>
+          <w:color w:val="000000"/>
+          <w:shd w:val="clear" w:color="auto" w:fill="FFFFFF"/>
+          <w:lang w:val="es-AR"/>
+        </w:rPr>
+      </w:pPr>
+    </w:p>
+    <w:p>
+      <w:pPr>
+        <w:rPr>
+          <w:color w:val="000000"/>
+          <w:shd w:val="clear" w:color="auto" w:fill="FFFFFF"/>
+          <w:lang w:val="es-AR"/>
+        </w:rPr>
+      </w:pPr>
+    </w:p>
+    <w:p>
+      <w:pPr>
+        <w:spacing w:line="480" w:lineRule="auto"/>
+        <w:jc w:val="both"/>
+        <w:rPr>
+          <w:color w:val="000000"/>
+          <w:shd w:val="clear" w:color="auto" w:fill="FFFFFF"/>
+          <w:lang w:val="es-AR"/>
+        </w:rPr>
+      </w:pPr>
+      <w:r>
+        <w:rPr>
+          <w:color w:val="000000"/>
+          <w:shd w:val="clear" w:color="auto" w:fill="FFFFFF"/>
+          <w:lang w:val="es-AR"/>
+        </w:rPr>
+        <w:t>Estos se crean a partir del análisis por tramas, que es el primer paso a seguir, debido a la naturaleza variante de una señal de audio, se aplica una ventana para escoger un número limitado de muestras a procesar.</w:t>
+      </w:r>
+    </w:p>
+    <w:p>
+      <w:pPr>
+        <w:spacing w:line="480" w:lineRule="auto"/>
+        <w:jc w:val="both"/>
+        <w:rPr>
+          <w:color w:val="000000"/>
+          <w:shd w:val="clear" w:color="auto" w:fill="FFFFFF"/>
+          <w:lang w:val="es-AR"/>
+        </w:rPr>
+      </w:pPr>
+    </w:p>
+    <w:p>
+      <w:pPr>
+        <w:spacing w:line="480" w:lineRule="auto"/>
+        <w:jc w:val="both"/>
+        <w:rPr>
+          <w:color w:val="000000"/>
+          <w:shd w:val="clear" w:color="auto" w:fill="FFFFFF"/>
+          <w:lang w:val="es-AR"/>
+        </w:rPr>
+      </w:pPr>
+      <w:r>
+        <w:rPr>
+          <w:color w:val="000000"/>
+          <w:shd w:val="clear" w:color="auto" w:fill="FFFFFF"/>
+          <w:lang w:val="es-AR"/>
+        </w:rPr>
+        <w:t>La elección de la ventana es un compromiso entre el tamaño de la trama, el procesado y el análisis de la señal.</w:t>
+      </w:r>
+    </w:p>
+    <w:p>
+      <w:pPr>
+        <w:spacing w:line="480" w:lineRule="auto"/>
+        <w:jc w:val="both"/>
+        <w:rPr>
+          <w:color w:val="000000"/>
+          <w:shd w:val="clear" w:color="auto" w:fill="FFFFFF"/>
+          <w:lang w:val="es-AR"/>
+        </w:rPr>
+      </w:pPr>
+      <w:r>
+        <w:rPr>
+          <w:color w:val="000000"/>
+          <w:shd w:val="clear" w:color="auto" w:fill="FFFFFF"/>
+          <w:lang w:val="es-AR"/>
+        </w:rPr>
+        <w:t>Existen muchos tipos de ventanas, con más o menos resolución y esta elección va a depender del uso que se le quiera dar al espectrograma.</w:t>
+      </w:r>
+    </w:p>
+    <w:p>
+      <w:pPr>
+        <w:spacing w:line="480" w:lineRule="auto"/>
+        <w:jc w:val="both"/>
+        <w:rPr>
+          <w:color w:val="000000"/>
+          <w:shd w:val="clear" w:color="auto" w:fill="FFFFFF"/>
+          <w:lang w:val="es-AR"/>
+        </w:rPr>
+      </w:pPr>
+    </w:p>
+    <w:p>
+      <w:pPr>
+        <w:spacing w:line="480" w:lineRule="auto"/>
+        <w:jc w:val="both"/>
+        <w:rPr>
+          <w:color w:val="000000"/>
+          <w:shd w:val="clear" w:color="auto" w:fill="FFFFFF"/>
+          <w:lang w:val="es-AR"/>
+        </w:rPr>
+      </w:pPr>
+      <w:r>
+        <w:rPr>
+          <w:color w:val="000000"/>
+          <w:shd w:val="clear" w:color="auto" w:fill="FFFFFF"/>
+          <w:lang w:val="es-AR"/>
+        </w:rPr>
+        <w:t>Algunas aplicaciones de estos espectrogramas son:</w:t>
+      </w:r>
+    </w:p>
+    <w:p>
+      <w:pPr>
+        <w:spacing w:line="480" w:lineRule="auto"/>
+        <w:jc w:val="both"/>
+        <w:rPr>
+          <w:color w:val="000000"/>
+          <w:shd w:val="clear" w:color="auto" w:fill="FFFFFF"/>
+          <w:lang w:val="es-AR"/>
+        </w:rPr>
+      </w:pPr>
+    </w:p>
+    <w:p>
+      <w:pPr>
+        <w:numPr>
+          <w:ilvl w:val="0"/>
+          <w:numId w:val="5"/>
+        </w:numPr>
+        <w:shd w:val="clear" w:color="auto" w:fill="FFFFFF"/>
+        <w:spacing w:before="100" w:beforeAutospacing="1" w:after="24" w:line="480" w:lineRule="auto"/>
+        <w:ind w:left="1104"/>
+        <w:jc w:val="both"/>
+        <w:rPr>
+          <w:color w:val="202122"/>
+          <w:lang w:val="es-AR"/>
+        </w:rPr>
+      </w:pPr>
+      <w:r>
+        <w:rPr>
+          <w:color w:val="202122"/>
+          <w:lang w:val="es-AR"/>
+        </w:rPr>
+        <w:t>Los espectrogramas son útiles para ayudar en la superación de defectos del habla y en la formación del habla para la parte de la población que es profundamente sorda.</w:t>
+      </w:r>
+    </w:p>
+    <w:p>
+      <w:pPr>
+        <w:numPr>
+          <w:ilvl w:val="0"/>
+          <w:numId w:val="5"/>
+        </w:numPr>
+        <w:shd w:val="clear" w:color="auto" w:fill="FFFFFF"/>
+        <w:spacing w:before="100" w:beforeAutospacing="1" w:after="24" w:line="480" w:lineRule="auto"/>
+        <w:ind w:left="1104"/>
+        <w:jc w:val="both"/>
+        <w:rPr>
+          <w:color w:val="202122"/>
+          <w:lang w:val="es-AR"/>
+        </w:rPr>
+      </w:pPr>
+      <w:r>
+        <w:rPr>
+          <w:color w:val="202122"/>
+          <w:lang w:val="es-AR"/>
+        </w:rPr>
+        <w:t>Los estudios de la fonética y síntesis de voz se han facilitado a través del uso de espectrograma.</w:t>
+      </w:r>
+    </w:p>
+    <w:p>
+      <w:pPr>
+        <w:numPr>
+          <w:ilvl w:val="0"/>
+          <w:numId w:val="5"/>
+        </w:numPr>
+        <w:shd w:val="clear" w:color="auto" w:fill="FFFFFF"/>
+        <w:spacing w:before="100" w:beforeAutospacing="1" w:after="24" w:line="480" w:lineRule="auto"/>
+        <w:ind w:left="1104"/>
+        <w:jc w:val="both"/>
+        <w:rPr>
+          <w:color w:val="202122"/>
+          <w:lang w:val="es-AR"/>
+        </w:rPr>
+      </w:pPr>
+      <w:r>
+        <w:rPr>
+          <w:color w:val="202122"/>
+          <w:lang w:val="es-AR"/>
+        </w:rPr>
+        <w:t>Al invertir el proceso de elaboración de un espectrograma, es posible crear una señal donde el espectrograma es una imagen arbitraria. Esta técnica se puede utilizar para ocultar una imagen en un pedazo de audio y ha sido empleado por varios artistas de la música electrónica.</w:t>
+      </w:r>
+    </w:p>
+    <w:p>
+      <w:pPr>
+        <w:numPr>
+          <w:ilvl w:val="0"/>
+          <w:numId w:val="5"/>
+        </w:numPr>
+        <w:shd w:val="clear" w:color="auto" w:fill="FFFFFF"/>
+        <w:spacing w:before="100" w:beforeAutospacing="1" w:after="24" w:line="480" w:lineRule="auto"/>
+        <w:ind w:left="1104"/>
+        <w:jc w:val="both"/>
+        <w:rPr>
+          <w:color w:val="202122"/>
+          <w:lang w:val="es-AR"/>
+        </w:rPr>
+      </w:pPr>
+      <w:r>
+        <w:rPr>
+          <w:color w:val="202122"/>
+          <w:lang w:val="es-AR"/>
+        </w:rPr>
+        <w:t>Algunos tipos de música moderna se crean utilizando un espectrograma como medio intermedio, para cambiar la intensidad de diferentes frecuencias a través del tiempo, o incluso para crear otros nuevos, mediante la elaboración y después la transformación inversa.</w:t>
+      </w:r>
+    </w:p>
+    <w:p>
+      <w:pPr>
+        <w:numPr>
+          <w:ilvl w:val="0"/>
+          <w:numId w:val="5"/>
+        </w:numPr>
+        <w:shd w:val="clear" w:color="auto" w:fill="FFFFFF"/>
+        <w:spacing w:before="100" w:beforeAutospacing="1" w:after="24" w:line="480" w:lineRule="auto"/>
+        <w:ind w:left="1104"/>
+        <w:jc w:val="both"/>
+        <w:rPr>
+          <w:color w:val="202122"/>
+          <w:lang w:val="es-AR"/>
+        </w:rPr>
+      </w:pPr>
+      <w:r>
+        <w:rPr>
+          <w:color w:val="202122"/>
+          <w:lang w:val="es-AR"/>
+        </w:rPr>
+        <w:t>El Espectrograma se puede utilizar para analizar los resultados al pasar una señal de prueba a través de un procesador de señales, como un filtro para comprobar su rendimiento.</w:t>
+      </w:r>
+    </w:p>
+    <w:p>
+      <w:pPr>
+        <w:numPr>
+          <w:ilvl w:val="0"/>
+          <w:numId w:val="5"/>
+        </w:numPr>
+        <w:shd w:val="clear" w:color="auto" w:fill="FFFFFF"/>
+        <w:spacing w:before="100" w:beforeAutospacing="1" w:after="24" w:line="480" w:lineRule="auto"/>
+        <w:ind w:left="1104"/>
+        <w:jc w:val="both"/>
+        <w:rPr>
+          <w:color w:val="202122"/>
+          <w:lang w:val="es-AR"/>
+        </w:rPr>
+      </w:pPr>
+      <w:r>
+        <w:rPr>
+          <w:color w:val="202122"/>
+          <w:lang w:val="es-AR"/>
+        </w:rPr>
+        <w:t>Análisis frecuencial de cualquier señal audiovisual</w:t>
+      </w:r>
+    </w:p>
+    <w:p>
+      <w:pPr>
+        <w:numPr>
+          <w:ilvl w:val="0"/>
+          <w:numId w:val="5"/>
+        </w:numPr>
+        <w:shd w:val="clear" w:color="auto" w:fill="FFFFFF"/>
+        <w:spacing w:before="100" w:beforeAutospacing="1" w:after="24" w:line="480" w:lineRule="auto"/>
+        <w:ind w:left="1104"/>
+        <w:jc w:val="both"/>
+        <w:rPr>
+          <w:color w:val="202122"/>
+          <w:lang w:val="es-AR"/>
+        </w:rPr>
+      </w:pPr>
+      <w:r>
+        <w:rPr>
+          <w:color w:val="202122"/>
+          <w:lang w:val="es-AR"/>
+        </w:rPr>
+        <w:t>Visualización de señales eléctricas y de comunicaciones.</w:t>
+      </w:r>
+    </w:p>
+    <w:p>
+      <w:pPr>
+        <w:numPr>
+          <w:ilvl w:val="0"/>
+          <w:numId w:val="5"/>
+        </w:numPr>
+        <w:shd w:val="clear" w:color="auto" w:fill="FFFFFF"/>
+        <w:spacing w:before="100" w:beforeAutospacing="1" w:after="24" w:line="480" w:lineRule="auto"/>
+        <w:ind w:left="1104"/>
+        <w:jc w:val="both"/>
+        <w:rPr>
+          <w:color w:val="202122"/>
+          <w:lang w:val="es-AR"/>
+        </w:rPr>
+      </w:pPr>
+      <w:r>
+        <w:rPr>
+          <w:color w:val="202122"/>
+          <w:lang w:val="es-AR"/>
+        </w:rPr>
+        <w:t>Análisis musical.</w:t>
+      </w:r>
+    </w:p>
+    <w:p>
+      <w:pPr>
+        <w:numPr>
+          <w:ilvl w:val="0"/>
+          <w:numId w:val="5"/>
+        </w:numPr>
+        <w:shd w:val="clear" w:color="auto" w:fill="FFFFFF"/>
+        <w:spacing w:before="100" w:beforeAutospacing="1" w:after="24" w:line="480" w:lineRule="auto"/>
+        <w:ind w:left="1104"/>
+        <w:jc w:val="both"/>
+        <w:rPr>
+          <w:color w:val="202122"/>
+          <w:lang w:val="es-AR"/>
+        </w:rPr>
+      </w:pPr>
+      <w:r>
+        <w:rPr>
+          <w:color w:val="202122"/>
+          <w:lang w:val="es-AR"/>
+        </w:rPr>
+        <w:t>Aplicaciones acústicas.</w:t>
+      </w:r>
+    </w:p>
+    <w:p>
+      <w:pPr>
+        <w:numPr>
+          <w:ilvl w:val="0"/>
+          <w:numId w:val="5"/>
+        </w:numPr>
+        <w:shd w:val="clear" w:color="auto" w:fill="FFFFFF"/>
+        <w:spacing w:before="100" w:beforeAutospacing="1" w:after="24" w:line="480" w:lineRule="auto"/>
+        <w:ind w:left="1104"/>
+        <w:jc w:val="both"/>
+        <w:rPr>
+          <w:color w:val="202122"/>
+          <w:lang w:val="es-AR"/>
+        </w:rPr>
+      </w:pPr>
+      <w:r>
+        <w:rPr>
+          <w:color w:val="202122"/>
+          <w:lang w:val="es-AR"/>
+        </w:rPr>
+        <w:t>Aplicaciones sismológicas.</w:t>
+      </w:r>
+    </w:p>
+    <w:p>
+      <w:pPr>
+        <w:numPr>
+          <w:ilvl w:val="0"/>
+          <w:numId w:val="5"/>
+        </w:numPr>
+        <w:shd w:val="clear" w:color="auto" w:fill="FFFFFF"/>
+        <w:spacing w:before="100" w:beforeAutospacing="1" w:after="24" w:line="480" w:lineRule="auto"/>
+        <w:ind w:left="1104"/>
+        <w:jc w:val="both"/>
+        <w:rPr>
+          <w:color w:val="202122"/>
+          <w:lang w:val="es-AR"/>
+        </w:rPr>
+      </w:pPr>
+      <w:r>
+        <w:rPr>
+          <w:color w:val="202122"/>
+          <w:lang w:val="es-AR"/>
+        </w:rPr>
+        <w:t>Análisis de señales biomédicas.</w:t>
+      </w:r>
+    </w:p>
+    <w:p>
+      <w:pPr>
+        <w:numPr>
+          <w:ilvl w:val="0"/>
+          <w:numId w:val="5"/>
+        </w:numPr>
+        <w:shd w:val="clear" w:color="auto" w:fill="FFFFFF"/>
+        <w:spacing w:before="100" w:beforeAutospacing="1" w:after="24" w:line="480" w:lineRule="auto"/>
+        <w:ind w:left="1104"/>
+        <w:jc w:val="both"/>
+        <w:rPr>
+          <w:color w:val="202122"/>
+          <w:sz w:val="21"/>
+          <w:szCs w:val="21"/>
+          <w:lang w:val="es-AR"/>
+        </w:rPr>
+      </w:pPr>
+      <w:r>
+        <w:rPr>
+          <w:color w:val="202122"/>
+          <w:lang w:val="es-AR"/>
+        </w:rPr>
+        <w:t>Extracción de características.</w:t>
+      </w:r>
+    </w:p>
+    <w:p>
+      <w:pPr>
+        <w:rPr>
+          <w:color w:val="000000"/>
+          <w:shd w:val="clear" w:color="auto" w:fill="FFFFFF"/>
+          <w:lang w:val="es-AR"/>
+        </w:rPr>
+      </w:pPr>
+    </w:p>
+    <w:p>
+      <w:pPr>
+        <w:rPr>
+          <w:color w:val="000000"/>
+          <w:shd w:val="clear" w:color="auto" w:fill="FFFFFF"/>
+          <w:lang w:val="es-AR"/>
+        </w:rPr>
+      </w:pPr>
+    </w:p>
+    <w:p>
+      <w:pPr>
+        <w:pStyle w:val="Ttulo1"/>
+        <w:jc w:val="left"/>
+        <w:rPr>
           <w:sz w:val="32"/>
           <w:szCs w:val="32"/>
-          <w:u w:val="single"/>
-          <w:lang w:val="es-ES"/>
-        </w:rPr>
-      </w:pPr>
-    </w:p>
-    <w:p>
-      <w:pPr>
+        </w:rPr>
+      </w:pPr>
+      <w:r>
+        <w:rPr>
+          <w:sz w:val="32"/>
+          <w:szCs w:val="32"/>
+        </w:rPr>
+        <w:t>Detección de sonido</w:t>
+      </w:r>
+    </w:p>
+    <w:p>
+      <w:pPr>
+        <w:pStyle w:val="Ttulo1"/>
+        <w:jc w:val="left"/>
+        <w:rPr>
+          <w:sz w:val="32"/>
+          <w:szCs w:val="32"/>
+          <w:lang w:val="en-US"/>
+        </w:rPr>
+      </w:pPr>
+      <w:r>
+        <w:rPr>
+          <w:sz w:val="32"/>
+          <w:szCs w:val="32"/>
+          <w:lang w:val="en-US"/>
+        </w:rPr>
+        <w:t>Dataset</w:t>
+      </w:r>
+      <w:r>
+        <w:rPr>
+          <w:sz w:val="32"/>
+          <w:szCs w:val="32"/>
+          <w:lang w:val="en-US"/>
+        </w:rPr>
+        <w:t xml:space="preserve"> (AudioSet)</w:t>
+      </w:r>
+    </w:p>
+    <w:p>
+      <w:pPr>
+        <w:pStyle w:val="Ttulo1"/>
+        <w:jc w:val="left"/>
+        <w:rPr>
+          <w:sz w:val="32"/>
+          <w:szCs w:val="32"/>
+          <w:lang w:val="en-US"/>
+        </w:rPr>
+      </w:pPr>
+      <w:r>
+        <w:rPr>
+          <w:sz w:val="32"/>
+          <w:szCs w:val="32"/>
+          <w:lang w:val="en-US"/>
+        </w:rPr>
+        <w:t>Data Engineering (Data Science + Data Analytics)</w:t>
+      </w:r>
+    </w:p>
+    <w:p>
+      <w:pPr>
+        <w:pStyle w:val="Ttulo1"/>
+        <w:rPr>
+          <w:lang w:val="en-US"/>
+        </w:rPr>
+      </w:pPr>
+    </w:p>
+    <w:p>
+      <w:pPr>
+        <w:pStyle w:val="Ttulo1"/>
+        <w:rPr>
+          <w:lang w:val="en-US"/>
+        </w:rPr>
+      </w:pPr>
+    </w:p>
+    <w:p>
+      <w:pPr>
+        <w:pStyle w:val="Ttulo1"/>
+      </w:pPr>
+      <w:r>
+        <w:t>Capítulo 4. Justificación técnico-económica</w:t>
+      </w:r>
+    </w:p>
+    <w:p>
+      <w:pPr>
+        <w:spacing w:line="480" w:lineRule="auto"/>
         <w:jc w:val="center"/>
         <w:rPr>
           <w:b/>
           <w:bCs/>
-          <w:sz w:val="32"/>
-          <w:szCs w:val="32"/>
+          <w:sz w:val="36"/>
+          <w:szCs w:val="36"/>
           <w:u w:val="single"/>
-          <w:lang w:val="es-ES"/>
-        </w:rPr>
-      </w:pPr>
-    </w:p>
-    <w:p>
-      <w:pPr>
-        <w:jc w:val="center"/>
+          <w:lang w:val="es-AR"/>
+        </w:rPr>
+      </w:pPr>
+      <w:r>
         <w:rPr>
           <w:b/>
           <w:bCs/>
-          <w:sz w:val="32"/>
-          <w:szCs w:val="32"/>
+          <w:sz w:val="36"/>
+          <w:szCs w:val="36"/>
           <w:u w:val="single"/>
-          <w:lang w:val="es-ES"/>
-        </w:rPr>
-      </w:pPr>
-    </w:p>
-    <w:p>
-      <w:pPr>
-        <w:jc w:val="center"/>
+          <w:lang w:val="es-AR"/>
+        </w:rPr>
+        <w:t>BIBLIOGRAFIA</w:t>
+      </w:r>
+    </w:p>
+    <w:p>
+      <w:pPr>
         <w:rPr>
           <w:b/>
           <w:bCs/>
-          <w:sz w:val="32"/>
-          <w:szCs w:val="32"/>
+          <w:sz w:val="28"/>
+          <w:szCs w:val="28"/>
           <w:u w:val="single"/>
-          <w:lang w:val="es-ES"/>
-        </w:rPr>
-      </w:pPr>
-    </w:p>
-    <w:p>
-      <w:pPr>
-        <w:jc w:val="center"/>
-        <w:rPr>
-          <w:b/>
-          <w:bCs/>
-          <w:sz w:val="32"/>
-          <w:szCs w:val="32"/>
-          <w:u w:val="single"/>
-          <w:lang w:val="es-ES"/>
-        </w:rPr>
-      </w:pPr>
-    </w:p>
-    <w:p>
-      <w:pPr>
-        <w:rPr>
-          <w:b/>
-          <w:bCs/>
-          <w:sz w:val="32"/>
-          <w:szCs w:val="32"/>
-          <w:u w:val="single"/>
-          <w:lang w:val="es-ES"/>
-        </w:rPr>
-      </w:pPr>
-    </w:p>
-    <w:p>
-      <w:pPr>
-        <w:jc w:val="center"/>
-        <w:rPr>
-          <w:sz w:val="32"/>
-          <w:szCs w:val="32"/>
-          <w:u w:val="single"/>
-          <w:lang w:val="es-ES"/>
-        </w:rPr>
-      </w:pPr>
-      <w:r>
-        <w:rPr>
-          <w:b/>
-          <w:bCs/>
-          <w:sz w:val="32"/>
-          <w:szCs w:val="32"/>
-          <w:u w:val="single"/>
-          <w:lang w:val="es-ES"/>
-        </w:rPr>
-        <w:lastRenderedPageBreak/>
-        <w:t>Marco Teórico</w:t>
-      </w:r>
-    </w:p>
-    <w:p>
-      <w:pPr>
-        <w:rPr>
-          <w:lang w:val="es-AR"/>
-        </w:rPr>
-      </w:pPr>
-    </w:p>
-    <w:p>
-      <w:pPr>
-        <w:rPr>
-          <w:lang w:val="es-AR"/>
-        </w:rPr>
-      </w:pPr>
-    </w:p>
-    <w:p>
-      <w:pPr>
-        <w:pStyle w:val="Ttulo"/>
-        <w:rPr>
-          <w:b/>
-          <w:bCs/>
-          <w:sz w:val="32"/>
-          <w:szCs w:val="32"/>
-          <w:lang w:val="es-AR"/>
-        </w:rPr>
-      </w:pPr>
-      <w:r>
-        <w:rPr>
-          <w:b/>
-          <w:bCs/>
-          <w:sz w:val="32"/>
-          <w:szCs w:val="32"/>
-          <w:lang w:val="es-AR"/>
-        </w:rPr>
-        <w:t>Automóviles</w:t>
-      </w:r>
-    </w:p>
-    <w:p>
-      <w:pPr>
-        <w:pStyle w:val="Ttulo"/>
-        <w:rPr>
-          <w:b/>
-          <w:bCs/>
-          <w:sz w:val="32"/>
-          <w:szCs w:val="32"/>
-          <w:lang w:val="es-AR"/>
-        </w:rPr>
-      </w:pPr>
-    </w:p>
-    <w:p>
-      <w:pPr>
-        <w:rPr>
-          <w:lang w:val="es-AR"/>
-        </w:rPr>
-      </w:pPr>
-    </w:p>
-    <w:p>
-      <w:pPr>
-        <w:pStyle w:val="Ttulo"/>
-        <w:rPr>
-          <w:b/>
-          <w:bCs/>
-          <w:sz w:val="32"/>
-          <w:szCs w:val="32"/>
-          <w:lang w:val="es-AR"/>
-        </w:rPr>
-      </w:pPr>
-      <w:r>
-        <w:rPr>
-          <w:b/>
-          <w:bCs/>
-          <w:sz w:val="32"/>
-          <w:szCs w:val="32"/>
-          <w:lang w:val="es-AR"/>
-        </w:rPr>
-        <w:t>Comportamiento del sonido (Espectrogramas)</w:t>
-      </w:r>
-    </w:p>
-    <w:p>
-      <w:pPr>
-        <w:pStyle w:val="Ttulo"/>
-        <w:rPr>
-          <w:b/>
-          <w:bCs/>
-          <w:sz w:val="32"/>
-          <w:szCs w:val="32"/>
-          <w:lang w:val="es-AR"/>
-        </w:rPr>
-      </w:pPr>
-    </w:p>
-    <w:p>
-      <w:pPr>
-        <w:rPr>
-          <w:lang w:val="es-AR"/>
-        </w:rPr>
-      </w:pPr>
-    </w:p>
-    <w:p>
-      <w:pPr>
-        <w:pStyle w:val="Ttulo"/>
-        <w:rPr>
-          <w:b/>
-          <w:bCs/>
-          <w:sz w:val="32"/>
-          <w:szCs w:val="32"/>
-          <w:lang w:val="es-AR"/>
-        </w:rPr>
-      </w:pPr>
-      <w:r>
-        <w:rPr>
-          <w:b/>
-          <w:bCs/>
-          <w:sz w:val="32"/>
-          <w:szCs w:val="32"/>
-          <w:lang w:val="es-AR"/>
-        </w:rPr>
-        <w:t>Detección de sonido</w:t>
-      </w:r>
-    </w:p>
-    <w:p>
-      <w:pPr>
-        <w:pStyle w:val="Ttulo"/>
-        <w:rPr>
-          <w:b/>
-          <w:bCs/>
-          <w:sz w:val="32"/>
-          <w:szCs w:val="32"/>
-          <w:lang w:val="es-AR"/>
-        </w:rPr>
-      </w:pPr>
-    </w:p>
-    <w:p>
-      <w:pPr>
-        <w:rPr>
-          <w:lang w:val="es-AR"/>
-        </w:rPr>
-      </w:pPr>
-    </w:p>
-    <w:p>
-      <w:pPr>
-        <w:pStyle w:val="Ttulo"/>
-        <w:rPr>
-          <w:b/>
-          <w:bCs/>
-          <w:sz w:val="32"/>
-          <w:szCs w:val="32"/>
-        </w:rPr>
-      </w:pPr>
-      <w:r>
-        <w:rPr>
-          <w:b/>
-          <w:bCs/>
-          <w:sz w:val="32"/>
-          <w:szCs w:val="32"/>
-        </w:rPr>
-        <w:t>DataSet (AudioSet)</w:t>
-      </w:r>
-    </w:p>
-    <w:p>
-      <w:pPr>
-        <w:pStyle w:val="Ttulo"/>
-        <w:rPr>
-          <w:b/>
-          <w:bCs/>
-          <w:sz w:val="32"/>
-          <w:szCs w:val="32"/>
-        </w:rPr>
-      </w:pPr>
-    </w:p>
-    <w:p>
-      <w:pPr>
-        <w:pStyle w:val="Ttulo"/>
-        <w:rPr>
-          <w:b/>
-          <w:bCs/>
-          <w:sz w:val="32"/>
-          <w:szCs w:val="32"/>
-        </w:rPr>
-      </w:pPr>
-    </w:p>
-    <w:p>
-      <w:pPr>
-        <w:pStyle w:val="Ttulo"/>
-        <w:rPr>
-          <w:b/>
-          <w:bCs/>
-          <w:sz w:val="32"/>
-          <w:szCs w:val="32"/>
-        </w:rPr>
-      </w:pPr>
-      <w:r>
-        <w:rPr>
-          <w:b/>
-          <w:bCs/>
-          <w:sz w:val="32"/>
-          <w:szCs w:val="32"/>
-        </w:rPr>
-        <w:t>Data Engineering (Data Science + Data Analytics)</w:t>
-      </w:r>
-    </w:p>
-    <w:p>
-      <w:pPr>
-        <w:pStyle w:val="Ttulo1"/>
-        <w:jc w:val="left"/>
-        <w:rPr>
-          <w:lang w:val="en-US"/>
-        </w:rPr>
-      </w:pPr>
-    </w:p>
-    <w:p>
-      <w:pPr>
-        <w:pStyle w:val="Ttulo1"/>
-      </w:pPr>
-      <w:r>
-        <w:t>Capítulo 4. Justificación técnico-económica</w:t>
-      </w:r>
-    </w:p>
-    <w:p>
-      <w:pPr>
-        <w:spacing w:line="480" w:lineRule="auto"/>
-        <w:rPr>
-          <w:lang w:val="es-AR"/>
-        </w:rPr>
-      </w:pPr>
+          <w:lang w:val="es-AR"/>
+        </w:rPr>
+      </w:pPr>
+      <w:r>
+        <w:rPr>
+          <w:lang w:val="es-AR"/>
+        </w:rPr>
+        <w:t>Shazam</w:t>
+      </w:r>
+      <w:r>
+        <w:rPr>
+          <w:lang w:val="es-AR"/>
+        </w:rPr>
+        <w:t>: Cómo funciona el algoritmo de reconocimiento de canciones de la popular aplicación</w:t>
+      </w:r>
+      <w:r>
+        <w:rPr>
+          <w:lang w:val="es-AR"/>
+        </w:rPr>
+        <w:t xml:space="preserve"> – Guido </w:t>
+      </w:r>
+      <w:proofErr w:type="spellStart"/>
+      <w:r>
+        <w:rPr>
+          <w:lang w:val="es-AR"/>
+        </w:rPr>
+        <w:t>Sirna</w:t>
+      </w:r>
+      <w:proofErr w:type="spellEnd"/>
+      <w:r>
+        <w:rPr>
+          <w:lang w:val="es-AR"/>
+        </w:rPr>
+        <w:t xml:space="preserve"> - ACADEMIA</w:t>
+      </w:r>
     </w:p>
     <w:sectPr>
       <w:pgSz w:w="11906" w:h="16838"/>
@@ -6239,6 +7288,147 @@
     </w:lvl>
   </w:abstractNum>
   <w:abstractNum w:abstractNumId="2" w15:restartNumberingAfterBreak="0">
+    <w:nsid w:val="259E4A40"/>
+    <w:multiLevelType w:val="multilevel"/>
+    <w:tmpl w:val="6002AE6E"/>
+    <w:lvl w:ilvl="0">
+      <w:start w:val="1"/>
+      <w:numFmt w:val="bullet"/>
+      <w:lvlText w:val=""/>
+      <w:lvlJc w:val="left"/>
+      <w:pPr>
+        <w:tabs>
+          <w:tab w:val="num" w:pos="720"/>
+        </w:tabs>
+        <w:ind w:left="720" w:hanging="360"/>
+      </w:pPr>
+      <w:rPr>
+        <w:rFonts w:ascii="Symbol" w:hAnsi="Symbol" w:hint="default"/>
+        <w:sz w:val="20"/>
+      </w:rPr>
+    </w:lvl>
+    <w:lvl w:ilvl="1" w:tentative="1">
+      <w:numFmt w:val="bullet"/>
+      <w:lvlText w:val="o"/>
+      <w:lvlJc w:val="left"/>
+      <w:pPr>
+        <w:tabs>
+          <w:tab w:val="num" w:pos="1440"/>
+        </w:tabs>
+        <w:ind w:left="1440" w:hanging="360"/>
+      </w:pPr>
+      <w:rPr>
+        <w:rFonts w:ascii="Courier New" w:hAnsi="Courier New" w:hint="default"/>
+        <w:sz w:val="20"/>
+      </w:rPr>
+    </w:lvl>
+    <w:lvl w:ilvl="2" w:tentative="1">
+      <w:numFmt w:val="bullet"/>
+      <w:lvlText w:val=""/>
+      <w:lvlJc w:val="left"/>
+      <w:pPr>
+        <w:tabs>
+          <w:tab w:val="num" w:pos="2160"/>
+        </w:tabs>
+        <w:ind w:left="2160" w:hanging="360"/>
+      </w:pPr>
+      <w:rPr>
+        <w:rFonts w:ascii="Wingdings" w:hAnsi="Wingdings" w:hint="default"/>
+        <w:sz w:val="20"/>
+      </w:rPr>
+    </w:lvl>
+    <w:lvl w:ilvl="3" w:tentative="1">
+      <w:numFmt w:val="bullet"/>
+      <w:lvlText w:val=""/>
+      <w:lvlJc w:val="left"/>
+      <w:pPr>
+        <w:tabs>
+          <w:tab w:val="num" w:pos="2880"/>
+        </w:tabs>
+        <w:ind w:left="2880" w:hanging="360"/>
+      </w:pPr>
+      <w:rPr>
+        <w:rFonts w:ascii="Wingdings" w:hAnsi="Wingdings" w:hint="default"/>
+        <w:sz w:val="20"/>
+      </w:rPr>
+    </w:lvl>
+    <w:lvl w:ilvl="4" w:tentative="1">
+      <w:numFmt w:val="bullet"/>
+      <w:lvlText w:val=""/>
+      <w:lvlJc w:val="left"/>
+      <w:pPr>
+        <w:tabs>
+          <w:tab w:val="num" w:pos="3600"/>
+        </w:tabs>
+        <w:ind w:left="3600" w:hanging="360"/>
+      </w:pPr>
+      <w:rPr>
+        <w:rFonts w:ascii="Wingdings" w:hAnsi="Wingdings" w:hint="default"/>
+        <w:sz w:val="20"/>
+      </w:rPr>
+    </w:lvl>
+    <w:lvl w:ilvl="5" w:tentative="1">
+      <w:numFmt w:val="bullet"/>
+      <w:lvlText w:val=""/>
+      <w:lvlJc w:val="left"/>
+      <w:pPr>
+        <w:tabs>
+          <w:tab w:val="num" w:pos="4320"/>
+        </w:tabs>
+        <w:ind w:left="4320" w:hanging="360"/>
+      </w:pPr>
+      <w:rPr>
+        <w:rFonts w:ascii="Wingdings" w:hAnsi="Wingdings" w:hint="default"/>
+        <w:sz w:val="20"/>
+      </w:rPr>
+    </w:lvl>
+    <w:lvl w:ilvl="6" w:tentative="1">
+      <w:numFmt w:val="bullet"/>
+      <w:lvlText w:val=""/>
+      <w:lvlJc w:val="left"/>
+      <w:pPr>
+        <w:tabs>
+          <w:tab w:val="num" w:pos="5040"/>
+        </w:tabs>
+        <w:ind w:left="5040" w:hanging="360"/>
+      </w:pPr>
+      <w:rPr>
+        <w:rFonts w:ascii="Wingdings" w:hAnsi="Wingdings" w:hint="default"/>
+        <w:sz w:val="20"/>
+      </w:rPr>
+    </w:lvl>
+    <w:lvl w:ilvl="7" w:tentative="1">
+      <w:numFmt w:val="bullet"/>
+      <w:lvlText w:val=""/>
+      <w:lvlJc w:val="left"/>
+      <w:pPr>
+        <w:tabs>
+          <w:tab w:val="num" w:pos="5760"/>
+        </w:tabs>
+        <w:ind w:left="5760" w:hanging="360"/>
+      </w:pPr>
+      <w:rPr>
+        <w:rFonts w:ascii="Wingdings" w:hAnsi="Wingdings" w:hint="default"/>
+        <w:sz w:val="20"/>
+      </w:rPr>
+    </w:lvl>
+    <w:lvl w:ilvl="8" w:tentative="1">
+      <w:numFmt w:val="bullet"/>
+      <w:lvlText w:val=""/>
+      <w:lvlJc w:val="left"/>
+      <w:pPr>
+        <w:tabs>
+          <w:tab w:val="num" w:pos="6480"/>
+        </w:tabs>
+        <w:ind w:left="6480" w:hanging="360"/>
+      </w:pPr>
+      <w:rPr>
+        <w:rFonts w:ascii="Wingdings" w:hAnsi="Wingdings" w:hint="default"/>
+        <w:sz w:val="20"/>
+      </w:rPr>
+    </w:lvl>
+  </w:abstractNum>
+  <w:abstractNum w:abstractNumId="3" w15:restartNumberingAfterBreak="0">
     <w:nsid w:val="2D2E003C"/>
     <w:multiLevelType w:val="multilevel"/>
     <w:tmpl w:val="3CB2F650"/>
@@ -6343,7 +7533,7 @@
       </w:pPr>
     </w:lvl>
   </w:abstractNum>
-  <w:abstractNum w:abstractNumId="3" w15:restartNumberingAfterBreak="0">
+  <w:abstractNum w:abstractNumId="4" w15:restartNumberingAfterBreak="0">
     <w:nsid w:val="2E965FA3"/>
     <w:multiLevelType w:val="hybridMultilevel"/>
     <w:tmpl w:val="89ACEE24"/>
@@ -6459,22 +7649,16 @@
     <w:abstractNumId w:val="1"/>
   </w:num>
   <w:num w:numId="2" w16cid:durableId="614404989">
-    <w:abstractNumId w:val="2"/>
+    <w:abstractNumId w:val="3"/>
   </w:num>
   <w:num w:numId="3" w16cid:durableId="1470976445">
     <w:abstractNumId w:val="0"/>
   </w:num>
   <w:num w:numId="4" w16cid:durableId="503592166">
-    <w:abstractNumId w:val="3"/>
-    <w:lvlOverride w:ilvl="0"/>
-    <w:lvlOverride w:ilvl="1"/>
-    <w:lvlOverride w:ilvl="2"/>
-    <w:lvlOverride w:ilvl="3"/>
-    <w:lvlOverride w:ilvl="4"/>
-    <w:lvlOverride w:ilvl="5"/>
-    <w:lvlOverride w:ilvl="6"/>
-    <w:lvlOverride w:ilvl="7"/>
-    <w:lvlOverride w:ilvl="8"/>
+    <w:abstractNumId w:val="4"/>
+  </w:num>
+  <w:num w:numId="5" w16cid:durableId="1466654672">
+    <w:abstractNumId w:val="2"/>
   </w:num>
 </w:numbering>
 </file>

</xml_diff>

<commit_message>
Mejoro el Marco Teorico, me faltan solo 2 Variables
</commit_message>
<xml_diff>
--- a/Propuesta Formal/Propuesta Formal - Bonomi.docx
+++ b/Propuesta Formal/Propuesta Formal - Bonomi.docx
@@ -1454,7 +1454,6 @@
       </w:pPr>
       <w:bookmarkStart w:id="1" w:name="_Toc66716421"/>
       <w:r>
-        <w:lastRenderedPageBreak/>
         <w:t>Capítulo 2. Metodología y procedimientos</w:t>
       </w:r>
       <w:bookmarkEnd w:id="1"/>
@@ -1883,14 +1882,7 @@
         <w:rPr>
           <w:color w:val="000000"/>
         </w:rPr>
-        <w:t xml:space="preserve">Además, gran parte </w:t>
-      </w:r>
-      <w:r>
-        <w:rPr>
-          <w:color w:val="000000"/>
-        </w:rPr>
-        <w:lastRenderedPageBreak/>
-        <w:t xml:space="preserve">de la población </w:t>
+        <w:t xml:space="preserve">Además, gran parte de la población </w:t>
       </w:r>
       <w:r>
         <w:rPr>
@@ -1930,6 +1922,7 @@
         <w:rPr>
           <w:color w:val="000000"/>
         </w:rPr>
+        <w:lastRenderedPageBreak/>
         <w:t xml:space="preserve">Con la escalabilidad del proyecto en un futuro se podría pensar en expandir hacia Latinoamérica. </w:t>
       </w:r>
     </w:p>
@@ -2192,45 +2185,48 @@
           <w:color w:val="000000"/>
           <w:u w:val="single"/>
         </w:rPr>
+        <w:t>Datos</w:t>
+      </w:r>
+      <w:r>
+        <w:rPr>
+          <w:color w:val="000000"/>
+        </w:rPr>
+        <w:t>:</w:t>
+      </w:r>
+      <w:r>
+        <w:rPr>
+          <w:color w:val="000000"/>
+        </w:rPr>
+        <w:t xml:space="preserve"> </w:t>
+      </w:r>
+      <w:r>
+        <w:rPr>
+          <w:color w:val="000000"/>
+        </w:rPr>
+        <w:t>S</w:t>
+      </w:r>
+      <w:r>
+        <w:t xml:space="preserve">e realiza el preprocesamiento de datos siguiendo los pasos siguientes pasos, seleccionados del </w:t>
+      </w:r>
+      <w:proofErr w:type="spellStart"/>
+      <w:r>
+        <w:t>Knowledge</w:t>
+      </w:r>
+      <w:proofErr w:type="spellEnd"/>
+      <w:r>
+        <w:t xml:space="preserve"> Discovery in </w:t>
+      </w:r>
+      <w:proofErr w:type="spellStart"/>
+      <w:r>
+        <w:t>DataBases</w:t>
+      </w:r>
+      <w:proofErr w:type="spellEnd"/>
+      <w:r>
+        <w:t xml:space="preserve"> (K.D.D), ya que este concepto </w:t>
+      </w:r>
+      <w:r>
         <w:lastRenderedPageBreak/>
-        <w:t>Datos</w:t>
-      </w:r>
-      <w:r>
-        <w:rPr>
-          <w:color w:val="000000"/>
-        </w:rPr>
-        <w:t>:</w:t>
-      </w:r>
-      <w:r>
-        <w:rPr>
-          <w:color w:val="000000"/>
-        </w:rPr>
-        <w:t xml:space="preserve"> </w:t>
-      </w:r>
-      <w:r>
-        <w:rPr>
-          <w:color w:val="000000"/>
-        </w:rPr>
-        <w:t>S</w:t>
-      </w:r>
-      <w:r>
-        <w:t xml:space="preserve">e realiza el preprocesamiento de datos siguiendo los pasos siguientes pasos, seleccionados del </w:t>
-      </w:r>
-      <w:proofErr w:type="spellStart"/>
-      <w:r>
-        <w:t>Knowledge</w:t>
-      </w:r>
-      <w:proofErr w:type="spellEnd"/>
-      <w:r>
-        <w:t xml:space="preserve"> Discovery in </w:t>
-      </w:r>
-      <w:proofErr w:type="spellStart"/>
-      <w:r>
-        <w:t>DataBases</w:t>
-      </w:r>
-      <w:proofErr w:type="spellEnd"/>
-      <w:r>
-        <w:t xml:space="preserve"> (K.D.D), ya que este concepto comprende la limpieza, interpretación y descubrimiento de patrones en la información. </w:t>
+        <w:t xml:space="preserve">comprende la limpieza, interpretación y descubrimiento de patrones en la información. </w:t>
       </w:r>
       <w:r>
         <w:br/>
@@ -2515,22 +2511,22 @@
           <w:bCs/>
           <w:lang w:val="es-AR"/>
         </w:rPr>
+        <w:t>La estructura de la metodología de dirección de proyectos planteada es la siguiente:</w:t>
+      </w:r>
+    </w:p>
+    <w:p>
+      <w:pPr>
+        <w:spacing w:line="480" w:lineRule="auto"/>
+        <w:jc w:val="both"/>
+        <w:rPr>
+          <w:lang w:val="es-AR" w:eastAsia="es-AR"/>
+        </w:rPr>
+      </w:pPr>
+      <w:r>
+        <w:rPr>
+          <w:noProof/>
+        </w:rPr>
         <w:lastRenderedPageBreak/>
-        <w:t>La estructura de la metodología de dirección de proyectos planteada es la siguiente:</w:t>
-      </w:r>
-    </w:p>
-    <w:p>
-      <w:pPr>
-        <w:spacing w:line="480" w:lineRule="auto"/>
-        <w:jc w:val="both"/>
-        <w:rPr>
-          <w:lang w:val="es-AR" w:eastAsia="es-AR"/>
-        </w:rPr>
-      </w:pPr>
-      <w:r>
-        <w:rPr>
-          <w:noProof/>
-        </w:rPr>
         <w:drawing>
           <wp:inline distT="0" distB="0" distL="0" distR="0" wp14:anchorId="7A8D6C99" wp14:editId="5E4DC5DE">
             <wp:extent cx="5731510" cy="3089910"/>
@@ -5891,48 +5887,22 @@
     <w:p>
       <w:pPr>
         <w:pStyle w:val="Ttulo1"/>
-        <w:jc w:val="left"/>
-        <w:rPr>
-          <w:sz w:val="32"/>
-          <w:szCs w:val="32"/>
-        </w:rPr>
-      </w:pPr>
-      <w:r>
-        <w:rPr>
-          <w:sz w:val="32"/>
-          <w:szCs w:val="32"/>
-        </w:rPr>
+      </w:pPr>
+      <w:r>
         <w:t>Mecánica</w:t>
       </w:r>
     </w:p>
     <w:p>
       <w:pPr>
         <w:pStyle w:val="Ttulo1"/>
-        <w:jc w:val="left"/>
-        <w:rPr>
-          <w:sz w:val="32"/>
-          <w:szCs w:val="32"/>
-        </w:rPr>
-      </w:pPr>
-      <w:r>
-        <w:rPr>
-          <w:sz w:val="32"/>
-          <w:szCs w:val="32"/>
-        </w:rPr>
+      </w:pPr>
+      <w:r>
         <w:t xml:space="preserve">Comportamiento del sonido </w:t>
       </w:r>
       <w:r>
-        <w:rPr>
-          <w:sz w:val="32"/>
-          <w:szCs w:val="32"/>
-        </w:rPr>
         <w:t>y e</w:t>
       </w:r>
       <w:r>
-        <w:rPr>
-          <w:sz w:val="32"/>
-          <w:szCs w:val="32"/>
-        </w:rPr>
         <w:t>spectrogramas</w:t>
       </w:r>
     </w:p>
@@ -6007,15 +5977,7 @@
           <w:shd w:val="clear" w:color="auto" w:fill="FFFFFF"/>
           <w:lang w:val="es-AR"/>
         </w:rPr>
-        <w:t>Estos a su vez</w:t>
-      </w:r>
-      <w:r>
-        <w:rPr>
-          <w:color w:val="000000"/>
-          <w:shd w:val="clear" w:color="auto" w:fill="FFFFFF"/>
-          <w:lang w:val="es-AR"/>
-        </w:rPr>
-        <w:t xml:space="preserve"> son ondas muy complicadas por tener muchos componentes de diferente índole (armónicos, parciales y ruidos) que evolucionan muy rápidamente en el tiempo por lo que su análisis y estudio resulta bastante moroso. </w:t>
+        <w:t xml:space="preserve">Estos a su vez son ondas muy complicadas por tener muchos componentes de diferente índole (armónicos, parciales y ruidos) que evolucionan muy rápidamente en el tiempo por lo que su análisis y estudio resulta bastante moroso. </w:t>
       </w:r>
     </w:p>
     <w:p>
@@ -6520,6 +6482,7 @@
           <w:shd w:val="clear" w:color="auto" w:fill="FFFFFF"/>
           <w:lang w:val="es-AR"/>
         </w:rPr>
+        <w:lastRenderedPageBreak/>
         <w:t>La elección de la ventana es un compromiso entre el tamaño de la trama, el procesado y el análisis de la señal.</w:t>
       </w:r>
     </w:p>
@@ -6603,7 +6566,23 @@
           <w:color w:val="202122"/>
           <w:lang w:val="es-AR"/>
         </w:rPr>
-        <w:t>Los espectrogramas son útiles para ayudar en la superación de defectos del habla y en la formación del habla para la parte de la población que es profundamente sorda.</w:t>
+        <w:t xml:space="preserve">Los espectrogramas son útiles para ayudar en la superación de defectos del habla y en la formación del habla para la </w:t>
+      </w:r>
+      <w:proofErr w:type="gramStart"/>
+      <w:r>
+        <w:rPr>
+          <w:color w:val="202122"/>
+          <w:lang w:val="es-AR"/>
+        </w:rPr>
+        <w:t>parte  la</w:t>
+      </w:r>
+      <w:proofErr w:type="gramEnd"/>
+      <w:r>
+        <w:rPr>
+          <w:color w:val="202122"/>
+          <w:lang w:val="es-AR"/>
+        </w:rPr>
+        <w:t xml:space="preserve"> población que es profundamente sorda.</w:t>
       </w:r>
     </w:p>
     <w:p>
@@ -6764,6 +6743,7 @@
           <w:color w:val="202122"/>
           <w:lang w:val="es-AR"/>
         </w:rPr>
+        <w:lastRenderedPageBreak/>
         <w:t>Análisis musical.</w:t>
       </w:r>
     </w:p>
@@ -6882,89 +6862,825 @@
     <w:p>
       <w:pPr>
         <w:pStyle w:val="Ttulo1"/>
-        <w:jc w:val="left"/>
-        <w:rPr>
-          <w:sz w:val="32"/>
-          <w:szCs w:val="32"/>
-        </w:rPr>
-      </w:pPr>
-      <w:r>
-        <w:rPr>
-          <w:sz w:val="32"/>
-          <w:szCs w:val="32"/>
-        </w:rPr>
+        <w:rPr>
+          <w:lang w:val="es-AR"/>
+        </w:rPr>
+      </w:pPr>
+      <w:r>
         <w:t>Detección de sonido</w:t>
       </w:r>
+      <w:r>
+        <w:t>s</w:t>
+      </w:r>
+    </w:p>
+    <w:p>
+      <w:pPr>
+        <w:spacing w:line="480" w:lineRule="auto"/>
+        <w:jc w:val="both"/>
+        <w:rPr>
+          <w:lang w:val="es-AR"/>
+        </w:rPr>
+      </w:pPr>
+      <w:r>
+        <w:rPr>
+          <w:lang w:val="es-AR"/>
+        </w:rPr>
+        <w:t>La herramienta principal que s</w:t>
+      </w:r>
+      <w:r>
+        <w:rPr>
+          <w:lang w:val="es-AR"/>
+        </w:rPr>
+        <w:t>e utiliza para la detección de sonidos son los micrófonos, este es un elemento que transforma una señal acústica de un audio en una señal eléctrica.</w:t>
+      </w:r>
+    </w:p>
+    <w:p>
+      <w:pPr>
+        <w:spacing w:line="480" w:lineRule="auto"/>
+        <w:jc w:val="both"/>
+        <w:rPr>
+          <w:lang w:val="es-AR"/>
+        </w:rPr>
+      </w:pPr>
+      <w:r>
+        <w:rPr>
+          <w:lang w:val="es-AR"/>
+        </w:rPr>
+        <w:t xml:space="preserve">Existen muchos tipos diferentes de micrófonos que utilizan diferentes técnicas para </w:t>
+      </w:r>
+      <w:r>
+        <w:rPr>
+          <w:lang w:val="es-AR"/>
+        </w:rPr>
+        <w:t>realizar</w:t>
+      </w:r>
+      <w:r>
+        <w:rPr>
+          <w:lang w:val="es-AR"/>
+        </w:rPr>
+        <w:t xml:space="preserve"> la transformación de la señal acústica en la señal eléctrica.</w:t>
+      </w:r>
+    </w:p>
+    <w:p>
+      <w:pPr>
+        <w:spacing w:line="480" w:lineRule="auto"/>
+        <w:jc w:val="both"/>
+        <w:rPr>
+          <w:lang w:val="es-AR"/>
+        </w:rPr>
+      </w:pPr>
+    </w:p>
+    <w:p>
+      <w:pPr>
+        <w:spacing w:line="480" w:lineRule="auto"/>
+        <w:jc w:val="both"/>
+        <w:rPr>
+          <w:lang w:val="es-AR"/>
+        </w:rPr>
+      </w:pPr>
+      <w:r>
+        <w:rPr>
+          <w:lang w:val="es-AR"/>
+        </w:rPr>
+        <w:t>Todos los micrófonos se basan en la misma propiedad de transducir una variación de presión a una variación de tensión y varían en el concepto físico del procedimiento.</w:t>
+      </w:r>
+    </w:p>
+    <w:p>
+      <w:pPr>
+        <w:spacing w:line="480" w:lineRule="auto"/>
+        <w:jc w:val="both"/>
+        <w:rPr>
+          <w:lang w:val="es-AR"/>
+        </w:rPr>
+      </w:pPr>
+    </w:p>
+    <w:p>
+      <w:pPr>
+        <w:spacing w:line="480" w:lineRule="auto"/>
+        <w:jc w:val="both"/>
+        <w:rPr>
+          <w:lang w:val="es-AR"/>
+        </w:rPr>
+      </w:pPr>
+      <w:r>
+        <w:rPr>
+          <w:lang w:val="es-AR"/>
+        </w:rPr>
+        <w:t xml:space="preserve">Los micrófonos se dividen en una gran clasificación, pudiendo ser dinámicos, de carbono, piezoeléctrico, entre muchos otros, pero todos ellos a su vez se agrupan en dos tipos principales, los </w:t>
+      </w:r>
+      <w:r>
+        <w:rPr>
+          <w:b/>
+          <w:bCs/>
+          <w:lang w:val="es-AR"/>
+        </w:rPr>
+        <w:t>analógicos</w:t>
+      </w:r>
+      <w:r>
+        <w:rPr>
+          <w:lang w:val="es-AR"/>
+        </w:rPr>
+        <w:t xml:space="preserve"> y los </w:t>
+      </w:r>
+      <w:r>
+        <w:rPr>
+          <w:b/>
+          <w:bCs/>
+          <w:lang w:val="es-AR"/>
+        </w:rPr>
+        <w:t>digitales</w:t>
+      </w:r>
+      <w:r>
+        <w:rPr>
+          <w:lang w:val="es-AR"/>
+        </w:rPr>
+        <w:t>.</w:t>
+      </w:r>
+    </w:p>
+    <w:p>
+      <w:pPr>
+        <w:spacing w:line="480" w:lineRule="auto"/>
+        <w:jc w:val="both"/>
+        <w:rPr>
+          <w:lang w:val="es-AR"/>
+        </w:rPr>
+      </w:pPr>
+    </w:p>
+    <w:p>
+      <w:pPr>
+        <w:spacing w:line="480" w:lineRule="auto"/>
+        <w:jc w:val="both"/>
+        <w:rPr>
+          <w:lang w:val="es-AR"/>
+        </w:rPr>
+      </w:pPr>
+      <w:r>
+        <w:rPr>
+          <w:b/>
+          <w:bCs/>
+          <w:lang w:val="es-AR"/>
+        </w:rPr>
+        <w:t>Los micrófonos analógicos</w:t>
+      </w:r>
+      <w:r>
+        <w:rPr>
+          <w:lang w:val="es-AR"/>
+        </w:rPr>
+        <w:t xml:space="preserve"> son del tipo silicio, también llamados “MEMS”. Suelen estar construidos en encapsulados para montaje superficial para mayor comodidad a la hora de integrarlos en un circuito impreso para alguna aplicación. Su reducido tamaño permite poder colocarlos en el mejor lugar acústico para la aplicación. Las dimensiones mínimas rondan los 3mm de largo, 2 mm de ancho y 0.88 mm de altura.</w:t>
+      </w:r>
+    </w:p>
+    <w:p>
+      <w:pPr>
+        <w:spacing w:line="480" w:lineRule="auto"/>
+        <w:jc w:val="both"/>
+        <w:rPr>
+          <w:lang w:val="es-AR"/>
+        </w:rPr>
+      </w:pPr>
+    </w:p>
+    <w:p>
+      <w:pPr>
+        <w:spacing w:line="480" w:lineRule="auto"/>
+        <w:jc w:val="both"/>
+        <w:rPr>
+          <w:sz w:val="20"/>
+          <w:szCs w:val="20"/>
+          <w:lang w:val="es-AR"/>
+        </w:rPr>
+      </w:pPr>
+      <w:r>
+        <w:rPr>
+          <w:sz w:val="20"/>
+          <w:szCs w:val="20"/>
+          <w:lang w:val="es-AR"/>
+        </w:rPr>
+        <w:lastRenderedPageBreak/>
+        <w:t>Estructura de micrófono analógico</w:t>
+      </w:r>
+    </w:p>
+    <w:p>
+      <w:pPr>
+        <w:spacing w:line="480" w:lineRule="auto"/>
+        <w:jc w:val="both"/>
+        <w:rPr>
+          <w:lang w:val="es-AR"/>
+        </w:rPr>
+      </w:pPr>
+    </w:p>
+    <w:p>
+      <w:pPr>
+        <w:spacing w:line="480" w:lineRule="auto"/>
+        <w:jc w:val="both"/>
+        <w:rPr>
+          <w:lang w:val="es-AR"/>
+        </w:rPr>
+      </w:pPr>
+      <w:r>
+        <w:rPr>
+          <w:noProof/>
+        </w:rPr>
+        <w:drawing>
+          <wp:inline distT="0" distB="0" distL="0" distR="0" wp14:anchorId="67AE0178" wp14:editId="50E35BA5">
+            <wp:extent cx="5731510" cy="3066415"/>
+            <wp:effectExtent l="0" t="0" r="2540" b="635"/>
+            <wp:docPr id="17" name="Imagen 17"/>
+            <wp:cNvGraphicFramePr>
+              <a:graphicFrameLocks xmlns:a="http://schemas.openxmlformats.org/drawingml/2006/main" noChangeAspect="1"/>
+            </wp:cNvGraphicFramePr>
+            <a:graphic xmlns:a="http://schemas.openxmlformats.org/drawingml/2006/main">
+              <a:graphicData uri="http://schemas.openxmlformats.org/drawingml/2006/picture">
+                <pic:pic xmlns:pic="http://schemas.openxmlformats.org/drawingml/2006/picture">
+                  <pic:nvPicPr>
+                    <pic:cNvPr id="1" name=""/>
+                    <pic:cNvPicPr/>
+                  </pic:nvPicPr>
+                  <pic:blipFill>
+                    <a:blip r:embed="rId21"/>
+                    <a:stretch>
+                      <a:fillRect/>
+                    </a:stretch>
+                  </pic:blipFill>
+                  <pic:spPr>
+                    <a:xfrm>
+                      <a:off x="0" y="0"/>
+                      <a:ext cx="5731510" cy="3066415"/>
+                    </a:xfrm>
+                    <a:prstGeom prst="rect">
+                      <a:avLst/>
+                    </a:prstGeom>
+                  </pic:spPr>
+                </pic:pic>
+              </a:graphicData>
+            </a:graphic>
+          </wp:inline>
+        </w:drawing>
+      </w:r>
+    </w:p>
+    <w:p>
+      <w:pPr>
+        <w:spacing w:line="480" w:lineRule="auto"/>
+        <w:jc w:val="both"/>
+        <w:rPr>
+          <w:lang w:val="es-AR"/>
+        </w:rPr>
+      </w:pPr>
+    </w:p>
+    <w:p>
+      <w:pPr>
+        <w:spacing w:line="480" w:lineRule="auto"/>
+        <w:jc w:val="both"/>
+        <w:rPr>
+          <w:lang w:val="es-AR"/>
+        </w:rPr>
+      </w:pPr>
+      <w:r>
+        <w:rPr>
+          <w:lang w:val="es-AR"/>
+        </w:rPr>
+        <w:t xml:space="preserve">Y luego están los </w:t>
+      </w:r>
+      <w:r>
+        <w:rPr>
+          <w:b/>
+          <w:bCs/>
+          <w:lang w:val="es-AR"/>
+        </w:rPr>
+        <w:t>micrófonos digitales</w:t>
+      </w:r>
+      <w:r>
+        <w:rPr>
+          <w:lang w:val="es-AR"/>
+        </w:rPr>
+        <w:t xml:space="preserve">, que, a diferencia de los micrófonos analógicos, </w:t>
+      </w:r>
+      <w:r>
+        <w:rPr>
+          <w:lang w:val="es-AR"/>
+        </w:rPr>
+        <w:t>tienen la característica de llevar un conversor analógico-digital en el propio dispositivo de transducción para tener en la salida una señal digitalizada y en formato PWM. Esta mejora de prestación en la estructura de los micrófonos de silicio permite reducir el ruido del sistema considerablemente ya que no hay ni cables ni conexiones entre el codificador y el micrófono y permite eliminar directamente dicho componente lo cual nos deja la oportunidad de crear dispositivos más pequeños y con menos consumo.</w:t>
+      </w:r>
+    </w:p>
+    <w:p>
+      <w:pPr>
+        <w:spacing w:line="480" w:lineRule="auto"/>
+        <w:jc w:val="both"/>
+        <w:rPr>
+          <w:lang w:val="es-AR"/>
+        </w:rPr>
+      </w:pPr>
+    </w:p>
+    <w:p>
+      <w:pPr>
+        <w:spacing w:line="480" w:lineRule="auto"/>
+        <w:jc w:val="both"/>
+        <w:rPr>
+          <w:sz w:val="20"/>
+          <w:szCs w:val="20"/>
+          <w:lang w:val="es-AR"/>
+        </w:rPr>
+      </w:pPr>
+      <w:r>
+        <w:rPr>
+          <w:sz w:val="20"/>
+          <w:szCs w:val="20"/>
+          <w:lang w:val="es-AR"/>
+        </w:rPr>
+        <w:t>Estructura</w:t>
+      </w:r>
+      <w:r>
+        <w:rPr>
+          <w:sz w:val="20"/>
+          <w:szCs w:val="20"/>
+          <w:lang w:val="es-AR"/>
+        </w:rPr>
+        <w:t xml:space="preserve"> de micrófono digital</w:t>
+      </w:r>
+    </w:p>
+    <w:p>
+      <w:pPr>
+        <w:spacing w:line="480" w:lineRule="auto"/>
+        <w:jc w:val="both"/>
+        <w:rPr>
+          <w:lang w:val="es-AR"/>
+        </w:rPr>
+      </w:pPr>
+    </w:p>
+    <w:p>
+      <w:pPr>
+        <w:spacing w:line="480" w:lineRule="auto"/>
+        <w:jc w:val="both"/>
+        <w:rPr>
+          <w:lang w:val="es-AR"/>
+        </w:rPr>
+      </w:pPr>
+      <w:r>
+        <w:rPr>
+          <w:noProof/>
+        </w:rPr>
+        <w:lastRenderedPageBreak/>
+        <w:drawing>
+          <wp:inline distT="0" distB="0" distL="0" distR="0" wp14:anchorId="0E8BFF42" wp14:editId="2BCC5222">
+            <wp:extent cx="3962400" cy="2514600"/>
+            <wp:effectExtent l="0" t="0" r="0" b="0"/>
+            <wp:docPr id="18" name="Imagen 18"/>
+            <wp:cNvGraphicFramePr>
+              <a:graphicFrameLocks xmlns:a="http://schemas.openxmlformats.org/drawingml/2006/main" noChangeAspect="1"/>
+            </wp:cNvGraphicFramePr>
+            <a:graphic xmlns:a="http://schemas.openxmlformats.org/drawingml/2006/main">
+              <a:graphicData uri="http://schemas.openxmlformats.org/drawingml/2006/picture">
+                <pic:pic xmlns:pic="http://schemas.openxmlformats.org/drawingml/2006/picture">
+                  <pic:nvPicPr>
+                    <pic:cNvPr id="1" name=""/>
+                    <pic:cNvPicPr/>
+                  </pic:nvPicPr>
+                  <pic:blipFill>
+                    <a:blip r:embed="rId22"/>
+                    <a:stretch>
+                      <a:fillRect/>
+                    </a:stretch>
+                  </pic:blipFill>
+                  <pic:spPr>
+                    <a:xfrm>
+                      <a:off x="0" y="0"/>
+                      <a:ext cx="3962400" cy="2514600"/>
+                    </a:xfrm>
+                    <a:prstGeom prst="rect">
+                      <a:avLst/>
+                    </a:prstGeom>
+                  </pic:spPr>
+                </pic:pic>
+              </a:graphicData>
+            </a:graphic>
+          </wp:inline>
+        </w:drawing>
+      </w:r>
+    </w:p>
+    <w:p>
+      <w:pPr>
+        <w:spacing w:line="480" w:lineRule="auto"/>
+        <w:jc w:val="both"/>
+        <w:rPr>
+          <w:lang w:val="es-AR"/>
+        </w:rPr>
+      </w:pPr>
+    </w:p>
+    <w:p>
+      <w:pPr>
+        <w:spacing w:line="480" w:lineRule="auto"/>
+        <w:jc w:val="both"/>
+        <w:rPr>
+          <w:lang w:val="es-AR"/>
+        </w:rPr>
+      </w:pPr>
+    </w:p>
+    <w:p>
+      <w:pPr>
+        <w:spacing w:line="480" w:lineRule="auto"/>
+        <w:jc w:val="both"/>
+        <w:rPr>
+          <w:lang w:val="es-AR"/>
+        </w:rPr>
+      </w:pPr>
+    </w:p>
+    <w:p>
+      <w:pPr>
+        <w:spacing w:line="480" w:lineRule="auto"/>
+        <w:jc w:val="both"/>
+        <w:rPr>
+          <w:lang w:val="es-AR"/>
+        </w:rPr>
+      </w:pPr>
+      <w:r>
+        <w:rPr>
+          <w:lang w:val="es-AR"/>
+        </w:rPr>
+        <w:t>P</w:t>
+      </w:r>
+      <w:r>
+        <w:rPr>
+          <w:lang w:val="es-AR"/>
+        </w:rPr>
+        <w:t xml:space="preserve">or último, es necesario nombrar a los </w:t>
+      </w:r>
+      <w:r>
+        <w:rPr>
+          <w:b/>
+          <w:bCs/>
+          <w:lang w:val="es-AR"/>
+        </w:rPr>
+        <w:t>Códecs Audio</w:t>
+      </w:r>
+      <w:r>
+        <w:rPr>
+          <w:b/>
+          <w:bCs/>
+          <w:lang w:val="es-AR"/>
+        </w:rPr>
+        <w:t xml:space="preserve"> </w:t>
+      </w:r>
+      <w:r>
+        <w:rPr>
+          <w:lang w:val="es-AR"/>
+        </w:rPr>
+        <w:t>que es una abreviatura de codificador-decodificador.</w:t>
+      </w:r>
+    </w:p>
+    <w:p>
+      <w:pPr>
+        <w:spacing w:line="480" w:lineRule="auto"/>
+        <w:jc w:val="both"/>
+        <w:rPr>
+          <w:lang w:val="es-AR"/>
+        </w:rPr>
+      </w:pPr>
+      <w:r>
+        <w:rPr>
+          <w:lang w:val="es-AR"/>
+        </w:rPr>
+        <w:t>El códec es un dispositivo electrónico que une las funciones de codificador y decodificador. Las funciones que realizan son muy simples. Convierten una señal analógica de audio o vídeo en una señal de audio o vídeo digital. Transforman la señal en primer lugar y luego la envían a través de un canal de comunicaciones y en un formato específico para que sea procesado en un dispositivo electrónico digital como por ejemplo un DSP.</w:t>
+      </w:r>
+    </w:p>
+    <w:p>
+      <w:pPr>
+        <w:spacing w:line="480" w:lineRule="auto"/>
+        <w:jc w:val="both"/>
+        <w:rPr>
+          <w:lang w:val="es-AR"/>
+        </w:rPr>
+      </w:pPr>
+    </w:p>
+    <w:p>
+      <w:pPr>
+        <w:spacing w:line="480" w:lineRule="auto"/>
+        <w:jc w:val="both"/>
+        <w:rPr>
+          <w:lang w:val="es-AR"/>
+        </w:rPr>
+      </w:pPr>
+      <w:r>
+        <w:rPr>
+          <w:lang w:val="es-AR"/>
+        </w:rPr>
+        <w:t>Lo que importa de estos “Códecs” son sus aplicaciones, donde las mas comunes suelen ser en cámaras de video, cámaras fotográficas, tabletas digitales, teléfonos, ordenadores, y todos aquellos dispositivos que requieran un detector de sonido. En todos estos sistemas existe algún micrófono o sensor de fuente analógica que ha de ser transformada para su almacenamiento, tratamiento o transmisión.</w:t>
+      </w:r>
+    </w:p>
+    <w:p>
+      <w:pPr>
+        <w:spacing w:line="480" w:lineRule="auto"/>
+        <w:jc w:val="both"/>
+        <w:rPr>
+          <w:lang w:val="es-AR"/>
+        </w:rPr>
+      </w:pPr>
+      <w:r>
+        <w:rPr>
+          <w:lang w:val="es-AR"/>
+        </w:rPr>
+        <w:t>Un teléfono por ejemplo recoge una señal de voz hablada, que ha de ser transformada a una señal digital para poder ser procesada y trasmitirá correctamente.</w:t>
+      </w:r>
+    </w:p>
+    <w:p>
+      <w:pPr>
+        <w:rPr>
+          <w:lang w:val="es-AR"/>
+        </w:rPr>
+      </w:pPr>
+    </w:p>
+    <w:p>
+      <w:pPr>
+        <w:rPr>
+          <w:lang w:val="es-AR"/>
+        </w:rPr>
+      </w:pPr>
     </w:p>
     <w:p>
       <w:pPr>
         <w:pStyle w:val="Ttulo1"/>
-        <w:jc w:val="left"/>
-        <w:rPr>
-          <w:sz w:val="32"/>
-          <w:szCs w:val="32"/>
+      </w:pPr>
+      <w:r>
+        <w:t>Almacenamiento de Sonidos (</w:t>
+      </w:r>
+      <w:r>
+        <w:t>AudioSet</w:t>
+      </w:r>
+      <w:r>
+        <w:t>)</w:t>
+      </w:r>
+    </w:p>
+    <w:p>
+      <w:pPr>
+        <w:spacing w:line="480" w:lineRule="auto"/>
+        <w:rPr>
+          <w:lang w:val="es-ES"/>
+        </w:rPr>
+      </w:pPr>
+      <w:r>
+        <w:rPr>
+          <w:lang w:val="es-ES"/>
+        </w:rPr>
+        <w:t>Uno de los problemas mas grandes a la hora de trabajar con au</w:t>
+      </w:r>
+      <w:r>
+        <w:rPr>
+          <w:lang w:val="es-ES"/>
+        </w:rPr>
+        <w:t xml:space="preserve">dio/sonido siempre fue la inmensa cantidad de espacio que se requiere para almacenar cada uno de estos dentro de una base de datos. Sabiendo que un audio de 60 segundos pesa alrededor de 138KB (0,138MB) </w:t>
+      </w:r>
+      <w:r>
+        <w:rPr>
+          <w:lang w:val="es-ES"/>
+        </w:rPr>
+        <w:t xml:space="preserve">el solo hecho de pensar en crear aplicaciones donde se tenga que mantener un registro de estos hacia muy complicado llevar a cabo cualquier proyecto relacionado. Es por esto mismo que Google se vio impulsado a publicar lo que denominaron como “AudioSet”, basado en los conocidos Dataset. </w:t>
+      </w:r>
+    </w:p>
+    <w:p>
+      <w:pPr>
+        <w:spacing w:line="480" w:lineRule="auto"/>
+        <w:rPr>
+          <w:lang w:val="es-ES"/>
+        </w:rPr>
+      </w:pPr>
+    </w:p>
+    <w:p>
+      <w:pPr>
+        <w:spacing w:line="480" w:lineRule="auto"/>
+        <w:rPr>
+          <w:lang w:val="es-ES"/>
+        </w:rPr>
+      </w:pPr>
+      <w:r>
+        <w:rPr>
+          <w:lang w:val="es-ES"/>
+        </w:rPr>
+        <w:t xml:space="preserve">AudioSet es una base de datos publicada por Google en 2017 para impulsar el problema de reconocimiento de eventos acústicos. </w:t>
+      </w:r>
+      <w:r>
+        <w:rPr>
+          <w:lang w:val="es-ES"/>
+        </w:rPr>
+        <w:t>Además</w:t>
+      </w:r>
+      <w:r>
+        <w:rPr>
+          <w:lang w:val="es-ES"/>
+        </w:rPr>
+        <w:t xml:space="preserve"> de tener una gran variedad de sonidos para reconocer, con mas de 500 clases, el numero de ejemplos es mucho mayor que en los otros casos, con mas de dos millones de ejemplos.</w:t>
+      </w:r>
+    </w:p>
+    <w:p>
+      <w:pPr>
+        <w:spacing w:line="480" w:lineRule="auto"/>
+        <w:rPr>
+          <w:lang w:val="es-AR"/>
+        </w:rPr>
+      </w:pPr>
+      <w:r>
+        <w:rPr>
+          <w:lang w:val="es-ES"/>
+        </w:rPr>
+        <w:t xml:space="preserve">Esta gran cantidad de ejemplos ha sido recopilada a partir de videos de </w:t>
+      </w:r>
+      <w:r>
+        <w:rPr>
+          <w:lang w:val="es-ES"/>
+        </w:rPr>
+        <w:t>YouTube</w:t>
+      </w:r>
+      <w:r>
+        <w:rPr>
+          <w:lang w:val="es-ES"/>
+        </w:rPr>
+        <w:t xml:space="preserve">, de los cuales se han extraído 10 segundos de audio, lo que hace que el total AudioSet cuente con mas de 5000 horas de audio. Al provenir de videos que no han sido grabados para este propósito, los sonidos no están aislados y pueden solaparse. </w:t>
+      </w:r>
+      <w:r>
+        <w:rPr>
+          <w:lang w:val="es-AR"/>
+        </w:rPr>
+        <w:t>Las 527 clases están organizadas bajo una estructura jerárquica con profundidad máxima 6, siendo los nodos más altos categorías de sonidos y los más bajos sonidos específicos. Cada ejemplo puede estar etiquetado como una o más clases. Los datos están disponibles en dos formatos. El primero contiene los enlaces a los videos de forma que se puede acceder directamente al audio para tratarlo con libertad, mientras que el segundo contiene las salidas de una red de embedding con la que Google ha tratado previamente el audio, de modo que se puedan entrenar modelos sin necesidad de procesar señales de audio</w:t>
+      </w:r>
+    </w:p>
+    <w:p>
+      <w:pPr>
+        <w:rPr>
+          <w:lang w:val="es-ES"/>
+        </w:rPr>
+      </w:pPr>
+    </w:p>
+    <w:p>
+      <w:pPr>
+        <w:rPr>
+          <w:lang w:val="es-ES"/>
+        </w:rPr>
+      </w:pPr>
+    </w:p>
+    <w:p>
+      <w:pPr>
+        <w:rPr>
+          <w:lang w:val="es-AR"/>
+        </w:rPr>
+      </w:pPr>
+    </w:p>
+    <w:p>
+      <w:pPr>
+        <w:rPr>
+          <w:lang w:val="es-AR"/>
+        </w:rPr>
+      </w:pPr>
+    </w:p>
+    <w:p>
+      <w:pPr>
+        <w:pStyle w:val="Ttulo1"/>
+        <w:rPr>
           <w:lang w:val="en-US"/>
         </w:rPr>
       </w:pPr>
       <w:r>
         <w:rPr>
-          <w:sz w:val="32"/>
-          <w:szCs w:val="32"/>
           <w:lang w:val="en-US"/>
         </w:rPr>
-        <w:t>Dataset</w:t>
-      </w:r>
-      <w:r>
-        <w:rPr>
-          <w:sz w:val="32"/>
-          <w:szCs w:val="32"/>
+        <w:t>Data Engineering</w:t>
+      </w:r>
+      <w:r>
+        <w:rPr>
           <w:lang w:val="en-US"/>
         </w:rPr>
-        <w:t xml:space="preserve"> (AudioSet)</w:t>
-      </w:r>
-    </w:p>
-    <w:p>
-      <w:pPr>
-        <w:pStyle w:val="Ttulo1"/>
-        <w:jc w:val="left"/>
-        <w:rPr>
-          <w:sz w:val="32"/>
-          <w:szCs w:val="32"/>
+        <w:t xml:space="preserve">, </w:t>
+      </w:r>
+      <w:r>
+        <w:rPr>
           <w:lang w:val="en-US"/>
         </w:rPr>
-      </w:pPr>
-      <w:r>
-        <w:rPr>
-          <w:sz w:val="32"/>
-          <w:szCs w:val="32"/>
+        <w:t xml:space="preserve">Data Science </w:t>
+      </w:r>
+      <w:r>
+        <w:rPr>
           <w:lang w:val="en-US"/>
         </w:rPr>
-        <w:t>Data Engineering (Data Science + Data Analytics)</w:t>
-      </w:r>
-    </w:p>
-    <w:p>
-      <w:pPr>
-        <w:pStyle w:val="Ttulo1"/>
+        <w:t>y</w:t>
+      </w:r>
+      <w:r>
         <w:rPr>
           <w:lang w:val="en-US"/>
         </w:rPr>
-      </w:pPr>
-    </w:p>
-    <w:p>
-      <w:pPr>
-        <w:pStyle w:val="Ttulo1"/>
-        <w:rPr>
-          <w:lang w:val="en-US"/>
-        </w:rPr>
-      </w:pPr>
-    </w:p>
-    <w:p>
-      <w:pPr>
-        <w:pStyle w:val="Ttulo1"/>
-      </w:pPr>
-      <w:r>
+        <w:t xml:space="preserve"> Data Analytics</w:t>
+      </w:r>
+    </w:p>
+    <w:p>
+      <w:pPr>
+        <w:rPr>
+          <w:lang w:val="es-AR"/>
+        </w:rPr>
+      </w:pPr>
+      <w:r>
+        <w:rPr>
+          <w:lang w:val="es-AR"/>
+        </w:rPr>
+        <w:t>Se conoce como Data</w:t>
+      </w:r>
+      <w:r>
+        <w:rPr>
+          <w:lang w:val="es-AR"/>
+        </w:rPr>
+        <w:t xml:space="preserve"> </w:t>
+      </w:r>
+      <w:r>
+        <w:rPr>
+          <w:lang w:val="es-AR"/>
+        </w:rPr>
+        <w:t xml:space="preserve">Engineering </w:t>
+      </w:r>
+    </w:p>
+    <w:p>
+      <w:pPr>
+        <w:rPr>
+          <w:lang w:val="es-AR"/>
+        </w:rPr>
+      </w:pPr>
+    </w:p>
+    <w:p>
+      <w:pPr>
+        <w:jc w:val="center"/>
+        <w:rPr>
+          <w:b/>
+          <w:bCs/>
+          <w:sz w:val="40"/>
+          <w:szCs w:val="40"/>
+          <w:u w:val="single"/>
+          <w:lang w:val="es-AR"/>
+        </w:rPr>
+      </w:pPr>
+    </w:p>
+    <w:p>
+      <w:pPr>
+        <w:jc w:val="center"/>
+        <w:rPr>
+          <w:b/>
+          <w:bCs/>
+          <w:sz w:val="40"/>
+          <w:szCs w:val="40"/>
+          <w:u w:val="single"/>
+          <w:lang w:val="es-AR"/>
+        </w:rPr>
+      </w:pPr>
+      <w:r>
+        <w:rPr>
+          <w:b/>
+          <w:bCs/>
+          <w:sz w:val="40"/>
+          <w:szCs w:val="40"/>
+          <w:u w:val="single"/>
+          <w:lang w:val="es-AR"/>
+        </w:rPr>
         <w:t>Capítulo 4. Justificación técnico-económica</w:t>
       </w:r>
+    </w:p>
+    <w:p>
+      <w:pPr>
+        <w:jc w:val="center"/>
+        <w:rPr>
+          <w:b/>
+          <w:bCs/>
+          <w:sz w:val="40"/>
+          <w:szCs w:val="40"/>
+          <w:u w:val="single"/>
+        </w:rPr>
+      </w:pPr>
+    </w:p>
+    <w:p>
+      <w:pPr>
+        <w:jc w:val="center"/>
+        <w:rPr>
+          <w:b/>
+          <w:bCs/>
+          <w:sz w:val="40"/>
+          <w:szCs w:val="40"/>
+          <w:u w:val="single"/>
+        </w:rPr>
+      </w:pPr>
+    </w:p>
+    <w:p>
+      <w:pPr>
+        <w:jc w:val="center"/>
+        <w:rPr>
+          <w:b/>
+          <w:bCs/>
+          <w:sz w:val="40"/>
+          <w:szCs w:val="40"/>
+          <w:u w:val="single"/>
+        </w:rPr>
+      </w:pPr>
+    </w:p>
+    <w:p>
+      <w:pPr>
+        <w:jc w:val="center"/>
+        <w:rPr>
+          <w:b/>
+          <w:bCs/>
+          <w:sz w:val="40"/>
+          <w:szCs w:val="40"/>
+          <w:u w:val="single"/>
+        </w:rPr>
+      </w:pPr>
     </w:p>
     <w:p>
       <w:pPr>
@@ -6994,6 +7710,68 @@
     <w:p>
       <w:pPr>
         <w:rPr>
+          <w:lang w:val="es-AR"/>
+        </w:rPr>
+      </w:pPr>
+      <w:r>
+        <w:rPr>
+          <w:lang w:val="es-AR"/>
+        </w:rPr>
+        <w:t>“</w:t>
+      </w:r>
+      <w:r>
+        <w:rPr>
+          <w:lang w:val="es-AR"/>
+        </w:rPr>
+        <w:t>Shazam</w:t>
+      </w:r>
+      <w:r>
+        <w:rPr>
+          <w:lang w:val="es-AR"/>
+        </w:rPr>
+        <w:t>: Cómo funciona el algoritmo de reconocimiento de canciones de la popular aplicación</w:t>
+      </w:r>
+      <w:r>
+        <w:rPr>
+          <w:lang w:val="es-AR"/>
+        </w:rPr>
+        <w:t>”</w:t>
+      </w:r>
+      <w:r>
+        <w:rPr>
+          <w:lang w:val="es-AR"/>
+        </w:rPr>
+        <w:t xml:space="preserve"> – Guido Sirna </w:t>
+      </w:r>
+      <w:r>
+        <w:rPr>
+          <w:lang w:val="es-AR"/>
+        </w:rPr>
+        <w:t>–</w:t>
+      </w:r>
+      <w:r>
+        <w:rPr>
+          <w:lang w:val="es-AR"/>
+        </w:rPr>
+        <w:t xml:space="preserve"> ACADEMIA</w:t>
+      </w:r>
+      <w:r>
+        <w:rPr>
+          <w:lang w:val="es-AR"/>
+        </w:rPr>
+        <w:t>.</w:t>
+      </w:r>
+    </w:p>
+    <w:p>
+      <w:pPr>
+        <w:rPr>
+          <w:lang w:val="es-AR"/>
+        </w:rPr>
+      </w:pPr>
+    </w:p>
+    <w:p>
+      <w:pPr>
+        <w:rPr>
           <w:b/>
           <w:bCs/>
           <w:sz w:val="28"/>
@@ -7006,33 +7784,25 @@
         <w:rPr>
           <w:lang w:val="es-AR"/>
         </w:rPr>
-        <w:t>Shazam</w:t>
-      </w:r>
-      <w:r>
-        <w:rPr>
-          <w:lang w:val="es-AR"/>
-        </w:rPr>
-        <w:t>: Cómo funciona el algoritmo de reconocimiento de canciones de la popular aplicación</w:t>
-      </w:r>
-      <w:r>
-        <w:rPr>
-          <w:lang w:val="es-AR"/>
-        </w:rPr>
-        <w:t xml:space="preserve"> – Guido </w:t>
-      </w:r>
-      <w:proofErr w:type="spellStart"/>
-      <w:r>
-        <w:rPr>
-          <w:lang w:val="es-AR"/>
-        </w:rPr>
-        <w:t>Sirna</w:t>
-      </w:r>
-      <w:proofErr w:type="spellEnd"/>
-      <w:r>
-        <w:rPr>
-          <w:lang w:val="es-AR"/>
-        </w:rPr>
-        <w:t xml:space="preserve"> - ACADEMIA</w:t>
+        <w:t>PFC_AdquisicionAudioCodecsDSP_MGH_2011 (uam.es)</w:t>
+      </w:r>
+      <w:r>
+        <w:rPr>
+          <w:lang w:val="es-AR"/>
+        </w:rPr>
+        <w:t xml:space="preserve"> </w:t>
+      </w:r>
+      <w:r>
+        <w:rPr>
+          <w:lang w:val="es-AR"/>
+        </w:rPr>
+        <w:t>- UNIVERSIDAD</w:t>
+      </w:r>
+      <w:r>
+        <w:rPr>
+          <w:lang w:val="es-AR"/>
+        </w:rPr>
+        <w:t xml:space="preserve"> AUTÓNOMA DE MADRID ESCUELA POLITÉCNICA SUPERIOR</w:t>
       </w:r>
     </w:p>
     <w:sectPr>
@@ -8079,20 +8849,19 @@
     <w:link w:val="Ttulo1Car"/>
     <w:autoRedefine/>
     <w:qFormat/>
-    <w:rsid w:val="00C430F1"/>
+    <w:rsid w:val="00256092"/>
     <w:pPr>
       <w:autoSpaceDE w:val="0"/>
       <w:autoSpaceDN w:val="0"/>
       <w:adjustRightInd w:val="0"/>
       <w:spacing w:line="480" w:lineRule="auto"/>
-      <w:jc w:val="center"/>
       <w:outlineLvl w:val="0"/>
     </w:pPr>
     <w:rPr>
       <w:b/>
       <w:bCs/>
-      <w:sz w:val="40"/>
-      <w:szCs w:val="40"/>
+      <w:sz w:val="36"/>
+      <w:szCs w:val="36"/>
       <w:u w:val="single"/>
       <w:lang w:val="es-ES"/>
     </w:rPr>
@@ -8128,13 +8897,13 @@
     <w:name w:val="Título 1 Car"/>
     <w:basedOn w:val="Fuentedeprrafopredeter"/>
     <w:link w:val="Ttulo1"/>
-    <w:rsid w:val="00C430F1"/>
+    <w:rsid w:val="00256092"/>
     <w:rPr>
       <w:rFonts w:ascii="Times New Roman" w:eastAsia="Times New Roman" w:hAnsi="Times New Roman" w:cs="Times New Roman"/>
       <w:b/>
       <w:bCs/>
-      <w:sz w:val="40"/>
-      <w:szCs w:val="40"/>
+      <w:sz w:val="36"/>
+      <w:szCs w:val="36"/>
       <w:u w:val="single"/>
       <w:lang w:val="es-ES"/>
     </w:rPr>

</xml_diff>